<commit_message>
documentação com ferramenta de gestão
</commit_message>
<xml_diff>
--- a/Documentação/datafound - 0.1.docx
+++ b/Documentação/datafound - 0.1.docx
@@ -1,6 +1,6 @@
 
 <file path=word/document.xml><?xml version="1.0" encoding="utf-8"?>
-<w:document xmlns:wpc="http://schemas.microsoft.com/office/word/2010/wordprocessingCanvas" xmlns:mc="http://schemas.openxmlformats.org/markup-compatibility/2006" xmlns:o="urn:schemas-microsoft-com:office:office" xmlns:r="http://schemas.openxmlformats.org/officeDocument/2006/relationships" xmlns:m="http://schemas.openxmlformats.org/officeDocument/2006/math" xmlns:v="urn:schemas-microsoft-com:vml" xmlns:wp14="http://schemas.microsoft.com/office/word/2010/wordprocessingDrawing" xmlns:wp="http://schemas.openxmlformats.org/drawingml/2006/wordprocessingDrawing" xmlns:w10="urn:schemas-microsoft-com:office:word" xmlns:w="http://schemas.openxmlformats.org/wordprocessingml/2006/main" xmlns:w14="http://schemas.microsoft.com/office/word/2010/wordml" xmlns:wpg="http://schemas.microsoft.com/office/word/2010/wordprocessingGroup" xmlns:wpi="http://schemas.microsoft.com/office/word/2010/wordprocessingInk" xmlns:wne="http://schemas.microsoft.com/office/word/2006/wordml" xmlns:wps="http://schemas.microsoft.com/office/word/2010/wordprocessingShape" mc:Ignorable="w14 wp14">
+<w:document xmlns:wpc="http://schemas.microsoft.com/office/word/2010/wordprocessingCanvas" xmlns:cx="http://schemas.microsoft.com/office/drawing/2014/chartex" xmlns:cx1="http://schemas.microsoft.com/office/drawing/2015/9/8/chartex" xmlns:cx2="http://schemas.microsoft.com/office/drawing/2015/10/21/chartex" xmlns:cx3="http://schemas.microsoft.com/office/drawing/2016/5/9/chartex" xmlns:cx4="http://schemas.microsoft.com/office/drawing/2016/5/10/chartex" xmlns:cx5="http://schemas.microsoft.com/office/drawing/2016/5/11/chartex" xmlns:cx6="http://schemas.microsoft.com/office/drawing/2016/5/12/chartex" xmlns:cx7="http://schemas.microsoft.com/office/drawing/2016/5/13/chartex" xmlns:cx8="http://schemas.microsoft.com/office/drawing/2016/5/14/chartex" xmlns:mc="http://schemas.openxmlformats.org/markup-compatibility/2006" xmlns:aink="http://schemas.microsoft.com/office/drawing/2016/ink" xmlns:am3d="http://schemas.microsoft.com/office/drawing/2017/model3d" xmlns:o="urn:schemas-microsoft-com:office:office" xmlns:oel="http://schemas.microsoft.com/office/2019/extlst" xmlns:r="http://schemas.openxmlformats.org/officeDocument/2006/relationships" xmlns:m="http://schemas.openxmlformats.org/officeDocument/2006/math" xmlns:v="urn:schemas-microsoft-com:vml" xmlns:wp14="http://schemas.microsoft.com/office/word/2010/wordprocessingDrawing" xmlns:wp="http://schemas.openxmlformats.org/drawingml/2006/wordprocessingDrawing" xmlns:w10="urn:schemas-microsoft-com:office:word" xmlns:w="http://schemas.openxmlformats.org/wordprocessingml/2006/main" xmlns:w14="http://schemas.microsoft.com/office/word/2010/wordml" xmlns:w15="http://schemas.microsoft.com/office/word/2012/wordml" xmlns:w16cex="http://schemas.microsoft.com/office/word/2018/wordml/cex" xmlns:w16cid="http://schemas.microsoft.com/office/word/2016/wordml/cid" xmlns:w16="http://schemas.microsoft.com/office/word/2018/wordml" xmlns:w16sdtdh="http://schemas.microsoft.com/office/word/2020/wordml/sdtdatahash" xmlns:w16se="http://schemas.microsoft.com/office/word/2015/wordml/symex" xmlns:wpg="http://schemas.microsoft.com/office/word/2010/wordprocessingGroup" xmlns:wpi="http://schemas.microsoft.com/office/word/2010/wordprocessingInk" xmlns:wne="http://schemas.microsoft.com/office/word/2006/wordml" xmlns:wps="http://schemas.microsoft.com/office/word/2010/wordprocessingShape" mc:Ignorable="w14 w15 w16se w16cid w16 w16cex w16sdtdh wp14">
   <w:body>
     <w:p>
       <w:pPr>
@@ -8,89 +8,6 @@
           <w:lang w:val="pt-BR"/>
         </w:rPr>
       </w:pPr>
-      <w:r>
-        <w:rPr>
-          <w:noProof/>
-          <w:lang w:val="pt-BR" w:eastAsia="pt-BR"/>
-        </w:rPr>
-        <mc:AlternateContent>
-          <mc:Choice Requires="wps">
-            <w:drawing>
-              <wp:anchor distT="0" distB="0" distL="114300" distR="114300" simplePos="0" relativeHeight="251660288" behindDoc="1" locked="0" layoutInCell="1" allowOverlap="1" wp14:anchorId="75C4909D" wp14:editId="10ECC0E9">
-                <wp:simplePos x="0" y="0"/>
-                <wp:positionH relativeFrom="column">
-                  <wp:posOffset>-202474</wp:posOffset>
-                </wp:positionH>
-                <wp:positionV relativeFrom="page">
-                  <wp:posOffset>938150</wp:posOffset>
-                </wp:positionV>
-                <wp:extent cx="3938905" cy="8657111"/>
-                <wp:effectExtent l="0" t="0" r="4445" b="0"/>
-                <wp:wrapNone/>
-                <wp:docPr id="3" name="Retângulo 3" descr="retângulo branco para o texto na capa"/>
-                <wp:cNvGraphicFramePr/>
-                <a:graphic xmlns:a="http://schemas.openxmlformats.org/drawingml/2006/main">
-                  <a:graphicData uri="http://schemas.microsoft.com/office/word/2010/wordprocessingShape">
-                    <wps:wsp>
-                      <wps:cNvSpPr/>
-                      <wps:spPr>
-                        <a:xfrm>
-                          <a:off x="0" y="0"/>
-                          <a:ext cx="3938905" cy="8657111"/>
-                        </a:xfrm>
-                        <a:prstGeom prst="rect">
-                          <a:avLst/>
-                        </a:prstGeom>
-                        <a:solidFill>
-                          <a:schemeClr val="bg1"/>
-                        </a:solidFill>
-                        <a:ln>
-                          <a:noFill/>
-                        </a:ln>
-                      </wps:spPr>
-                      <wps:style>
-                        <a:lnRef idx="2">
-                          <a:schemeClr val="accent1">
-                            <a:shade val="50000"/>
-                          </a:schemeClr>
-                        </a:lnRef>
-                        <a:fillRef idx="1">
-                          <a:schemeClr val="accent1"/>
-                        </a:fillRef>
-                        <a:effectRef idx="0">
-                          <a:schemeClr val="accent1"/>
-                        </a:effectRef>
-                        <a:fontRef idx="minor">
-                          <a:schemeClr val="lt1"/>
-                        </a:fontRef>
-                      </wps:style>
-                      <wps:bodyPr rot="0" spcFirstLastPara="0" vertOverflow="overflow" horzOverflow="overflow" vert="horz" wrap="square" lIns="91440" tIns="45720" rIns="91440" bIns="45720" numCol="1" spcCol="0" rtlCol="0" fromWordArt="0" anchor="ctr" anchorCtr="0" forceAA="0" compatLnSpc="1">
-                        <a:prstTxWarp prst="textNoShape">
-                          <a:avLst/>
-                        </a:prstTxWarp>
-                        <a:noAutofit/>
-                      </wps:bodyPr>
-                    </wps:wsp>
-                  </a:graphicData>
-                </a:graphic>
-                <wp14:sizeRelH relativeFrom="margin">
-                  <wp14:pctWidth>0</wp14:pctWidth>
-                </wp14:sizeRelH>
-                <wp14:sizeRelV relativeFrom="margin">
-                  <wp14:pctHeight>0</wp14:pctHeight>
-                </wp14:sizeRelV>
-              </wp:anchor>
-            </w:drawing>
-          </mc:Choice>
-          <mc:Fallback xmlns:cx2="http://schemas.microsoft.com/office/drawing/2015/10/21/chartex" xmlns:cx3="http://schemas.microsoft.com/office/drawing/2016/5/9/chartex" xmlns:cx4="http://schemas.microsoft.com/office/drawing/2016/5/10/chartex" xmlns:cx5="http://schemas.microsoft.com/office/drawing/2016/5/11/chartex" xmlns:cx6="http://schemas.microsoft.com/office/drawing/2016/5/12/chartex" xmlns:cx7="http://schemas.microsoft.com/office/drawing/2016/5/13/chartex" xmlns:cx8="http://schemas.microsoft.com/office/drawing/2016/5/14/chartex" xmlns:aink="http://schemas.microsoft.com/office/drawing/2016/ink" xmlns:am3d="http://schemas.microsoft.com/office/drawing/2017/model3d" xmlns:oel="http://schemas.microsoft.com/office/2019/extlst" xmlns:w16cex="http://schemas.microsoft.com/office/word/2018/wordml/cex" xmlns:w16cid="http://schemas.microsoft.com/office/word/2016/wordml/cid" xmlns:w16="http://schemas.microsoft.com/office/word/2018/wordml" xmlns:w16sdtdh="http://schemas.microsoft.com/office/word/2020/wordml/sdtdatahash" xmlns:w16se="http://schemas.microsoft.com/office/word/2015/wordml/symex" xmlns:w15="http://schemas.microsoft.com/office/word/2012/wordml" xmlns:cx1="http://schemas.microsoft.com/office/drawing/2015/9/8/chartex" xmlns:cx="http://schemas.microsoft.com/office/drawing/2014/chartex">
-            <w:pict>
-              <v:rect w14:anchorId="31D23CA3" id="Retângulo 3" o:spid="_x0000_s1026" alt="retângulo branco para o texto na capa" style="position:absolute;margin-left:-15.95pt;margin-top:73.85pt;width:310.15pt;height:681.65pt;z-index:-251656192;visibility:visible;mso-wrap-style:square;mso-width-percent:0;mso-height-percent:0;mso-wrap-distance-left:9pt;mso-wrap-distance-top:0;mso-wrap-distance-right:9pt;mso-wrap-distance-bottom:0;mso-position-horizontal:absolute;mso-position-horizontal-relative:text;mso-position-vertical:absolute;mso-position-vertical-relative:page;mso-width-percent:0;mso-height-percent:0;mso-width-relative:margin;mso-height-relative:margin;v-text-anchor:middle" o:gfxdata="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" fillcolor="white [3212]" stroked="f" strokeweight="2pt">
-                <w10:wrap anchory="page"/>
-              </v:rect>
-            </w:pict>
-          </mc:Fallback>
-        </mc:AlternateContent>
-      </w:r>
     </w:p>
     <w:tbl>
       <w:tblPr>
@@ -191,7 +108,7 @@
                                                 <pic:cNvPicPr/>
                                               </pic:nvPicPr>
                                               <pic:blipFill>
-                                                <a:blip r:embed="rId9" cstate="print">
+                                                <a:blip r:embed="rId10" cstate="print">
                                                   <a:extLst>
                                                     <a:ext uri="{28A0092B-C50C-407E-A947-70E740481C1C}">
                                                       <a14:useLocalDpi xmlns:a14="http://schemas.microsoft.com/office/drawing/2010/main" val="0"/>
@@ -262,11 +179,11 @@
                 </mc:Choice>
                 <mc:Fallback>
                   <w:pict>
-                    <v:shapetype id="_x0000_t202" coordsize="21600,21600" o:spt="202" path="m,l,21600r21600,l21600,xe">
+                    <v:shapetype w14:anchorId="65B17772" id="_x0000_t202" coordsize="21600,21600" o:spt="202" path="m,l,21600r21600,l21600,xe">
                       <v:stroke joinstyle="miter"/>
                       <v:path gradientshapeok="t" o:connecttype="rect"/>
                     </v:shapetype>
-                    <v:shape id="Caixa de Texto 8" o:spid="_x0000_s1026" type="#_x0000_t202" style="width:277.85pt;height:142.5pt;visibility:visible;mso-wrap-style:square;mso-left-percent:-10001;mso-top-percent:-10001;mso-position-horizontal:absolute;mso-position-horizontal-relative:char;mso-position-vertical:absolute;mso-position-vertical-relative:line;mso-left-percent:-10001;mso-top-percent:-10001;v-text-anchor:top" o:gfxdata="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" filled="f" stroked="f" strokeweight=".5pt">
+                    <v:shape id="Caixa de Texto 8" o:spid="_x0000_s1026" type="#_x0000_t202" style="width:277.85pt;height:142.5pt;visibility:visible;mso-wrap-style:square;mso-left-percent:-10001;mso-top-percent:-10001;mso-position-horizontal:absolute;mso-position-horizontal-relative:char;mso-position-vertical:absolute;mso-position-vertical-relative:line;mso-left-percent:-10001;mso-top-percent:-10001;v-text-anchor:top" o:gfxdata="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" filled="f" stroked="f" strokeweight=".5pt">
                       <v:textbox>
                         <w:txbxContent>
                           <w:p>
@@ -295,7 +212,7 @@
                                           <pic:cNvPicPr/>
                                         </pic:nvPicPr>
                                         <pic:blipFill>
-                                          <a:blip r:embed="rId9" cstate="print">
+                                          <a:blip r:embed="rId10" cstate="print">
                                             <a:extLst>
                                               <a:ext uri="{28A0092B-C50C-407E-A947-70E740481C1C}">
                                                 <a14:useLocalDpi xmlns:a14="http://schemas.microsoft.com/office/drawing/2010/main" val="0"/>
@@ -417,9 +334,9 @@
                     </wp:inline>
                   </w:drawing>
                 </mc:Choice>
-                <mc:Fallback xmlns:cx2="http://schemas.microsoft.com/office/drawing/2015/10/21/chartex" xmlns:cx3="http://schemas.microsoft.com/office/drawing/2016/5/9/chartex" xmlns:cx4="http://schemas.microsoft.com/office/drawing/2016/5/10/chartex" xmlns:cx5="http://schemas.microsoft.com/office/drawing/2016/5/11/chartex" xmlns:cx6="http://schemas.microsoft.com/office/drawing/2016/5/12/chartex" xmlns:cx7="http://schemas.microsoft.com/office/drawing/2016/5/13/chartex" xmlns:cx8="http://schemas.microsoft.com/office/drawing/2016/5/14/chartex" xmlns:aink="http://schemas.microsoft.com/office/drawing/2016/ink" xmlns:am3d="http://schemas.microsoft.com/office/drawing/2017/model3d" xmlns:oel="http://schemas.microsoft.com/office/2019/extlst" xmlns:w16cex="http://schemas.microsoft.com/office/word/2018/wordml/cex" xmlns:w16cid="http://schemas.microsoft.com/office/word/2016/wordml/cid" xmlns:w16="http://schemas.microsoft.com/office/word/2018/wordml" xmlns:w16sdtdh="http://schemas.microsoft.com/office/word/2020/wordml/sdtdatahash" xmlns:w16se="http://schemas.microsoft.com/office/word/2015/wordml/symex" xmlns:w15="http://schemas.microsoft.com/office/word/2012/wordml" xmlns:cx1="http://schemas.microsoft.com/office/drawing/2015/9/8/chartex" xmlns:cx="http://schemas.microsoft.com/office/drawing/2014/chartex">
+                <mc:Fallback>
                   <w:pict>
-                    <v:line w14:anchorId="7E723305" id="Conector Reto 5" o:spid="_x0000_s1026" alt="divisor de texto" style="visibility:visible;mso-wrap-style:square;mso-left-percent:-10001;mso-top-percent:-10001;mso-position-horizontal:absolute;mso-position-horizontal-relative:char;mso-position-vertical:absolute;mso-position-vertical-relative:line;mso-left-percent:-10001;mso-top-percent:-10001" from="0,0" to="109.5pt,0" o:gfxdata="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" strokecolor="#082a75 [3215]" strokeweight="3pt">
+                    <v:line w14:anchorId="4489D91F" id="Conector Reto 5" o:spid="_x0000_s1026" alt="divisor de texto" style="visibility:visible;mso-wrap-style:square;mso-left-percent:-10001;mso-top-percent:-10001;mso-position-horizontal:absolute;mso-position-horizontal-relative:char;mso-position-vertical:absolute;mso-position-vertical-relative:line;mso-left-percent:-10001;mso-top-percent:-10001" from="0,0" to="109.5pt,0" o:gfxdata="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" strokecolor="#082a75 [3215]" strokeweight="3pt">
                       <w10:anchorlock/>
                     </v:line>
                   </w:pict>
@@ -458,7 +375,188 @@
               <mc:AlternateContent>
                 <mc:Choice Requires="wps">
                   <w:drawing>
-                    <wp:anchor distT="45720" distB="45720" distL="114300" distR="114300" simplePos="0" relativeHeight="251663360" behindDoc="0" locked="0" layoutInCell="1" allowOverlap="1" wp14:anchorId="7EBCF9B9" wp14:editId="32C53215">
+                    <wp:anchor distT="0" distB="0" distL="114300" distR="114300" simplePos="0" relativeHeight="251654656" behindDoc="1" locked="0" layoutInCell="1" allowOverlap="1" wp14:anchorId="3BEDD6A1" wp14:editId="755006CA">
+                      <wp:simplePos x="0" y="0"/>
+                      <wp:positionH relativeFrom="column">
+                        <wp:posOffset>-593090</wp:posOffset>
+                      </wp:positionH>
+                      <wp:positionV relativeFrom="page">
+                        <wp:posOffset>3863975</wp:posOffset>
+                      </wp:positionV>
+                      <wp:extent cx="7760970" cy="4019550"/>
+                      <wp:effectExtent l="0" t="0" r="0" b="0"/>
+                      <wp:wrapNone/>
+                      <wp:docPr id="2" name="Retângulo 2" descr="retângulo colorido"/>
+                      <wp:cNvGraphicFramePr/>
+                      <a:graphic xmlns:a="http://schemas.openxmlformats.org/drawingml/2006/main">
+                        <a:graphicData uri="http://schemas.microsoft.com/office/word/2010/wordprocessingShape">
+                          <wps:wsp>
+                            <wps:cNvSpPr/>
+                            <wps:spPr>
+                              <a:xfrm>
+                                <a:off x="0" y="0"/>
+                                <a:ext cx="7760970" cy="4019550"/>
+                              </a:xfrm>
+                              <a:prstGeom prst="rect">
+                                <a:avLst/>
+                              </a:prstGeom>
+                              <a:solidFill>
+                                <a:srgbClr val="0B1927"/>
+                              </a:solidFill>
+                              <a:ln>
+                                <a:noFill/>
+                              </a:ln>
+                            </wps:spPr>
+                            <wps:style>
+                              <a:lnRef idx="2">
+                                <a:schemeClr val="accent1">
+                                  <a:shade val="50000"/>
+                                </a:schemeClr>
+                              </a:lnRef>
+                              <a:fillRef idx="1">
+                                <a:schemeClr val="accent1"/>
+                              </a:fillRef>
+                              <a:effectRef idx="0">
+                                <a:schemeClr val="accent1"/>
+                              </a:effectRef>
+                              <a:fontRef idx="minor">
+                                <a:schemeClr val="lt1"/>
+                              </a:fontRef>
+                            </wps:style>
+                            <wps:txbx>
+                              <w:txbxContent>
+                                <w:p>
+                                  <w:pPr>
+                                    <w:jc w:val="center"/>
+                                  </w:pPr>
+                                </w:p>
+                              </w:txbxContent>
+                            </wps:txbx>
+                            <wps:bodyPr rot="0" spcFirstLastPara="0" vertOverflow="overflow" horzOverflow="overflow" vert="horz" wrap="square" lIns="91440" tIns="45720" rIns="91440" bIns="45720" numCol="1" spcCol="0" rtlCol="0" fromWordArt="0" anchor="ctr" anchorCtr="0" forceAA="0" compatLnSpc="1">
+                              <a:prstTxWarp prst="textNoShape">
+                                <a:avLst/>
+                              </a:prstTxWarp>
+                              <a:noAutofit/>
+                            </wps:bodyPr>
+                          </wps:wsp>
+                        </a:graphicData>
+                      </a:graphic>
+                      <wp14:sizeRelV relativeFrom="margin">
+                        <wp14:pctHeight>0</wp14:pctHeight>
+                      </wp14:sizeRelV>
+                    </wp:anchor>
+                  </w:drawing>
+                </mc:Choice>
+                <mc:Fallback>
+                  <w:pict>
+                    <v:rect w14:anchorId="3BEDD6A1" id="Retângulo 2" o:spid="_x0000_s1027" alt="retângulo colorido" style="position:absolute;margin-left:-46.7pt;margin-top:304.25pt;width:611.1pt;height:316.5pt;z-index:-251661824;visibility:visible;mso-wrap-style:square;mso-height-percent:0;mso-wrap-distance-left:9pt;mso-wrap-distance-top:0;mso-wrap-distance-right:9pt;mso-wrap-distance-bottom:0;mso-position-horizontal:absolute;mso-position-horizontal-relative:text;mso-position-vertical:absolute;mso-position-vertical-relative:page;mso-height-percent:0;mso-height-relative:margin;v-text-anchor:middle" o:gfxdata="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" fillcolor="#0b1927" stroked="f" strokeweight="2pt">
+                      <v:textbox>
+                        <w:txbxContent>
+                          <w:p>
+                            <w:pPr>
+                              <w:jc w:val="center"/>
+                            </w:pPr>
+                          </w:p>
+                        </w:txbxContent>
+                      </v:textbox>
+                      <w10:wrap anchory="page"/>
+                    </v:rect>
+                  </w:pict>
+                </mc:Fallback>
+              </mc:AlternateContent>
+            </w:r>
+            <w:r>
+              <w:rPr>
+                <w:noProof/>
+                <w:lang w:val="pt-BR" w:eastAsia="pt-BR"/>
+              </w:rPr>
+              <mc:AlternateContent>
+                <mc:Choice Requires="wps">
+                  <w:drawing>
+                    <wp:anchor distT="0" distB="0" distL="114300" distR="114300" simplePos="0" relativeHeight="251657728" behindDoc="1" locked="0" layoutInCell="1" allowOverlap="1" wp14:anchorId="75C4909D" wp14:editId="6CBA1AF4">
+                      <wp:simplePos x="0" y="0"/>
+                      <wp:positionH relativeFrom="column">
+                        <wp:posOffset>-240030</wp:posOffset>
+                      </wp:positionH>
+                      <wp:positionV relativeFrom="page">
+                        <wp:posOffset>-1598930</wp:posOffset>
+                      </wp:positionV>
+                      <wp:extent cx="3938905" cy="8657111"/>
+                      <wp:effectExtent l="0" t="0" r="4445" b="0"/>
+                      <wp:wrapNone/>
+                      <wp:docPr id="3" name="Retângulo 3" descr="retângulo branco para o texto na capa"/>
+                      <wp:cNvGraphicFramePr/>
+                      <a:graphic xmlns:a="http://schemas.openxmlformats.org/drawingml/2006/main">
+                        <a:graphicData uri="http://schemas.microsoft.com/office/word/2010/wordprocessingShape">
+                          <wps:wsp>
+                            <wps:cNvSpPr/>
+                            <wps:spPr>
+                              <a:xfrm>
+                                <a:off x="0" y="0"/>
+                                <a:ext cx="3938905" cy="8657111"/>
+                              </a:xfrm>
+                              <a:prstGeom prst="rect">
+                                <a:avLst/>
+                              </a:prstGeom>
+                              <a:solidFill>
+                                <a:schemeClr val="bg1"/>
+                              </a:solidFill>
+                              <a:ln>
+                                <a:noFill/>
+                              </a:ln>
+                            </wps:spPr>
+                            <wps:style>
+                              <a:lnRef idx="2">
+                                <a:schemeClr val="accent1">
+                                  <a:shade val="50000"/>
+                                </a:schemeClr>
+                              </a:lnRef>
+                              <a:fillRef idx="1">
+                                <a:schemeClr val="accent1"/>
+                              </a:fillRef>
+                              <a:effectRef idx="0">
+                                <a:schemeClr val="accent1"/>
+                              </a:effectRef>
+                              <a:fontRef idx="minor">
+                                <a:schemeClr val="lt1"/>
+                              </a:fontRef>
+                            </wps:style>
+                            <wps:bodyPr rot="0" spcFirstLastPara="0" vertOverflow="overflow" horzOverflow="overflow" vert="horz" wrap="square" lIns="91440" tIns="45720" rIns="91440" bIns="45720" numCol="1" spcCol="0" rtlCol="0" fromWordArt="0" anchor="ctr" anchorCtr="0" forceAA="0" compatLnSpc="1">
+                              <a:prstTxWarp prst="textNoShape">
+                                <a:avLst/>
+                              </a:prstTxWarp>
+                              <a:noAutofit/>
+                            </wps:bodyPr>
+                          </wps:wsp>
+                        </a:graphicData>
+                      </a:graphic>
+                      <wp14:sizeRelH relativeFrom="margin">
+                        <wp14:pctWidth>0</wp14:pctWidth>
+                      </wp14:sizeRelH>
+                      <wp14:sizeRelV relativeFrom="margin">
+                        <wp14:pctHeight>0</wp14:pctHeight>
+                      </wp14:sizeRelV>
+                    </wp:anchor>
+                  </w:drawing>
+                </mc:Choice>
+                <mc:Fallback>
+                  <w:pict>
+                    <v:rect w14:anchorId="6D8E8BA8" id="Retângulo 3" o:spid="_x0000_s1026" alt="retângulo branco para o texto na capa" style="position:absolute;margin-left:-18.9pt;margin-top:-125.9pt;width:310.15pt;height:681.65pt;z-index:-251658752;visibility:visible;mso-wrap-style:square;mso-width-percent:0;mso-height-percent:0;mso-wrap-distance-left:9pt;mso-wrap-distance-top:0;mso-wrap-distance-right:9pt;mso-wrap-distance-bottom:0;mso-position-horizontal:absolute;mso-position-horizontal-relative:text;mso-position-vertical:absolute;mso-position-vertical-relative:page;mso-width-percent:0;mso-height-percent:0;mso-width-relative:margin;mso-height-relative:margin;v-text-anchor:middle" o:gfxdata="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" fillcolor="white [3212]" stroked="f" strokeweight="2pt">
+                      <w10:wrap anchory="page"/>
+                    </v:rect>
+                  </w:pict>
+                </mc:Fallback>
+              </mc:AlternateContent>
+            </w:r>
+            <w:r>
+              <w:rPr>
+                <w:noProof/>
+                <w:lang w:val="pt-BR" w:eastAsia="pt-BR"/>
+              </w:rPr>
+              <mc:AlternateContent>
+                <mc:Choice Requires="wps">
+                  <w:drawing>
+                    <wp:anchor distT="45720" distB="45720" distL="114300" distR="114300" simplePos="0" relativeHeight="251661824" behindDoc="0" locked="0" layoutInCell="1" allowOverlap="1" wp14:anchorId="7EBCF9B9" wp14:editId="32C53215">
                       <wp:simplePos x="0" y="0"/>
                       <wp:positionH relativeFrom="column">
                         <wp:posOffset>634</wp:posOffset>
@@ -661,7 +759,7 @@
                 </mc:Choice>
                 <mc:Fallback>
                   <w:pict>
-                    <v:shape id="Caixa de Texto 2" o:spid="_x0000_s1027" type="#_x0000_t202" style="position:absolute;margin-left:.05pt;margin-top:28.7pt;width:279.75pt;height:110.6pt;z-index:251663360;visibility:visible;mso-wrap-style:square;mso-width-percent:0;mso-height-percent:200;mso-wrap-distance-left:9pt;mso-wrap-distance-top:3.6pt;mso-wrap-distance-right:9pt;mso-wrap-distance-bottom:3.6pt;mso-position-horizontal:absolute;mso-position-horizontal-relative:text;mso-position-vertical:absolute;mso-position-vertical-relative:text;mso-width-percent:0;mso-height-percent:200;mso-width-relative:margin;mso-height-relative:margin;v-text-anchor:top" o:gfxdata="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" strokecolor="white [3212]">
+                    <v:shape w14:anchorId="7EBCF9B9" id="Caixa de Texto 2" o:spid="_x0000_s1028" type="#_x0000_t202" style="position:absolute;margin-left:.05pt;margin-top:28.7pt;width:279.75pt;height:110.6pt;z-index:251661824;visibility:visible;mso-wrap-style:square;mso-width-percent:0;mso-height-percent:200;mso-wrap-distance-left:9pt;mso-wrap-distance-top:3.6pt;mso-wrap-distance-right:9pt;mso-wrap-distance-bottom:3.6pt;mso-position-horizontal:absolute;mso-position-horizontal-relative:text;mso-position-vertical:absolute;mso-position-vertical-relative:text;mso-width-percent:0;mso-height-percent:200;mso-width-relative:margin;mso-height-relative:margin;v-text-anchor:top" o:gfxdata="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" strokecolor="white [3212]">
                       <v:textbox style="mso-fit-shape-to-text:t">
                         <w:txbxContent>
                           <w:p>
@@ -840,7 +938,6 @@
                 <w:docPart w:val="96CB7D861BE940EBBEC804C19371F6C9"/>
               </w:placeholder>
             </w:sdtPr>
-            <w:sdtEndPr/>
             <w:sdtContent>
               <w:p>
                 <w:pPr>
@@ -879,7 +976,7 @@
                     <w:noProof/>
                     <w:lang w:val="pt-BR" w:bidi="pt-BR"/>
                   </w:rPr>
-                  <w:t>16 de setembro</w:t>
+                  <w:t>22 de setembro</w:t>
                 </w:r>
                 <w:r>
                   <w:rPr>
@@ -955,9 +1052,9 @@
                     </wp:inline>
                   </w:drawing>
                 </mc:Choice>
-                <mc:Fallback xmlns:cx2="http://schemas.microsoft.com/office/drawing/2015/10/21/chartex" xmlns:cx3="http://schemas.microsoft.com/office/drawing/2016/5/9/chartex" xmlns:cx4="http://schemas.microsoft.com/office/drawing/2016/5/10/chartex" xmlns:cx5="http://schemas.microsoft.com/office/drawing/2016/5/11/chartex" xmlns:cx6="http://schemas.microsoft.com/office/drawing/2016/5/12/chartex" xmlns:cx7="http://schemas.microsoft.com/office/drawing/2016/5/13/chartex" xmlns:cx8="http://schemas.microsoft.com/office/drawing/2016/5/14/chartex" xmlns:aink="http://schemas.microsoft.com/office/drawing/2016/ink" xmlns:am3d="http://schemas.microsoft.com/office/drawing/2017/model3d" xmlns:oel="http://schemas.microsoft.com/office/2019/extlst" xmlns:w16cex="http://schemas.microsoft.com/office/word/2018/wordml/cex" xmlns:w16cid="http://schemas.microsoft.com/office/word/2016/wordml/cid" xmlns:w16="http://schemas.microsoft.com/office/word/2018/wordml" xmlns:w16sdtdh="http://schemas.microsoft.com/office/word/2020/wordml/sdtdatahash" xmlns:w16se="http://schemas.microsoft.com/office/word/2015/wordml/symex" xmlns:w15="http://schemas.microsoft.com/office/word/2012/wordml" xmlns:cx1="http://schemas.microsoft.com/office/drawing/2015/9/8/chartex" xmlns:cx="http://schemas.microsoft.com/office/drawing/2014/chartex">
+                <mc:Fallback>
                   <w:pict>
-                    <v:line w14:anchorId="39B657BF" id="Conector Reto 6" o:spid="_x0000_s1026" alt="divisor de texto" style="visibility:visible;mso-wrap-style:square;mso-left-percent:-10001;mso-top-percent:-10001;mso-position-horizontal:absolute;mso-position-horizontal-relative:char;mso-position-vertical:absolute;mso-position-vertical-relative:line;mso-left-percent:-10001;mso-top-percent:-10001" from="0,0" to="117.65pt,0" o:gfxdata="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" strokecolor="#082a75 [3215]" strokeweight="3pt">
+                    <v:line w14:anchorId="677962AD" id="Conector Reto 6" o:spid="_x0000_s1026" alt="divisor de texto" style="visibility:visible;mso-wrap-style:square;mso-left-percent:-10001;mso-top-percent:-10001;mso-position-horizontal:absolute;mso-position-horizontal-relative:char;mso-position-vertical:absolute;mso-position-vertical-relative:line;mso-left-percent:-10001;mso-top-percent:-10001" from="0,0" to="117.65pt,0" o:gfxdata="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" strokecolor="#082a75 [3215]" strokeweight="3pt">
                       <w10:anchorlock/>
                     </v:line>
                   </w:pict>
@@ -995,7 +1092,6 @@
                 <w:docPart w:val="C1DF74C6DA784A61B92BC2245268C6E3"/>
               </w:placeholder>
             </w:sdtPr>
-            <w:sdtEndPr/>
             <w:sdtContent>
               <w:p>
                 <w:pPr>
@@ -1039,7 +1135,7 @@
                               </pic:cNvPicPr>
                             </pic:nvPicPr>
                             <pic:blipFill>
-                              <a:blip r:embed="rId10" cstate="print">
+                              <a:blip r:embed="rId11" cstate="print">
                                 <a:extLst>
                                   <a:ext uri="{28A0092B-C50C-407E-A947-70E740481C1C}">
                                     <a14:useLocalDpi xmlns:a14="http://schemas.microsoft.com/office/drawing/2010/main" val="0"/>
@@ -1100,7 +1196,7 @@
           <w:lang w:val="pt-BR" w:eastAsia="pt-BR"/>
         </w:rPr>
         <w:drawing>
-          <wp:anchor distT="0" distB="0" distL="114300" distR="114300" simplePos="0" relativeHeight="251661312" behindDoc="0" locked="0" layoutInCell="1" allowOverlap="1" wp14:anchorId="2E6F8596" wp14:editId="0764AA81">
+          <wp:anchor distT="0" distB="0" distL="114300" distR="114300" simplePos="0" relativeHeight="251659776" behindDoc="0" locked="0" layoutInCell="1" allowOverlap="1" wp14:anchorId="2E6F8596" wp14:editId="06B1935F">
             <wp:simplePos x="0" y="0"/>
             <wp:positionH relativeFrom="margin">
               <wp:align>right</wp:align>
@@ -1114,7 +1210,7 @@
             <wp:docPr id="12" name="Elemento gráfico 201">
               <a:extLst xmlns:a="http://schemas.openxmlformats.org/drawingml/2006/main">
                 <a:ext uri="{FF2B5EF4-FFF2-40B4-BE49-F238E27FC236}">
-                  <a16:creationId xmlns:a16="http://schemas.microsoft.com/office/drawing/2014/main" xmlns:w16se="http://schemas.microsoft.com/office/word/2015/wordml/symex" xmlns:w15="http://schemas.microsoft.com/office/word/2012/wordml" xmlns:w="http://schemas.openxmlformats.org/wordprocessingml/2006/main" xmlns:w10="urn:schemas-microsoft-com:office:word" xmlns:v="urn:schemas-microsoft-com:vml" xmlns:o="urn:schemas-microsoft-com:office:office" xmlns:cx1="http://schemas.microsoft.com/office/drawing/2015/9/8/chartex" xmlns:cx="http://schemas.microsoft.com/office/drawing/2014/chartex" xmlns="" id="{F3D65186-AB5A-4584-87C3-0FAA2992263B}"/>
+                  <a16:creationId xmlns:a16="http://schemas.microsoft.com/office/drawing/2014/main" id="{F3D65186-AB5A-4584-87C3-0FAA2992263B}"/>
                 </a:ext>
               </a:extLst>
             </wp:docPr>
@@ -1126,14 +1222,14 @@
                     <pic:cNvPr id="12" name="Elemento gráfico 201" descr="espaço reservado para logotipo">
                       <a:extLst>
                         <a:ext uri="{FF2B5EF4-FFF2-40B4-BE49-F238E27FC236}">
-                          <a16:creationId xmlns:a16="http://schemas.microsoft.com/office/drawing/2014/main" xmlns:w16se="http://schemas.microsoft.com/office/word/2015/wordml/symex" xmlns:w15="http://schemas.microsoft.com/office/word/2012/wordml" xmlns:w="http://schemas.openxmlformats.org/wordprocessingml/2006/main" xmlns:w10="urn:schemas-microsoft-com:office:word" xmlns:v="urn:schemas-microsoft-com:vml" xmlns:o="urn:schemas-microsoft-com:office:office" xmlns:cx1="http://schemas.microsoft.com/office/drawing/2015/9/8/chartex" xmlns:cx="http://schemas.microsoft.com/office/drawing/2014/chartex" xmlns="" id="{F3D65186-AB5A-4584-87C3-0FAA2992263B}"/>
+                          <a16:creationId xmlns:a16="http://schemas.microsoft.com/office/drawing/2014/main" id="{F3D65186-AB5A-4584-87C3-0FAA2992263B}"/>
                         </a:ext>
                       </a:extLst>
                     </pic:cNvPr>
                     <pic:cNvPicPr/>
                   </pic:nvPicPr>
                   <pic:blipFill>
-                    <a:blip r:embed="rId11" cstate="print">
+                    <a:blip r:embed="rId12" cstate="print">
                       <a:extLst>
                         <a:ext uri="{28A0092B-C50C-407E-A947-70E740481C1C}">
                           <a14:useLocalDpi xmlns:a14="http://schemas.microsoft.com/office/drawing/2010/main" val="0"/>
@@ -1164,104 +1260,6 @@
             </wp14:sizeRelV>
           </wp:anchor>
         </w:drawing>
-      </w:r>
-      <w:r>
-        <w:rPr>
-          <w:noProof/>
-          <w:lang w:val="pt-BR" w:eastAsia="pt-BR"/>
-        </w:rPr>
-        <mc:AlternateContent>
-          <mc:Choice Requires="wps">
-            <w:drawing>
-              <wp:anchor distT="0" distB="0" distL="114300" distR="114300" simplePos="0" relativeHeight="251659264" behindDoc="1" locked="0" layoutInCell="1" allowOverlap="1" wp14:anchorId="3BEDD6A1" wp14:editId="2E4FA812">
-                <wp:simplePos x="0" y="0"/>
-                <wp:positionH relativeFrom="column">
-                  <wp:posOffset>-745490</wp:posOffset>
-                </wp:positionH>
-                <wp:positionV relativeFrom="page">
-                  <wp:posOffset>6667500</wp:posOffset>
-                </wp:positionV>
-                <wp:extent cx="7760970" cy="4019550"/>
-                <wp:effectExtent l="0" t="0" r="0" b="0"/>
-                <wp:wrapNone/>
-                <wp:docPr id="2" name="Retângulo 2" descr="retângulo colorido"/>
-                <wp:cNvGraphicFramePr/>
-                <a:graphic xmlns:a="http://schemas.openxmlformats.org/drawingml/2006/main">
-                  <a:graphicData uri="http://schemas.microsoft.com/office/word/2010/wordprocessingShape">
-                    <wps:wsp>
-                      <wps:cNvSpPr/>
-                      <wps:spPr>
-                        <a:xfrm>
-                          <a:off x="0" y="0"/>
-                          <a:ext cx="7760970" cy="4019550"/>
-                        </a:xfrm>
-                        <a:prstGeom prst="rect">
-                          <a:avLst/>
-                        </a:prstGeom>
-                        <a:solidFill>
-                          <a:srgbClr val="0B1927"/>
-                        </a:solidFill>
-                        <a:ln>
-                          <a:noFill/>
-                        </a:ln>
-                      </wps:spPr>
-                      <wps:style>
-                        <a:lnRef idx="2">
-                          <a:schemeClr val="accent1">
-                            <a:shade val="50000"/>
-                          </a:schemeClr>
-                        </a:lnRef>
-                        <a:fillRef idx="1">
-                          <a:schemeClr val="accent1"/>
-                        </a:fillRef>
-                        <a:effectRef idx="0">
-                          <a:schemeClr val="accent1"/>
-                        </a:effectRef>
-                        <a:fontRef idx="minor">
-                          <a:schemeClr val="lt1"/>
-                        </a:fontRef>
-                      </wps:style>
-                      <wps:txbx>
-                        <w:txbxContent>
-                          <w:p>
-                            <w:pPr>
-                              <w:jc w:val="center"/>
-                            </w:pPr>
-                          </w:p>
-                        </w:txbxContent>
-                      </wps:txbx>
-                      <wps:bodyPr rot="0" spcFirstLastPara="0" vertOverflow="overflow" horzOverflow="overflow" vert="horz" wrap="square" lIns="91440" tIns="45720" rIns="91440" bIns="45720" numCol="1" spcCol="0" rtlCol="0" fromWordArt="0" anchor="ctr" anchorCtr="0" forceAA="0" compatLnSpc="1">
-                        <a:prstTxWarp prst="textNoShape">
-                          <a:avLst/>
-                        </a:prstTxWarp>
-                        <a:noAutofit/>
-                      </wps:bodyPr>
-                    </wps:wsp>
-                  </a:graphicData>
-                </a:graphic>
-                <wp14:sizeRelV relativeFrom="margin">
-                  <wp14:pctHeight>0</wp14:pctHeight>
-                </wp14:sizeRelV>
-              </wp:anchor>
-            </w:drawing>
-          </mc:Choice>
-          <mc:Fallback>
-            <w:pict>
-              <v:rect id="Retângulo 2" o:spid="_x0000_s1028" alt="Descrição: retângulo colorido" style="position:absolute;margin-left:-58.7pt;margin-top:525pt;width:611.1pt;height:316.5pt;z-index:-251657216;visibility:visible;mso-wrap-style:square;mso-height-percent:0;mso-wrap-distance-left:9pt;mso-wrap-distance-top:0;mso-wrap-distance-right:9pt;mso-wrap-distance-bottom:0;mso-position-horizontal:absolute;mso-position-horizontal-relative:text;mso-position-vertical:absolute;mso-position-vertical-relative:page;mso-height-percent:0;mso-height-relative:margin;v-text-anchor:middle" o:gfxdata="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" fillcolor="#0b1927" stroked="f" strokeweight="2pt">
-                <v:textbox>
-                  <w:txbxContent>
-                    <w:p>
-                      <w:pPr>
-                        <w:jc w:val="center"/>
-                      </w:pPr>
-                    </w:p>
-                  </w:txbxContent>
-                </v:textbox>
-                <w10:wrap anchory="page"/>
-              </v:rect>
-            </w:pict>
-          </mc:Fallback>
-        </mc:AlternateContent>
       </w:r>
       <w:r>
         <w:rPr>
@@ -2982,283 +2980,391 @@
           <w:color w:val="024F75" w:themeColor="accent1"/>
         </w:rPr>
       </w:pPr>
-      <w:bookmarkStart w:id="5" w:name="_GoBack"/>
-      <w:bookmarkEnd w:id="5"/>
-    </w:p>
-    <w:p>
-      <w:pPr>
-        <w:pStyle w:val="SemEspaamento"/>
-        <w:numPr>
-          <w:ilvl w:val="0"/>
-          <w:numId w:val="3"/>
-        </w:numPr>
-        <w:rPr>
-          <w:rFonts w:asciiTheme="majorHAnsi" w:hAnsiTheme="majorHAnsi" w:cstheme="majorHAnsi"/>
-          <w:color w:val="3B3838" w:themeColor="background2" w:themeShade="40"/>
-          <w:sz w:val="24"/>
-        </w:rPr>
-      </w:pPr>
-      <w:r>
-        <w:rPr>
-          <w:rFonts w:asciiTheme="majorHAnsi" w:hAnsiTheme="majorHAnsi" w:cstheme="majorHAnsi"/>
-          <w:color w:val="3B3838" w:themeColor="background2" w:themeShade="40"/>
-          <w:sz w:val="24"/>
-        </w:rPr>
-        <w:t>Instalação de sensores em pontos estratégicos.</w:t>
-      </w:r>
-    </w:p>
-    <w:p>
-      <w:pPr>
-        <w:pStyle w:val="SemEspaamento"/>
-        <w:ind w:left="2832"/>
-        <w:rPr>
-          <w:rFonts w:asciiTheme="majorHAnsi" w:hAnsiTheme="majorHAnsi" w:cstheme="majorHAnsi"/>
-          <w:color w:val="3B3838" w:themeColor="background2" w:themeShade="40"/>
-          <w:sz w:val="24"/>
-        </w:rPr>
-      </w:pPr>
-      <w:r>
-        <w:rPr>
-          <w:rFonts w:ascii="Cambria Math" w:hAnsi="Cambria Math" w:cs="Cambria Math"/>
-          <w:color w:val="3B3838" w:themeColor="background2" w:themeShade="40"/>
-          <w:sz w:val="24"/>
-        </w:rPr>
-        <w:t>↘</w:t>
-      </w:r>
-      <w:r>
-        <w:rPr>
-          <w:rFonts w:ascii="Arial" w:hAnsi="Arial" w:cs="Arial"/>
-          <w:color w:val="3B3838" w:themeColor="background2" w:themeShade="40"/>
-          <w:sz w:val="24"/>
-        </w:rPr>
-        <w:t>️</w:t>
-      </w:r>
-      <w:r>
-        <w:rPr>
-          <w:rFonts w:asciiTheme="majorHAnsi" w:hAnsiTheme="majorHAnsi" w:cstheme="majorHAnsi"/>
-          <w:color w:val="3B3838" w:themeColor="background2" w:themeShade="40"/>
-          <w:sz w:val="24"/>
-        </w:rPr>
-        <w:t xml:space="preserve"> Após mapeamento do local.</w:t>
-      </w:r>
-    </w:p>
-    <w:p>
-      <w:pPr>
-        <w:pStyle w:val="SemEspaamento"/>
-        <w:ind w:left="2832"/>
-        <w:rPr>
-          <w:rFonts w:asciiTheme="majorHAnsi" w:hAnsiTheme="majorHAnsi" w:cstheme="majorHAnsi"/>
-          <w:color w:val="3B3838" w:themeColor="background2" w:themeShade="40"/>
-          <w:sz w:val="24"/>
-        </w:rPr>
-      </w:pPr>
-    </w:p>
-    <w:p>
-      <w:pPr>
-        <w:pStyle w:val="SemEspaamento"/>
-        <w:numPr>
-          <w:ilvl w:val="0"/>
-          <w:numId w:val="3"/>
-        </w:numPr>
-        <w:rPr>
-          <w:rFonts w:asciiTheme="majorHAnsi" w:hAnsiTheme="majorHAnsi" w:cstheme="majorHAnsi"/>
-          <w:color w:val="3B3838" w:themeColor="background2" w:themeShade="40"/>
-          <w:sz w:val="24"/>
-        </w:rPr>
-      </w:pPr>
-      <w:r>
-        <w:rPr>
-          <w:rFonts w:asciiTheme="majorHAnsi" w:hAnsiTheme="majorHAnsi" w:cstheme="majorHAnsi"/>
-          <w:color w:val="3B3838" w:themeColor="background2" w:themeShade="40"/>
-          <w:sz w:val="24"/>
-        </w:rPr>
-        <w:t>Criação de Banco de Dados.</w:t>
-      </w:r>
-    </w:p>
-    <w:p>
-      <w:pPr>
-        <w:pStyle w:val="SemEspaamento"/>
-        <w:ind w:left="2832"/>
-        <w:rPr>
-          <w:rFonts w:asciiTheme="majorHAnsi" w:hAnsiTheme="majorHAnsi" w:cstheme="majorHAnsi"/>
-          <w:color w:val="3B3838" w:themeColor="background2" w:themeShade="40"/>
-          <w:sz w:val="24"/>
-        </w:rPr>
-      </w:pPr>
-      <w:r>
-        <w:rPr>
-          <w:rFonts w:ascii="Cambria Math" w:hAnsi="Cambria Math" w:cs="Cambria Math"/>
-          <w:color w:val="3B3838" w:themeColor="background2" w:themeShade="40"/>
-          <w:sz w:val="24"/>
-        </w:rPr>
-        <w:t>↘</w:t>
-      </w:r>
-      <w:r>
-        <w:rPr>
-          <w:rFonts w:ascii="Arial" w:hAnsi="Arial" w:cs="Arial"/>
-          <w:color w:val="3B3838" w:themeColor="background2" w:themeShade="40"/>
-          <w:sz w:val="24"/>
-        </w:rPr>
-        <w:t>️</w:t>
-      </w:r>
-      <w:r>
-        <w:rPr>
-          <w:rFonts w:asciiTheme="majorHAnsi" w:hAnsiTheme="majorHAnsi" w:cstheme="majorHAnsi"/>
-          <w:color w:val="3B3838" w:themeColor="background2" w:themeShade="40"/>
-          <w:sz w:val="24"/>
-        </w:rPr>
-        <w:t xml:space="preserve"> Armazenamento em nosso sistema.</w:t>
-      </w:r>
-    </w:p>
-    <w:p>
-      <w:pPr>
-        <w:pStyle w:val="SemEspaamento"/>
-        <w:ind w:left="2832"/>
-        <w:rPr>
-          <w:rFonts w:asciiTheme="majorHAnsi" w:hAnsiTheme="majorHAnsi" w:cstheme="majorHAnsi"/>
-          <w:color w:val="3B3838" w:themeColor="background2" w:themeShade="40"/>
-          <w:sz w:val="24"/>
-        </w:rPr>
-      </w:pPr>
-    </w:p>
-    <w:p>
-      <w:pPr>
-        <w:pStyle w:val="SemEspaamento"/>
-        <w:numPr>
-          <w:ilvl w:val="0"/>
-          <w:numId w:val="3"/>
-        </w:numPr>
-        <w:rPr>
-          <w:rFonts w:asciiTheme="majorHAnsi" w:hAnsiTheme="majorHAnsi" w:cstheme="majorHAnsi"/>
-          <w:color w:val="3B3838" w:themeColor="background2" w:themeShade="40"/>
-          <w:sz w:val="24"/>
-        </w:rPr>
-      </w:pPr>
-      <w:r>
-        <w:rPr>
-          <w:rFonts w:asciiTheme="majorHAnsi" w:hAnsiTheme="majorHAnsi" w:cstheme="majorHAnsi"/>
-          <w:color w:val="3B3838" w:themeColor="background2" w:themeShade="40"/>
-          <w:sz w:val="24"/>
-        </w:rPr>
-        <w:t>Painel de Controle do cliente em nosso site.</w:t>
-      </w:r>
-    </w:p>
-    <w:p>
-      <w:pPr>
-        <w:pStyle w:val="SemEspaamento"/>
-        <w:ind w:left="2832"/>
-        <w:rPr>
-          <w:rFonts w:asciiTheme="majorHAnsi" w:hAnsiTheme="majorHAnsi" w:cstheme="majorHAnsi"/>
-          <w:color w:val="3B3838" w:themeColor="background2" w:themeShade="40"/>
-          <w:sz w:val="24"/>
-        </w:rPr>
-      </w:pPr>
-      <w:r>
-        <w:rPr>
-          <w:rFonts w:ascii="Cambria Math" w:hAnsi="Cambria Math" w:cs="Cambria Math"/>
-          <w:color w:val="3B3838" w:themeColor="background2" w:themeShade="40"/>
-          <w:sz w:val="24"/>
-        </w:rPr>
-        <w:t>↘</w:t>
-      </w:r>
-      <w:r>
-        <w:rPr>
-          <w:rFonts w:ascii="Arial" w:hAnsi="Arial" w:cs="Arial"/>
-          <w:color w:val="3B3838" w:themeColor="background2" w:themeShade="40"/>
-          <w:sz w:val="24"/>
-        </w:rPr>
-        <w:t>️</w:t>
-      </w:r>
-      <w:r>
-        <w:rPr>
-          <w:rFonts w:asciiTheme="majorHAnsi" w:hAnsiTheme="majorHAnsi" w:cstheme="majorHAnsi"/>
-          <w:color w:val="3B3838" w:themeColor="background2" w:themeShade="40"/>
-          <w:sz w:val="24"/>
-        </w:rPr>
-        <w:t xml:space="preserve"> Login e Senha</w:t>
-      </w:r>
-      <w:r>
-        <w:rPr>
-          <w:rFonts w:asciiTheme="majorHAnsi" w:hAnsiTheme="majorHAnsi" w:cstheme="majorHAnsi"/>
-          <w:color w:val="3B3838" w:themeColor="background2" w:themeShade="40"/>
-          <w:sz w:val="24"/>
-        </w:rPr>
-        <w:t>.</w:t>
-      </w:r>
-    </w:p>
-    <w:p>
-      <w:pPr>
-        <w:pStyle w:val="SemEspaamento"/>
-        <w:rPr>
-          <w:rFonts w:asciiTheme="majorHAnsi" w:hAnsiTheme="majorHAnsi" w:cstheme="majorHAnsi"/>
-          <w:color w:val="3B3838" w:themeColor="background2" w:themeShade="40"/>
-          <w:sz w:val="24"/>
-        </w:rPr>
-      </w:pPr>
-    </w:p>
-    <w:p>
-      <w:pPr>
-        <w:pStyle w:val="SemEspaamento"/>
-        <w:numPr>
-          <w:ilvl w:val="0"/>
-          <w:numId w:val="3"/>
-        </w:numPr>
-        <w:rPr>
-          <w:rFonts w:asciiTheme="majorHAnsi" w:hAnsiTheme="majorHAnsi" w:cstheme="majorHAnsi"/>
-          <w:color w:val="3B3838" w:themeColor="background2" w:themeShade="40"/>
-          <w:sz w:val="24"/>
-        </w:rPr>
-      </w:pPr>
-      <w:r>
-        <w:rPr>
-          <w:rFonts w:asciiTheme="majorHAnsi" w:hAnsiTheme="majorHAnsi" w:cstheme="majorHAnsi"/>
-          <w:color w:val="3B3838" w:themeColor="background2" w:themeShade="40"/>
-          <w:sz w:val="24"/>
-        </w:rPr>
-        <w:t>Monitoramento profissional por 05(cinco) dias úteis após entrega.</w:t>
-      </w:r>
-    </w:p>
-    <w:p>
-      <w:pPr>
-        <w:pStyle w:val="SemEspaamento"/>
-        <w:ind w:left="2832"/>
-        <w:rPr>
-          <w:rFonts w:asciiTheme="majorHAnsi" w:hAnsiTheme="majorHAnsi" w:cstheme="majorHAnsi"/>
-          <w:color w:val="3B3838" w:themeColor="background2" w:themeShade="40"/>
-          <w:sz w:val="24"/>
-        </w:rPr>
-      </w:pPr>
-      <w:r>
-        <w:rPr>
-          <w:rFonts w:ascii="Cambria Math" w:hAnsi="Cambria Math" w:cs="Cambria Math"/>
-          <w:color w:val="3B3838" w:themeColor="background2" w:themeShade="40"/>
-          <w:sz w:val="24"/>
-        </w:rPr>
-        <w:t>↘</w:t>
-      </w:r>
-      <w:r>
-        <w:rPr>
-          <w:rFonts w:ascii="Arial" w:hAnsi="Arial" w:cs="Arial"/>
-          <w:color w:val="3B3838" w:themeColor="background2" w:themeShade="40"/>
-          <w:sz w:val="24"/>
-        </w:rPr>
-        <w:t>️</w:t>
-      </w:r>
-      <w:r>
-        <w:rPr>
-          <w:rFonts w:asciiTheme="majorHAnsi" w:hAnsiTheme="majorHAnsi" w:cstheme="majorHAnsi"/>
-          <w:color w:val="3B3838" w:themeColor="background2" w:themeShade="40"/>
-          <w:sz w:val="24"/>
-        </w:rPr>
-        <w:t xml:space="preserve"> </w:t>
-      </w:r>
-      <w:r>
-        <w:rPr>
-          <w:rFonts w:asciiTheme="majorHAnsi" w:hAnsiTheme="majorHAnsi" w:cstheme="majorHAnsi"/>
-          <w:color w:val="3B3838" w:themeColor="background2" w:themeShade="40"/>
-          <w:sz w:val="24"/>
-        </w:rPr>
-        <w:t>Para orientar possíveis falhas com teste funcional.</w:t>
+    </w:p>
+    <w:p>
+      <w:pPr>
+        <w:pStyle w:val="Ttulo1"/>
+        <w:rPr>
+          <w:rFonts w:eastAsiaTheme="minorEastAsia" w:cstheme="majorHAnsi"/>
+          <w:b w:val="0"/>
+          <w:color w:val="3B3838" w:themeColor="background2" w:themeShade="40"/>
+          <w:kern w:val="0"/>
+          <w:sz w:val="24"/>
+          <w:szCs w:val="22"/>
+          <w:lang w:val="pt-BR" w:eastAsia="pt-BR"/>
+        </w:rPr>
+      </w:pPr>
+      <w:r>
+        <w:rPr>
+          <w:rFonts w:eastAsiaTheme="minorEastAsia" w:cstheme="majorHAnsi"/>
+          <w:b w:val="0"/>
+          <w:color w:val="3B3838" w:themeColor="background2" w:themeShade="40"/>
+          <w:kern w:val="0"/>
+          <w:sz w:val="24"/>
+          <w:szCs w:val="22"/>
+          <w:lang w:val="pt-BR" w:eastAsia="pt-BR"/>
+        </w:rPr>
+        <w:t>O princípio desse projeto é realizar a coleta e processamento de dados em lojas de departamento usando sensores de bloqueio. Portanto para que tudo isso seja possível é necessário que seja criado uma aplicação WEB onde o usuário poderá acompanhar visualmente os dados capturados pelos sensores, ou seja, graficamente em uma dashboard. Essa será uma aplicação IOT, a qual o usuário poderá acompanhar os dados para uma melho</w:t>
+      </w:r>
+      <w:r>
+        <w:rPr>
+          <w:rFonts w:eastAsiaTheme="minorEastAsia" w:cstheme="majorHAnsi"/>
+          <w:b w:val="0"/>
+          <w:color w:val="3B3838" w:themeColor="background2" w:themeShade="40"/>
+          <w:kern w:val="0"/>
+          <w:sz w:val="24"/>
+          <w:szCs w:val="22"/>
+          <w:lang w:val="pt-BR" w:eastAsia="pt-BR"/>
+        </w:rPr>
+        <w:t>r</w:t>
+      </w:r>
+      <w:r>
+        <w:rPr>
+          <w:rFonts w:eastAsiaTheme="minorEastAsia" w:cstheme="majorHAnsi"/>
+          <w:b w:val="0"/>
+          <w:color w:val="3B3838" w:themeColor="background2" w:themeShade="40"/>
+          <w:kern w:val="0"/>
+          <w:sz w:val="24"/>
+          <w:szCs w:val="22"/>
+          <w:lang w:val="pt-BR" w:eastAsia="pt-BR"/>
+        </w:rPr>
+        <w:t xml:space="preserve"> gestão de sua loja.</w:t>
+      </w:r>
+    </w:p>
+    <w:p>
+      <w:pPr>
+        <w:pStyle w:val="Ttulo1"/>
+        <w:rPr>
+          <w:rFonts w:eastAsiaTheme="minorEastAsia" w:cstheme="majorHAnsi"/>
+          <w:b w:val="0"/>
+          <w:color w:val="3B3838" w:themeColor="background2" w:themeShade="40"/>
+          <w:kern w:val="0"/>
+          <w:sz w:val="24"/>
+          <w:szCs w:val="22"/>
+          <w:lang w:val="pt-BR" w:eastAsia="pt-BR"/>
+        </w:rPr>
+      </w:pPr>
+    </w:p>
+    <w:p>
+      <w:pPr>
+        <w:pStyle w:val="Ttulo1"/>
+        <w:rPr>
+          <w:rFonts w:eastAsiaTheme="minorEastAsia" w:cstheme="majorHAnsi"/>
+          <w:b w:val="0"/>
+          <w:color w:val="3B3838" w:themeColor="background2" w:themeShade="40"/>
+          <w:kern w:val="0"/>
+          <w:sz w:val="24"/>
+          <w:szCs w:val="22"/>
+          <w:lang w:val="pt-BR" w:eastAsia="pt-BR"/>
+        </w:rPr>
+      </w:pPr>
+      <w:r>
+        <w:rPr>
+          <w:rFonts w:eastAsiaTheme="minorEastAsia" w:cstheme="majorHAnsi"/>
+          <w:b w:val="0"/>
+          <w:color w:val="3B3838" w:themeColor="background2" w:themeShade="40"/>
+          <w:kern w:val="0"/>
+          <w:sz w:val="24"/>
+          <w:szCs w:val="22"/>
+          <w:lang w:val="pt-BR" w:eastAsia="pt-BR"/>
+        </w:rPr>
+        <w:t>Equipe envolvida:</w:t>
+      </w:r>
+    </w:p>
+    <w:p>
+      <w:pPr>
+        <w:pStyle w:val="Ttulo1"/>
+        <w:rPr>
+          <w:rFonts w:eastAsiaTheme="minorEastAsia" w:cstheme="majorHAnsi"/>
+          <w:b w:val="0"/>
+          <w:color w:val="3B3838" w:themeColor="background2" w:themeShade="40"/>
+          <w:kern w:val="0"/>
+          <w:sz w:val="24"/>
+          <w:szCs w:val="22"/>
+          <w:lang w:val="pt-BR" w:eastAsia="pt-BR"/>
+        </w:rPr>
+      </w:pPr>
+      <w:r>
+        <w:rPr>
+          <w:rFonts w:eastAsiaTheme="minorEastAsia" w:cstheme="majorHAnsi"/>
+          <w:b w:val="0"/>
+          <w:color w:val="3B3838" w:themeColor="background2" w:themeShade="40"/>
+          <w:kern w:val="0"/>
+          <w:sz w:val="24"/>
+          <w:szCs w:val="22"/>
+          <w:lang w:val="pt-BR" w:eastAsia="pt-BR"/>
+        </w:rPr>
+        <w:t xml:space="preserve">-  A equipe é dividida em três grandes partes, </w:t>
+      </w:r>
+      <w:proofErr w:type="spellStart"/>
+      <w:r>
+        <w:rPr>
+          <w:rFonts w:eastAsiaTheme="minorEastAsia" w:cstheme="majorHAnsi"/>
+          <w:b w:val="0"/>
+          <w:color w:val="3B3838" w:themeColor="background2" w:themeShade="40"/>
+          <w:kern w:val="0"/>
+          <w:sz w:val="24"/>
+          <w:szCs w:val="22"/>
+          <w:lang w:val="pt-BR" w:eastAsia="pt-BR"/>
+        </w:rPr>
+        <w:t>backend</w:t>
+      </w:r>
+      <w:proofErr w:type="spellEnd"/>
+      <w:r>
+        <w:rPr>
+          <w:rFonts w:eastAsiaTheme="minorEastAsia" w:cstheme="majorHAnsi"/>
+          <w:b w:val="0"/>
+          <w:color w:val="3B3838" w:themeColor="background2" w:themeShade="40"/>
+          <w:kern w:val="0"/>
+          <w:sz w:val="24"/>
+          <w:szCs w:val="22"/>
+          <w:lang w:val="pt-BR" w:eastAsia="pt-BR"/>
+        </w:rPr>
+        <w:t xml:space="preserve">, </w:t>
+      </w:r>
+      <w:proofErr w:type="spellStart"/>
+      <w:r>
+        <w:rPr>
+          <w:rFonts w:eastAsiaTheme="minorEastAsia" w:cstheme="majorHAnsi"/>
+          <w:b w:val="0"/>
+          <w:color w:val="3B3838" w:themeColor="background2" w:themeShade="40"/>
+          <w:kern w:val="0"/>
+          <w:sz w:val="24"/>
+          <w:szCs w:val="22"/>
+          <w:lang w:val="pt-BR" w:eastAsia="pt-BR"/>
+        </w:rPr>
+        <w:t>frontend</w:t>
+      </w:r>
+      <w:proofErr w:type="spellEnd"/>
+      <w:r>
+        <w:rPr>
+          <w:rFonts w:eastAsiaTheme="minorEastAsia" w:cstheme="majorHAnsi"/>
+          <w:b w:val="0"/>
+          <w:color w:val="3B3838" w:themeColor="background2" w:themeShade="40"/>
+          <w:kern w:val="0"/>
+          <w:sz w:val="24"/>
+          <w:szCs w:val="22"/>
+          <w:lang w:val="pt-BR" w:eastAsia="pt-BR"/>
+        </w:rPr>
+        <w:t xml:space="preserve"> e ban</w:t>
+      </w:r>
+      <w:r>
+        <w:rPr>
+          <w:rFonts w:eastAsiaTheme="minorEastAsia" w:cstheme="majorHAnsi"/>
+          <w:b w:val="0"/>
+          <w:color w:val="3B3838" w:themeColor="background2" w:themeShade="40"/>
+          <w:kern w:val="0"/>
+          <w:sz w:val="24"/>
+          <w:szCs w:val="22"/>
+          <w:lang w:val="pt-BR" w:eastAsia="pt-BR"/>
+        </w:rPr>
+        <w:t>c</w:t>
+      </w:r>
+      <w:r>
+        <w:rPr>
+          <w:rFonts w:eastAsiaTheme="minorEastAsia" w:cstheme="majorHAnsi"/>
+          <w:b w:val="0"/>
+          <w:color w:val="3B3838" w:themeColor="background2" w:themeShade="40"/>
+          <w:kern w:val="0"/>
+          <w:sz w:val="24"/>
+          <w:szCs w:val="22"/>
+          <w:lang w:val="pt-BR" w:eastAsia="pt-BR"/>
+        </w:rPr>
+        <w:t>o de dados</w:t>
+      </w:r>
+    </w:p>
+    <w:p>
+      <w:pPr>
+        <w:pStyle w:val="Ttulo1"/>
+        <w:rPr>
+          <w:rFonts w:eastAsiaTheme="minorEastAsia" w:cstheme="majorHAnsi"/>
+          <w:b w:val="0"/>
+          <w:color w:val="3B3838" w:themeColor="background2" w:themeShade="40"/>
+          <w:kern w:val="0"/>
+          <w:sz w:val="24"/>
+          <w:szCs w:val="22"/>
+          <w:lang w:val="pt-BR" w:eastAsia="pt-BR"/>
+        </w:rPr>
+      </w:pPr>
+      <w:r>
+        <w:rPr>
+          <w:rFonts w:eastAsiaTheme="minorEastAsia" w:cstheme="majorHAnsi"/>
+          <w:b w:val="0"/>
+          <w:color w:val="3B3838" w:themeColor="background2" w:themeShade="40"/>
+          <w:kern w:val="0"/>
+          <w:sz w:val="24"/>
+          <w:szCs w:val="22"/>
+          <w:lang w:val="pt-BR" w:eastAsia="pt-BR"/>
+        </w:rPr>
+        <w:t xml:space="preserve">- Os desenvolvedores já </w:t>
+      </w:r>
+      <w:r>
+        <w:rPr>
+          <w:rFonts w:eastAsiaTheme="minorEastAsia" w:cstheme="majorHAnsi"/>
+          <w:b w:val="0"/>
+          <w:color w:val="3B3838" w:themeColor="background2" w:themeShade="40"/>
+          <w:kern w:val="0"/>
+          <w:sz w:val="24"/>
+          <w:szCs w:val="22"/>
+          <w:lang w:val="pt-BR" w:eastAsia="pt-BR"/>
+        </w:rPr>
+        <w:t>têm</w:t>
+      </w:r>
+      <w:r>
+        <w:rPr>
+          <w:rFonts w:eastAsiaTheme="minorEastAsia" w:cstheme="majorHAnsi"/>
+          <w:b w:val="0"/>
+          <w:color w:val="3B3838" w:themeColor="background2" w:themeShade="40"/>
+          <w:kern w:val="0"/>
+          <w:sz w:val="24"/>
+          <w:szCs w:val="22"/>
+          <w:lang w:val="pt-BR" w:eastAsia="pt-BR"/>
+        </w:rPr>
+        <w:t xml:space="preserve"> ideia do contexto do projeto</w:t>
+      </w:r>
+    </w:p>
+    <w:p>
+      <w:pPr>
+        <w:pStyle w:val="Ttulo1"/>
+        <w:rPr>
+          <w:rFonts w:eastAsiaTheme="minorEastAsia" w:cstheme="majorHAnsi"/>
+          <w:b w:val="0"/>
+          <w:color w:val="3B3838" w:themeColor="background2" w:themeShade="40"/>
+          <w:kern w:val="0"/>
+          <w:sz w:val="24"/>
+          <w:szCs w:val="22"/>
+          <w:lang w:val="pt-BR" w:eastAsia="pt-BR"/>
+        </w:rPr>
+      </w:pPr>
+    </w:p>
+    <w:p>
+      <w:pPr>
+        <w:pStyle w:val="Ttulo1"/>
+        <w:rPr>
+          <w:rFonts w:eastAsiaTheme="minorEastAsia" w:cstheme="majorHAnsi"/>
+          <w:b w:val="0"/>
+          <w:color w:val="3B3838" w:themeColor="background2" w:themeShade="40"/>
+          <w:kern w:val="0"/>
+          <w:sz w:val="24"/>
+          <w:szCs w:val="22"/>
+          <w:lang w:val="pt-BR" w:eastAsia="pt-BR"/>
+        </w:rPr>
+      </w:pPr>
+      <w:r>
+        <w:rPr>
+          <w:rFonts w:eastAsiaTheme="minorEastAsia" w:cstheme="majorHAnsi"/>
+          <w:b w:val="0"/>
+          <w:color w:val="3B3838" w:themeColor="background2" w:themeShade="40"/>
+          <w:kern w:val="0"/>
+          <w:sz w:val="24"/>
+          <w:szCs w:val="22"/>
+          <w:lang w:val="pt-BR" w:eastAsia="pt-BR"/>
+        </w:rPr>
+        <w:t>Requisitos:</w:t>
+      </w:r>
+    </w:p>
+    <w:p>
+      <w:pPr>
+        <w:pStyle w:val="Ttulo1"/>
+        <w:rPr>
+          <w:rFonts w:eastAsiaTheme="minorEastAsia" w:cstheme="majorHAnsi"/>
+          <w:b w:val="0"/>
+          <w:color w:val="3B3838" w:themeColor="background2" w:themeShade="40"/>
+          <w:kern w:val="0"/>
+          <w:sz w:val="24"/>
+          <w:szCs w:val="22"/>
+          <w:lang w:val="pt-BR" w:eastAsia="pt-BR"/>
+        </w:rPr>
+      </w:pPr>
+      <w:r>
+        <w:rPr>
+          <w:rFonts w:eastAsiaTheme="minorEastAsia" w:cstheme="majorHAnsi"/>
+          <w:b w:val="0"/>
+          <w:color w:val="3B3838" w:themeColor="background2" w:themeShade="40"/>
+          <w:kern w:val="0"/>
+          <w:sz w:val="24"/>
+          <w:szCs w:val="22"/>
+          <w:lang w:val="pt-BR" w:eastAsia="pt-BR"/>
+        </w:rPr>
+        <w:t>- Tela de login para o usuário entrar com sua conta na aplicação</w:t>
+      </w:r>
+    </w:p>
+    <w:p>
+      <w:pPr>
+        <w:pStyle w:val="Ttulo1"/>
+        <w:rPr>
+          <w:rFonts w:eastAsiaTheme="minorEastAsia" w:cstheme="majorHAnsi"/>
+          <w:b w:val="0"/>
+          <w:color w:val="3B3838" w:themeColor="background2" w:themeShade="40"/>
+          <w:kern w:val="0"/>
+          <w:sz w:val="24"/>
+          <w:szCs w:val="22"/>
+          <w:lang w:val="pt-BR" w:eastAsia="pt-BR"/>
+        </w:rPr>
+      </w:pPr>
+      <w:r>
+        <w:rPr>
+          <w:rFonts w:eastAsiaTheme="minorEastAsia" w:cstheme="majorHAnsi"/>
+          <w:b w:val="0"/>
+          <w:color w:val="3B3838" w:themeColor="background2" w:themeShade="40"/>
+          <w:kern w:val="0"/>
+          <w:sz w:val="24"/>
+          <w:szCs w:val="22"/>
+          <w:lang w:val="pt-BR" w:eastAsia="pt-BR"/>
+        </w:rPr>
+        <w:t>- Tela de cadastro para o usuário se cadastrar no sistema e se tornar novo cliente</w:t>
+      </w:r>
+    </w:p>
+    <w:p>
+      <w:pPr>
+        <w:pStyle w:val="Ttulo1"/>
+        <w:rPr>
+          <w:rFonts w:eastAsiaTheme="minorEastAsia" w:cstheme="majorHAnsi"/>
+          <w:b w:val="0"/>
+          <w:color w:val="3B3838" w:themeColor="background2" w:themeShade="40"/>
+          <w:kern w:val="0"/>
+          <w:sz w:val="24"/>
+          <w:szCs w:val="22"/>
+          <w:lang w:val="pt-BR" w:eastAsia="pt-BR"/>
+        </w:rPr>
+      </w:pPr>
+      <w:r>
+        <w:rPr>
+          <w:rFonts w:eastAsiaTheme="minorEastAsia" w:cstheme="majorHAnsi"/>
+          <w:b w:val="0"/>
+          <w:color w:val="3B3838" w:themeColor="background2" w:themeShade="40"/>
+          <w:kern w:val="0"/>
+          <w:sz w:val="24"/>
+          <w:szCs w:val="22"/>
+          <w:lang w:val="pt-BR" w:eastAsia="pt-BR"/>
+        </w:rPr>
+        <w:t>- Tela de dashboard para análise dos dados obtidos pelos sensores</w:t>
+      </w:r>
+    </w:p>
+    <w:p>
+      <w:pPr>
+        <w:pStyle w:val="Ttulo1"/>
+        <w:rPr>
+          <w:rFonts w:eastAsiaTheme="minorEastAsia" w:cstheme="majorHAnsi"/>
+          <w:b w:val="0"/>
+          <w:color w:val="3B3838" w:themeColor="background2" w:themeShade="40"/>
+          <w:kern w:val="0"/>
+          <w:sz w:val="24"/>
+          <w:szCs w:val="22"/>
+          <w:lang w:val="pt-BR" w:eastAsia="pt-BR"/>
+        </w:rPr>
+      </w:pPr>
+      <w:r>
+        <w:rPr>
+          <w:rFonts w:eastAsiaTheme="minorEastAsia" w:cstheme="majorHAnsi"/>
+          <w:b w:val="0"/>
+          <w:color w:val="3B3838" w:themeColor="background2" w:themeShade="40"/>
+          <w:kern w:val="0"/>
+          <w:sz w:val="24"/>
+          <w:szCs w:val="22"/>
+          <w:lang w:val="pt-BR" w:eastAsia="pt-BR"/>
+        </w:rPr>
+        <w:t>- Tela institucional para receber os usuários com a ideia da empresa, juntamente com a calculadora financeira nesse contexto</w:t>
       </w:r>
     </w:p>
     <w:p>
@@ -3273,23 +3379,107 @@
           <w:lang w:val="pt-BR"/>
         </w:rPr>
       </w:pPr>
+      <w:r>
+        <w:rPr>
+          <w:rFonts w:eastAsiaTheme="minorEastAsia" w:cstheme="majorHAnsi"/>
+          <w:b w:val="0"/>
+          <w:color w:val="3B3838" w:themeColor="background2" w:themeShade="40"/>
+          <w:kern w:val="0"/>
+          <w:sz w:val="24"/>
+          <w:szCs w:val="22"/>
+          <w:lang w:val="pt-BR" w:eastAsia="pt-BR"/>
+        </w:rPr>
+        <w:t>-  Aplicação hospedada na nuvem</w:t>
+      </w:r>
     </w:p>
     <w:p>
       <w:pPr>
         <w:pStyle w:val="Ttulo1"/>
-      </w:pPr>
-      <w:bookmarkStart w:id="6" w:name="_Toc112956135"/>
+        <w:rPr>
+          <w:rFonts w:asciiTheme="minorHAnsi" w:hAnsiTheme="minorHAnsi"/>
+          <w:b w:val="0"/>
+          <w:color w:val="082A75" w:themeColor="text2"/>
+          <w:sz w:val="28"/>
+          <w:szCs w:val="28"/>
+          <w:lang w:val="pt-BR"/>
+        </w:rPr>
+      </w:pPr>
+    </w:p>
+    <w:p>
+      <w:pPr>
+        <w:pStyle w:val="Ttulo1"/>
+        <w:rPr>
+          <w:rFonts w:asciiTheme="minorHAnsi" w:hAnsiTheme="minorHAnsi"/>
+          <w:b w:val="0"/>
+          <w:color w:val="082A75" w:themeColor="text2"/>
+          <w:sz w:val="28"/>
+          <w:szCs w:val="28"/>
+          <w:lang w:val="pt-BR"/>
+        </w:rPr>
+      </w:pPr>
+    </w:p>
+    <w:p>
+      <w:pPr>
+        <w:spacing w:after="200"/>
+        <w:rPr>
+          <w:rFonts w:eastAsiaTheme="majorEastAsia" w:cstheme="majorBidi"/>
+          <w:b w:val="0"/>
+          <w:kern w:val="28"/>
+          <w:szCs w:val="28"/>
+          <w:lang w:val="pt-BR"/>
+        </w:rPr>
+      </w:pPr>
+      <w:r>
+        <w:rPr>
+          <w:b w:val="0"/>
+          <w:szCs w:val="28"/>
+          <w:lang w:val="pt-BR"/>
+        </w:rPr>
+        <w:br w:type="page"/>
+      </w:r>
+    </w:p>
+    <w:p>
+      <w:pPr>
+        <w:pStyle w:val="Ttulo1"/>
+        <w:rPr>
+          <w:rFonts w:asciiTheme="minorHAnsi" w:hAnsiTheme="minorHAnsi"/>
+          <w:b w:val="0"/>
+          <w:color w:val="082A75" w:themeColor="text2"/>
+          <w:sz w:val="28"/>
+          <w:szCs w:val="28"/>
+          <w:lang w:val="pt-BR"/>
+        </w:rPr>
+      </w:pPr>
+    </w:p>
+    <w:p>
+      <w:pPr>
+        <w:pStyle w:val="Ttulo1"/>
+        <w:rPr>
+          <w:rFonts w:asciiTheme="minorHAnsi" w:hAnsiTheme="minorHAnsi"/>
+          <w:b w:val="0"/>
+          <w:color w:val="082A75" w:themeColor="text2"/>
+          <w:sz w:val="28"/>
+          <w:szCs w:val="28"/>
+          <w:lang w:val="pt-BR"/>
+        </w:rPr>
+      </w:pPr>
+    </w:p>
+    <w:p>
+      <w:pPr>
+        <w:pStyle w:val="Ttulo1"/>
+      </w:pPr>
+      <w:bookmarkStart w:id="5" w:name="_Toc112956135"/>
       <w:r>
         <w:t>Requisitos</w:t>
       </w:r>
-      <w:bookmarkEnd w:id="6"/>
+      <w:bookmarkEnd w:id="5"/>
       <w:r>
         <w:t xml:space="preserve"> </w:t>
       </w:r>
     </w:p>
     <w:tbl>
       <w:tblPr>
-        <w:tblpPr w:leftFromText="141" w:rightFromText="141" w:vertAnchor="page" w:horzAnchor="page" w:tblpX="1351" w:tblpY="6421"/>
+        <w:tblpPr w:leftFromText="141" w:rightFromText="141" w:vertAnchor="page" w:horzAnchor="margin" w:tblpY="2881"/>
         <w:tblW w:w="1509" w:type="dxa"/>
         <w:tblCellMar>
           <w:left w:w="70" w:type="dxa"/>
@@ -3838,7 +4028,7 @@
           <w:sz w:val="24"/>
         </w:rPr>
       </w:pPr>
-      <w:bookmarkStart w:id="7" w:name="_Toc112956137"/>
+      <w:bookmarkStart w:id="6" w:name="_Toc112956137"/>
       <w:r>
         <w:rPr>
           <w:rFonts w:ascii="Arial" w:hAnsi="Arial" w:cs="Arial"/>
@@ -3948,7 +4138,7 @@
       <w:r>
         <w:t>Restrições</w:t>
       </w:r>
-      <w:bookmarkEnd w:id="7"/>
+      <w:bookmarkEnd w:id="6"/>
       <w:r>
         <w:t xml:space="preserve"> </w:t>
       </w:r>
@@ -4214,7 +4404,7 @@
       <w:pPr>
         <w:pStyle w:val="Ttulo1"/>
       </w:pPr>
-      <w:bookmarkStart w:id="8" w:name="_Toc112956138"/>
+      <w:bookmarkStart w:id="7" w:name="_Toc112956138"/>
     </w:p>
     <w:p>
       <w:pPr>
@@ -4223,7 +4413,7 @@
       <w:r>
         <w:t>Premissas</w:t>
       </w:r>
-      <w:bookmarkEnd w:id="8"/>
+      <w:bookmarkEnd w:id="7"/>
       <w:r>
         <w:t xml:space="preserve"> </w:t>
       </w:r>
@@ -4362,7 +4552,7 @@
         </w:rPr>
         <w:t xml:space="preserve"> possuir uma conexão mínima de 500MBs do tipo WEB;</w:t>
       </w:r>
-      <w:bookmarkStart w:id="9" w:name="_Toc112956139"/>
+      <w:bookmarkStart w:id="8" w:name="_Toc112956139"/>
     </w:p>
     <w:p>
       <w:pPr>
@@ -4396,6 +4586,7 @@
         <w:pStyle w:val="Ttulo1"/>
       </w:pPr>
       <w:r>
+        <w:lastRenderedPageBreak/>
         <w:t xml:space="preserve">Diagrama de </w:t>
       </w:r>
       <w:r>
@@ -4404,8 +4595,8 @@
       <w:r>
         <w:t>negócio</w:t>
       </w:r>
-      <w:bookmarkStart w:id="10" w:name="_Toc112956140"/>
-      <w:bookmarkEnd w:id="9"/>
+      <w:bookmarkStart w:id="9" w:name="_Toc112956140"/>
+      <w:bookmarkEnd w:id="8"/>
     </w:p>
     <w:p>
       <w:pPr>
@@ -4444,7 +4635,7 @@
             <o:lock v:ext="edit" aspectratio="t"/>
           </v:shapetype>
           <v:shape id="_x0000_i1025" type="#_x0000_t75" style="width:191.25pt;height:480.95pt">
-            <v:imagedata r:id="rId12" o:title="WhatsApp Image 2022-09-02 at 13"/>
+            <v:imagedata r:id="rId13" o:title="WhatsApp Image 2022-09-02 at 13"/>
           </v:shape>
         </w:pict>
       </w:r>
@@ -4453,12 +4644,35 @@
       <w:pPr>
         <w:pStyle w:val="Ttulo1"/>
       </w:pPr>
-      <w:bookmarkStart w:id="11" w:name="_Toc112956141"/>
+      <w:bookmarkStart w:id="10" w:name="_Toc112956141"/>
+      <w:r>
+        <w:br/>
+      </w:r>
+    </w:p>
+    <w:p>
+      <w:pPr>
+        <w:spacing w:after="200"/>
+        <w:rPr>
+          <w:rFonts w:asciiTheme="majorHAnsi" w:eastAsiaTheme="majorEastAsia" w:hAnsiTheme="majorHAnsi" w:cstheme="majorBidi"/>
+          <w:color w:val="061F57" w:themeColor="text2" w:themeShade="BF"/>
+          <w:kern w:val="28"/>
+          <w:sz w:val="52"/>
+          <w:szCs w:val="32"/>
+        </w:rPr>
+      </w:pPr>
+      <w:r>
+        <w:br w:type="page"/>
+      </w:r>
+    </w:p>
+    <w:p>
+      <w:pPr>
+        <w:pStyle w:val="Ttulo1"/>
+      </w:pPr>
       <w:r>
         <w:lastRenderedPageBreak/>
         <w:t>Ferramenta de gestão</w:t>
       </w:r>
-      <w:bookmarkEnd w:id="11"/>
+      <w:bookmarkEnd w:id="10"/>
     </w:p>
     <w:p>
       <w:pPr>
@@ -4486,68 +4700,43 @@
     </w:p>
     <w:p>
       <w:pPr>
-        <w:spacing w:line="360" w:lineRule="auto"/>
         <w:ind w:firstLine="720"/>
-        <w:jc w:val="both"/>
-        <w:rPr>
-          <w:rFonts w:asciiTheme="majorHAnsi" w:hAnsiTheme="majorHAnsi" w:cstheme="majorHAnsi"/>
-          <w:sz w:val="24"/>
-          <w:szCs w:val="24"/>
-        </w:rPr>
-      </w:pPr>
-      <w:r>
         <w:rPr>
           <w:rFonts w:asciiTheme="majorHAnsi" w:hAnsiTheme="majorHAnsi" w:cstheme="majorHAnsi"/>
           <w:b w:val="0"/>
           <w:bCs/>
-          <w:color w:val="3B3838" w:themeColor="background2" w:themeShade="40"/>
-          <w:sz w:val="24"/>
-          <w:szCs w:val="24"/>
-        </w:rPr>
-        <w:t xml:space="preserve">A equipe decidiu utilizar o software </w:t>
-      </w:r>
-      <w:r>
-        <w:rPr>
-          <w:rFonts w:asciiTheme="majorHAnsi" w:hAnsiTheme="majorHAnsi" w:cstheme="majorHAnsi"/>
-          <w:b w:val="0"/>
-          <w:bCs/>
-          <w:color w:val="3B3838" w:themeColor="background2" w:themeShade="40"/>
-          <w:sz w:val="24"/>
-          <w:szCs w:val="24"/>
-        </w:rPr>
-        <w:t>Planner</w:t>
-      </w:r>
-      <w:r>
-        <w:rPr>
-          <w:rFonts w:asciiTheme="majorHAnsi" w:hAnsiTheme="majorHAnsi" w:cstheme="majorHAnsi"/>
-          <w:b w:val="0"/>
-          <w:bCs/>
-          <w:color w:val="3B3838" w:themeColor="background2" w:themeShade="40"/>
-          <w:sz w:val="24"/>
-          <w:szCs w:val="24"/>
-        </w:rPr>
-        <w:t xml:space="preserve"> para o gerenciamento e desenvolvimento das tarefas que compõem tal projeto, além de ser uma ferramenta em tempo real multiusuário, ressaltamos outros pontos majoritários para a escolha:</w:t>
-      </w:r>
-      <w:r>
-        <w:rPr>
-          <w:rFonts w:asciiTheme="majorHAnsi" w:hAnsiTheme="majorHAnsi" w:cstheme="majorHAnsi"/>
-          <w:b w:val="0"/>
-          <w:bCs/>
-          <w:color w:val="3B3838" w:themeColor="background2" w:themeShade="40"/>
-          <w:sz w:val="24"/>
-          <w:szCs w:val="24"/>
-        </w:rPr>
-        <w:t xml:space="preserve"> </w:t>
-      </w:r>
-      <w:r>
-        <w:rPr>
+          <w:sz w:val="24"/>
+          <w:szCs w:val="24"/>
+        </w:rPr>
+      </w:pPr>
+      <w:r>
+        <w:rPr>
+          <w:rFonts w:asciiTheme="majorHAnsi" w:hAnsiTheme="majorHAnsi" w:cstheme="majorHAnsi"/>
           <w:noProof/>
           <w:lang w:val="pt-BR" w:eastAsia="pt-BR"/>
         </w:rPr>
         <w:drawing>
-          <wp:inline distT="0" distB="0" distL="0" distR="0" wp14:anchorId="733C9AC2" wp14:editId="5D59F8E0">
-            <wp:extent cx="231434" cy="257176"/>
+          <wp:anchor distT="0" distB="0" distL="114300" distR="114300" simplePos="0" relativeHeight="251658240" behindDoc="1" locked="0" layoutInCell="1" allowOverlap="1" wp14:anchorId="2F39F5BE" wp14:editId="1600DCE9">
+            <wp:simplePos x="0" y="0"/>
+            <wp:positionH relativeFrom="column">
+              <wp:posOffset>2872740</wp:posOffset>
+            </wp:positionH>
+            <wp:positionV relativeFrom="paragraph">
+              <wp:posOffset>13970</wp:posOffset>
+            </wp:positionV>
+            <wp:extent cx="619125" cy="687991"/>
             <wp:effectExtent l="0" t="0" r="0" b="0"/>
+            <wp:wrapTight wrapText="bothSides">
+              <wp:wrapPolygon edited="0">
+                <wp:start x="0" y="0"/>
+                <wp:lineTo x="0" y="15557"/>
+                <wp:lineTo x="13292" y="19147"/>
+                <wp:lineTo x="13292" y="20942"/>
+                <wp:lineTo x="20603" y="20942"/>
+                <wp:lineTo x="20603" y="0"/>
+                <wp:lineTo x="0" y="0"/>
+              </wp:wrapPolygon>
+            </wp:wrapTight>
             <wp:docPr id="1" name="Imagem 1" descr="https://upload.wikimedia.org/wikipedia/commons/thumb/f/f3/Microsoft_Planner_%282019%E2%80%93present%29.svg/1843px-Microsoft_Planner_%282019%E2%80%93present%29.svg.png"/>
             <wp:cNvGraphicFramePr>
               <a:graphicFrameLocks xmlns:a="http://schemas.openxmlformats.org/drawingml/2006/main" noChangeAspect="1"/>
@@ -4562,7 +4751,7 @@
                     </pic:cNvPicPr>
                   </pic:nvPicPr>
                   <pic:blipFill>
-                    <a:blip r:embed="rId13" cstate="print">
+                    <a:blip r:embed="rId14" cstate="print">
                       <a:extLst>
                         <a:ext uri="{28A0092B-C50C-407E-A947-70E740481C1C}">
                           <a14:useLocalDpi xmlns:a14="http://schemas.microsoft.com/office/drawing/2010/main" val="0"/>
@@ -4577,7 +4766,7 @@
                   <pic:spPr bwMode="auto">
                     <a:xfrm flipH="1">
                       <a:off x="0" y="0"/>
-                      <a:ext cx="232465" cy="258322"/>
+                      <a:ext cx="619125" cy="687991"/>
                     </a:xfrm>
                     <a:prstGeom prst="rect">
                       <a:avLst/>
@@ -4590,9 +4779,215 @@
                 </pic:pic>
               </a:graphicData>
             </a:graphic>
-          </wp:inline>
+          </wp:anchor>
         </w:drawing>
       </w:r>
+    </w:p>
+    <w:p>
+      <w:pPr>
+        <w:spacing w:line="240" w:lineRule="auto"/>
+        <w:rPr>
+          <w:rFonts w:asciiTheme="majorHAnsi" w:eastAsia="Times New Roman" w:hAnsiTheme="majorHAnsi" w:cstheme="majorHAnsi"/>
+          <w:b w:val="0"/>
+          <w:color w:val="auto"/>
+          <w:sz w:val="24"/>
+          <w:szCs w:val="24"/>
+          <w:lang w:val="pt-BR" w:eastAsia="pt-BR"/>
+        </w:rPr>
+      </w:pPr>
+    </w:p>
+    <w:p>
+      <w:pPr>
+        <w:spacing w:line="240" w:lineRule="auto"/>
+        <w:rPr>
+          <w:rFonts w:asciiTheme="majorHAnsi" w:eastAsia="Times New Roman" w:hAnsiTheme="majorHAnsi" w:cstheme="majorHAnsi"/>
+          <w:b w:val="0"/>
+          <w:color w:val="auto"/>
+          <w:sz w:val="24"/>
+          <w:szCs w:val="24"/>
+          <w:lang w:val="pt-BR" w:eastAsia="pt-BR"/>
+        </w:rPr>
+      </w:pPr>
+    </w:p>
+    <w:p>
+      <w:pPr>
+        <w:spacing w:line="240" w:lineRule="auto"/>
+        <w:rPr>
+          <w:rFonts w:asciiTheme="majorHAnsi" w:eastAsia="Times New Roman" w:hAnsiTheme="majorHAnsi" w:cstheme="majorHAnsi"/>
+          <w:b w:val="0"/>
+          <w:color w:val="auto"/>
+          <w:sz w:val="24"/>
+          <w:szCs w:val="24"/>
+          <w:lang w:val="pt-BR" w:eastAsia="pt-BR"/>
+        </w:rPr>
+      </w:pPr>
+    </w:p>
+    <w:p>
+      <w:pPr>
+        <w:spacing w:line="240" w:lineRule="auto"/>
+        <w:rPr>
+          <w:rFonts w:asciiTheme="majorHAnsi" w:eastAsia="Times New Roman" w:hAnsiTheme="majorHAnsi" w:cstheme="majorHAnsi"/>
+          <w:b w:val="0"/>
+          <w:color w:val="auto"/>
+          <w:sz w:val="24"/>
+          <w:szCs w:val="24"/>
+          <w:lang w:val="pt-BR" w:eastAsia="pt-BR"/>
+        </w:rPr>
+      </w:pPr>
+    </w:p>
+    <w:p>
+      <w:pPr>
+        <w:spacing w:line="240" w:lineRule="auto"/>
+        <w:rPr>
+          <w:rFonts w:asciiTheme="majorHAnsi" w:eastAsia="Times New Roman" w:hAnsiTheme="majorHAnsi" w:cstheme="majorHAnsi"/>
+          <w:b w:val="0"/>
+          <w:color w:val="auto"/>
+          <w:sz w:val="24"/>
+          <w:szCs w:val="24"/>
+          <w:lang w:val="pt-BR" w:eastAsia="pt-BR"/>
+        </w:rPr>
+      </w:pPr>
+      <w:r>
+        <w:rPr>
+          <w:rFonts w:asciiTheme="majorHAnsi" w:eastAsia="Times New Roman" w:hAnsiTheme="majorHAnsi" w:cstheme="majorHAnsi"/>
+          <w:b w:val="0"/>
+          <w:color w:val="auto"/>
+          <w:sz w:val="24"/>
+          <w:szCs w:val="24"/>
+          <w:lang w:val="pt-BR" w:eastAsia="pt-BR"/>
+        </w:rPr>
+        <w:t>Nós escolhemos utilizar o planner porque o mesmo linka diretamente com nossa ferramenta de comunicação: Microsoft Teams. Essa integração torna o acesso às tarefas muito prático, com dois cliques e conseguimos visualizar todo o andamento do projeto.</w:t>
+      </w:r>
+    </w:p>
+    <w:p>
+      <w:pPr>
+        <w:spacing w:line="240" w:lineRule="auto"/>
+        <w:rPr>
+          <w:rFonts w:asciiTheme="majorHAnsi" w:eastAsia="Times New Roman" w:hAnsiTheme="majorHAnsi" w:cstheme="majorHAnsi"/>
+          <w:b w:val="0"/>
+          <w:color w:val="auto"/>
+          <w:sz w:val="24"/>
+          <w:szCs w:val="24"/>
+          <w:lang w:val="pt-BR" w:eastAsia="pt-BR"/>
+        </w:rPr>
+      </w:pPr>
+    </w:p>
+    <w:p>
+      <w:pPr>
+        <w:spacing w:line="240" w:lineRule="auto"/>
+        <w:rPr>
+          <w:rFonts w:asciiTheme="majorHAnsi" w:eastAsia="Times New Roman" w:hAnsiTheme="majorHAnsi" w:cstheme="majorHAnsi"/>
+          <w:b w:val="0"/>
+          <w:color w:val="auto"/>
+          <w:sz w:val="24"/>
+          <w:szCs w:val="24"/>
+          <w:lang w:val="pt-BR" w:eastAsia="pt-BR"/>
+        </w:rPr>
+      </w:pPr>
+      <w:r>
+        <w:rPr>
+          <w:rFonts w:asciiTheme="majorHAnsi" w:eastAsia="Times New Roman" w:hAnsiTheme="majorHAnsi" w:cstheme="majorHAnsi"/>
+          <w:b w:val="0"/>
+          <w:color w:val="auto"/>
+          <w:sz w:val="24"/>
+          <w:szCs w:val="24"/>
+          <w:lang w:val="pt-BR" w:eastAsia="pt-BR"/>
+        </w:rPr>
+        <w:t xml:space="preserve">Durante reuniões, costumamos fazer algumas alterações nas tarefas e, quando atribuímos uma atividade para um membro, o próprio Teams o notifica </w:t>
+      </w:r>
+      <w:r>
+        <w:rPr>
+          <w:rFonts w:asciiTheme="majorHAnsi" w:eastAsia="Times New Roman" w:hAnsiTheme="majorHAnsi" w:cstheme="majorHAnsi"/>
+          <w:b w:val="0"/>
+          <w:color w:val="auto"/>
+          <w:sz w:val="24"/>
+          <w:szCs w:val="24"/>
+          <w:lang w:val="pt-BR" w:eastAsia="pt-BR"/>
+        </w:rPr>
+        <w:t>instantaneamente</w:t>
+      </w:r>
+      <w:r>
+        <w:rPr>
+          <w:rFonts w:asciiTheme="majorHAnsi" w:eastAsia="Times New Roman" w:hAnsiTheme="majorHAnsi" w:cstheme="majorHAnsi"/>
+          <w:b w:val="0"/>
+          <w:color w:val="auto"/>
+          <w:sz w:val="24"/>
+          <w:szCs w:val="24"/>
+          <w:lang w:val="pt-BR" w:eastAsia="pt-BR"/>
+        </w:rPr>
+        <w:t>.</w:t>
+      </w:r>
+    </w:p>
+    <w:p>
+      <w:pPr>
+        <w:spacing w:line="240" w:lineRule="auto"/>
+        <w:rPr>
+          <w:rFonts w:asciiTheme="majorHAnsi" w:eastAsia="Times New Roman" w:hAnsiTheme="majorHAnsi" w:cstheme="majorHAnsi"/>
+          <w:b w:val="0"/>
+          <w:color w:val="auto"/>
+          <w:sz w:val="24"/>
+          <w:szCs w:val="24"/>
+          <w:lang w:val="pt-BR" w:eastAsia="pt-BR"/>
+        </w:rPr>
+      </w:pPr>
+    </w:p>
+    <w:p>
+      <w:pPr>
+        <w:spacing w:line="240" w:lineRule="auto"/>
+        <w:rPr>
+          <w:rFonts w:asciiTheme="majorHAnsi" w:eastAsia="Times New Roman" w:hAnsiTheme="majorHAnsi" w:cstheme="majorHAnsi"/>
+          <w:b w:val="0"/>
+          <w:color w:val="auto"/>
+          <w:sz w:val="24"/>
+          <w:szCs w:val="24"/>
+          <w:lang w:val="pt-BR" w:eastAsia="pt-BR"/>
+        </w:rPr>
+      </w:pPr>
+      <w:r>
+        <w:rPr>
+          <w:rFonts w:asciiTheme="majorHAnsi" w:eastAsia="Times New Roman" w:hAnsiTheme="majorHAnsi" w:cstheme="majorHAnsi"/>
+          <w:b w:val="0"/>
+          <w:color w:val="auto"/>
+          <w:sz w:val="24"/>
+          <w:szCs w:val="24"/>
+          <w:lang w:val="pt-BR" w:eastAsia="pt-BR"/>
+        </w:rPr>
+        <w:t xml:space="preserve">Além disso, usamos o sistema de rotular com etiquetas cada tarefa, que ajuda a identificar o </w:t>
+      </w:r>
+      <w:r>
+        <w:rPr>
+          <w:rFonts w:asciiTheme="majorHAnsi" w:eastAsia="Times New Roman" w:hAnsiTheme="majorHAnsi" w:cstheme="majorHAnsi"/>
+          <w:b w:val="0"/>
+          <w:color w:val="auto"/>
+          <w:sz w:val="24"/>
+          <w:szCs w:val="24"/>
+          <w:lang w:val="pt-BR" w:eastAsia="pt-BR"/>
+        </w:rPr>
+        <w:t>que</w:t>
+      </w:r>
+      <w:r>
+        <w:rPr>
+          <w:rFonts w:asciiTheme="majorHAnsi" w:eastAsia="Times New Roman" w:hAnsiTheme="majorHAnsi" w:cstheme="majorHAnsi"/>
+          <w:b w:val="0"/>
+          <w:color w:val="auto"/>
+          <w:sz w:val="24"/>
+          <w:szCs w:val="24"/>
+          <w:lang w:val="pt-BR" w:eastAsia="pt-BR"/>
+        </w:rPr>
+        <w:t xml:space="preserve"> temos para fazer e o peso da tarefa.</w:t>
+      </w:r>
+    </w:p>
+    <w:p>
+      <w:pPr>
+        <w:spacing w:line="360" w:lineRule="auto"/>
+        <w:ind w:firstLine="720"/>
+        <w:jc w:val="both"/>
+        <w:rPr>
+          <w:rFonts w:asciiTheme="majorHAnsi" w:hAnsiTheme="majorHAnsi" w:cstheme="majorHAnsi"/>
+          <w:sz w:val="24"/>
+          <w:szCs w:val="24"/>
+        </w:rPr>
+      </w:pPr>
     </w:p>
     <w:p>
       <w:pPr>
@@ -4608,6 +5003,46 @@
       </w:pPr>
       <w:r>
         <w:rPr>
+          <w:noProof/>
+        </w:rPr>
+        <w:drawing>
+          <wp:inline distT="0" distB="0" distL="0" distR="0" wp14:anchorId="449B1F97" wp14:editId="0A505AD1">
+            <wp:extent cx="6371590" cy="3749675"/>
+            <wp:effectExtent l="0" t="0" r="0" b="3175"/>
+            <wp:docPr id="7" name="Imagem 7" descr="Interface gráfica do usuário, Aplicativo, Teams&#10;&#10;Descrição gerada automaticamente"/>
+            <wp:cNvGraphicFramePr>
+              <a:graphicFrameLocks xmlns:a="http://schemas.openxmlformats.org/drawingml/2006/main" noChangeAspect="1"/>
+            </wp:cNvGraphicFramePr>
+            <a:graphic xmlns:a="http://schemas.openxmlformats.org/drawingml/2006/main">
+              <a:graphicData uri="http://schemas.openxmlformats.org/drawingml/2006/picture">
+                <pic:pic xmlns:pic="http://schemas.openxmlformats.org/drawingml/2006/picture">
+                  <pic:nvPicPr>
+                    <pic:cNvPr id="7" name="Imagem 7" descr="Interface gráfica do usuário, Aplicativo, Teams&#10;&#10;Descrição gerada automaticamente"/>
+                    <pic:cNvPicPr/>
+                  </pic:nvPicPr>
+                  <pic:blipFill>
+                    <a:blip r:embed="rId15"/>
+                    <a:stretch>
+                      <a:fillRect/>
+                    </a:stretch>
+                  </pic:blipFill>
+                  <pic:spPr>
+                    <a:xfrm>
+                      <a:off x="0" y="0"/>
+                      <a:ext cx="6371590" cy="3749675"/>
+                    </a:xfrm>
+                    <a:prstGeom prst="rect">
+                      <a:avLst/>
+                    </a:prstGeom>
+                  </pic:spPr>
+                </pic:pic>
+              </a:graphicData>
+            </a:graphic>
+          </wp:inline>
+        </w:drawing>
+      </w:r>
+      <w:r>
+        <w:rPr>
           <w:rFonts w:asciiTheme="majorHAnsi" w:hAnsiTheme="majorHAnsi" w:cstheme="majorHAnsi"/>
           <w:sz w:val="24"/>
           <w:szCs w:val="24"/>
@@ -4617,6 +5052,24 @@
     </w:p>
     <w:p>
       <w:pPr>
+        <w:spacing w:after="200"/>
+        <w:rPr>
+          <w:rFonts w:asciiTheme="majorHAnsi" w:hAnsiTheme="majorHAnsi" w:cstheme="majorHAnsi"/>
+          <w:sz w:val="24"/>
+          <w:szCs w:val="24"/>
+        </w:rPr>
+      </w:pPr>
+      <w:r>
+        <w:rPr>
+          <w:rFonts w:asciiTheme="majorHAnsi" w:hAnsiTheme="majorHAnsi" w:cstheme="majorHAnsi"/>
+          <w:sz w:val="24"/>
+          <w:szCs w:val="24"/>
+        </w:rPr>
+        <w:br w:type="page"/>
+      </w:r>
+    </w:p>
+    <w:p>
+      <w:pPr>
         <w:rPr>
           <w:rFonts w:asciiTheme="majorHAnsi" w:hAnsiTheme="majorHAnsi" w:cstheme="majorHAnsi"/>
           <w:sz w:val="24"/>
@@ -4636,7 +5089,7 @@
       <w:r>
         <w:t>Backlog</w:t>
       </w:r>
-      <w:bookmarkEnd w:id="10"/>
+      <w:bookmarkEnd w:id="9"/>
       <w:r>
         <w:t xml:space="preserve"> </w:t>
       </w:r>
@@ -6093,14 +6546,14 @@
           <w:lang w:val="pt-BR"/>
         </w:rPr>
       </w:pPr>
-      <w:bookmarkStart w:id="12" w:name="_Toc112956142"/>
+      <w:bookmarkStart w:id="11" w:name="_Toc112956142"/>
       <w:r>
         <w:rPr>
           <w:lang w:val="pt-BR"/>
         </w:rPr>
         <w:t>Equipe</w:t>
       </w:r>
-      <w:bookmarkEnd w:id="12"/>
+      <w:bookmarkEnd w:id="11"/>
       <w:r>
         <w:rPr>
           <w:lang w:val="pt-BR"/>
@@ -6692,7 +7145,7 @@
       </w:pPr>
     </w:p>
     <w:sectPr>
-      <w:footerReference w:type="default" r:id="rId14"/>
+      <w:footerReference w:type="default" r:id="rId16"/>
       <w:pgSz w:w="11906" w:h="16838" w:code="9"/>
       <w:pgMar w:top="720" w:right="936" w:bottom="720" w:left="936" w:header="0" w:footer="289" w:gutter="0"/>
       <w:pgNumType w:start="1"/>
@@ -6704,7 +7157,7 @@
 </file>
 
 <file path=word/endnotes.xml><?xml version="1.0" encoding="utf-8"?>
-<w:endnotes xmlns:wpc="http://schemas.microsoft.com/office/word/2010/wordprocessingCanvas" xmlns:mc="http://schemas.openxmlformats.org/markup-compatibility/2006" xmlns:o="urn:schemas-microsoft-com:office:office" xmlns:r="http://schemas.openxmlformats.org/officeDocument/2006/relationships" xmlns:m="http://schemas.openxmlformats.org/officeDocument/2006/math" xmlns:v="urn:schemas-microsoft-com:vml" xmlns:wp14="http://schemas.microsoft.com/office/word/2010/wordprocessingDrawing" xmlns:wp="http://schemas.openxmlformats.org/drawingml/2006/wordprocessingDrawing" xmlns:w10="urn:schemas-microsoft-com:office:word" xmlns:w="http://schemas.openxmlformats.org/wordprocessingml/2006/main" xmlns:w14="http://schemas.microsoft.com/office/word/2010/wordml" xmlns:wpg="http://schemas.microsoft.com/office/word/2010/wordprocessingGroup" xmlns:wpi="http://schemas.microsoft.com/office/word/2010/wordprocessingInk" xmlns:wne="http://schemas.microsoft.com/office/word/2006/wordml" xmlns:wps="http://schemas.microsoft.com/office/word/2010/wordprocessingShape" mc:Ignorable="w14 wp14">
+<w:endnotes xmlns:wpc="http://schemas.microsoft.com/office/word/2010/wordprocessingCanvas" xmlns:cx="http://schemas.microsoft.com/office/drawing/2014/chartex" xmlns:cx1="http://schemas.microsoft.com/office/drawing/2015/9/8/chartex" xmlns:cx2="http://schemas.microsoft.com/office/drawing/2015/10/21/chartex" xmlns:cx3="http://schemas.microsoft.com/office/drawing/2016/5/9/chartex" xmlns:cx4="http://schemas.microsoft.com/office/drawing/2016/5/10/chartex" xmlns:cx5="http://schemas.microsoft.com/office/drawing/2016/5/11/chartex" xmlns:cx6="http://schemas.microsoft.com/office/drawing/2016/5/12/chartex" xmlns:cx7="http://schemas.microsoft.com/office/drawing/2016/5/13/chartex" xmlns:cx8="http://schemas.microsoft.com/office/drawing/2016/5/14/chartex" xmlns:mc="http://schemas.openxmlformats.org/markup-compatibility/2006" xmlns:aink="http://schemas.microsoft.com/office/drawing/2016/ink" xmlns:am3d="http://schemas.microsoft.com/office/drawing/2017/model3d" xmlns:o="urn:schemas-microsoft-com:office:office" xmlns:oel="http://schemas.microsoft.com/office/2019/extlst" xmlns:r="http://schemas.openxmlformats.org/officeDocument/2006/relationships" xmlns:m="http://schemas.openxmlformats.org/officeDocument/2006/math" xmlns:v="urn:schemas-microsoft-com:vml" xmlns:wp14="http://schemas.microsoft.com/office/word/2010/wordprocessingDrawing" xmlns:wp="http://schemas.openxmlformats.org/drawingml/2006/wordprocessingDrawing" xmlns:w10="urn:schemas-microsoft-com:office:word" xmlns:w="http://schemas.openxmlformats.org/wordprocessingml/2006/main" xmlns:w14="http://schemas.microsoft.com/office/word/2010/wordml" xmlns:w15="http://schemas.microsoft.com/office/word/2012/wordml" xmlns:w16cex="http://schemas.microsoft.com/office/word/2018/wordml/cex" xmlns:w16cid="http://schemas.microsoft.com/office/word/2016/wordml/cid" xmlns:w16="http://schemas.microsoft.com/office/word/2018/wordml" xmlns:w16sdtdh="http://schemas.microsoft.com/office/word/2020/wordml/sdtdatahash" xmlns:w16se="http://schemas.microsoft.com/office/word/2015/wordml/symex" xmlns:wpg="http://schemas.microsoft.com/office/word/2010/wordprocessingGroup" xmlns:wpi="http://schemas.microsoft.com/office/word/2010/wordprocessingInk" xmlns:wne="http://schemas.microsoft.com/office/word/2006/wordml" xmlns:wps="http://schemas.microsoft.com/office/word/2010/wordprocessingShape" mc:Ignorable="w14 w15 w16se w16cid w16 w16cex w16sdtdh wp14">
   <w:endnote w:type="separator" w:id="-1">
     <w:p>
       <w:r>
@@ -6725,7 +7178,7 @@
 </file>
 
 <file path=word/footer1.xml><?xml version="1.0" encoding="utf-8"?>
-<w:ftr xmlns:wpc="http://schemas.microsoft.com/office/word/2010/wordprocessingCanvas" xmlns:mc="http://schemas.openxmlformats.org/markup-compatibility/2006" xmlns:o="urn:schemas-microsoft-com:office:office" xmlns:r="http://schemas.openxmlformats.org/officeDocument/2006/relationships" xmlns:m="http://schemas.openxmlformats.org/officeDocument/2006/math" xmlns:v="urn:schemas-microsoft-com:vml" xmlns:wp14="http://schemas.microsoft.com/office/word/2010/wordprocessingDrawing" xmlns:wp="http://schemas.openxmlformats.org/drawingml/2006/wordprocessingDrawing" xmlns:w10="urn:schemas-microsoft-com:office:word" xmlns:w="http://schemas.openxmlformats.org/wordprocessingml/2006/main" xmlns:w14="http://schemas.microsoft.com/office/word/2010/wordml" xmlns:wpg="http://schemas.microsoft.com/office/word/2010/wordprocessingGroup" xmlns:wpi="http://schemas.microsoft.com/office/word/2010/wordprocessingInk" xmlns:wne="http://schemas.microsoft.com/office/word/2006/wordml" xmlns:wps="http://schemas.microsoft.com/office/word/2010/wordprocessingShape" mc:Ignorable="w14 wp14">
+<w:ftr xmlns:wpc="http://schemas.microsoft.com/office/word/2010/wordprocessingCanvas" xmlns:cx="http://schemas.microsoft.com/office/drawing/2014/chartex" xmlns:cx1="http://schemas.microsoft.com/office/drawing/2015/9/8/chartex" xmlns:cx2="http://schemas.microsoft.com/office/drawing/2015/10/21/chartex" xmlns:cx3="http://schemas.microsoft.com/office/drawing/2016/5/9/chartex" xmlns:cx4="http://schemas.microsoft.com/office/drawing/2016/5/10/chartex" xmlns:cx5="http://schemas.microsoft.com/office/drawing/2016/5/11/chartex" xmlns:cx6="http://schemas.microsoft.com/office/drawing/2016/5/12/chartex" xmlns:cx7="http://schemas.microsoft.com/office/drawing/2016/5/13/chartex" xmlns:cx8="http://schemas.microsoft.com/office/drawing/2016/5/14/chartex" xmlns:mc="http://schemas.openxmlformats.org/markup-compatibility/2006" xmlns:aink="http://schemas.microsoft.com/office/drawing/2016/ink" xmlns:am3d="http://schemas.microsoft.com/office/drawing/2017/model3d" xmlns:o="urn:schemas-microsoft-com:office:office" xmlns:oel="http://schemas.microsoft.com/office/2019/extlst" xmlns:r="http://schemas.openxmlformats.org/officeDocument/2006/relationships" xmlns:m="http://schemas.openxmlformats.org/officeDocument/2006/math" xmlns:v="urn:schemas-microsoft-com:vml" xmlns:wp14="http://schemas.microsoft.com/office/word/2010/wordprocessingDrawing" xmlns:wp="http://schemas.openxmlformats.org/drawingml/2006/wordprocessingDrawing" xmlns:w10="urn:schemas-microsoft-com:office:word" xmlns:w="http://schemas.openxmlformats.org/wordprocessingml/2006/main" xmlns:w14="http://schemas.microsoft.com/office/word/2010/wordml" xmlns:w15="http://schemas.microsoft.com/office/word/2012/wordml" xmlns:w16cex="http://schemas.microsoft.com/office/word/2018/wordml/cex" xmlns:w16cid="http://schemas.microsoft.com/office/word/2016/wordml/cid" xmlns:w16="http://schemas.microsoft.com/office/word/2018/wordml" xmlns:w16sdtdh="http://schemas.microsoft.com/office/word/2020/wordml/sdtdatahash" xmlns:w16se="http://schemas.microsoft.com/office/word/2015/wordml/symex" xmlns:wpg="http://schemas.microsoft.com/office/word/2010/wordprocessingGroup" xmlns:wpi="http://schemas.microsoft.com/office/word/2010/wordprocessingInk" xmlns:wne="http://schemas.microsoft.com/office/word/2006/wordml" xmlns:wps="http://schemas.microsoft.com/office/word/2010/wordprocessingShape" mc:Ignorable="w14 w15 w16se w16cid w16 w16cex w16sdtdh wp14">
   <w:sdt>
     <w:sdtPr>
       <w:rPr>
@@ -6798,7 +7251,7 @@
 </file>
 
 <file path=word/footnotes.xml><?xml version="1.0" encoding="utf-8"?>
-<w:footnotes xmlns:wpc="http://schemas.microsoft.com/office/word/2010/wordprocessingCanvas" xmlns:mc="http://schemas.openxmlformats.org/markup-compatibility/2006" xmlns:o="urn:schemas-microsoft-com:office:office" xmlns:r="http://schemas.openxmlformats.org/officeDocument/2006/relationships" xmlns:m="http://schemas.openxmlformats.org/officeDocument/2006/math" xmlns:v="urn:schemas-microsoft-com:vml" xmlns:wp14="http://schemas.microsoft.com/office/word/2010/wordprocessingDrawing" xmlns:wp="http://schemas.openxmlformats.org/drawingml/2006/wordprocessingDrawing" xmlns:w10="urn:schemas-microsoft-com:office:word" xmlns:w="http://schemas.openxmlformats.org/wordprocessingml/2006/main" xmlns:w14="http://schemas.microsoft.com/office/word/2010/wordml" xmlns:wpg="http://schemas.microsoft.com/office/word/2010/wordprocessingGroup" xmlns:wpi="http://schemas.microsoft.com/office/word/2010/wordprocessingInk" xmlns:wne="http://schemas.microsoft.com/office/word/2006/wordml" xmlns:wps="http://schemas.microsoft.com/office/word/2010/wordprocessingShape" mc:Ignorable="w14 wp14">
+<w:footnotes xmlns:wpc="http://schemas.microsoft.com/office/word/2010/wordprocessingCanvas" xmlns:cx="http://schemas.microsoft.com/office/drawing/2014/chartex" xmlns:cx1="http://schemas.microsoft.com/office/drawing/2015/9/8/chartex" xmlns:cx2="http://schemas.microsoft.com/office/drawing/2015/10/21/chartex" xmlns:cx3="http://schemas.microsoft.com/office/drawing/2016/5/9/chartex" xmlns:cx4="http://schemas.microsoft.com/office/drawing/2016/5/10/chartex" xmlns:cx5="http://schemas.microsoft.com/office/drawing/2016/5/11/chartex" xmlns:cx6="http://schemas.microsoft.com/office/drawing/2016/5/12/chartex" xmlns:cx7="http://schemas.microsoft.com/office/drawing/2016/5/13/chartex" xmlns:cx8="http://schemas.microsoft.com/office/drawing/2016/5/14/chartex" xmlns:mc="http://schemas.openxmlformats.org/markup-compatibility/2006" xmlns:aink="http://schemas.microsoft.com/office/drawing/2016/ink" xmlns:am3d="http://schemas.microsoft.com/office/drawing/2017/model3d" xmlns:o="urn:schemas-microsoft-com:office:office" xmlns:oel="http://schemas.microsoft.com/office/2019/extlst" xmlns:r="http://schemas.openxmlformats.org/officeDocument/2006/relationships" xmlns:m="http://schemas.openxmlformats.org/officeDocument/2006/math" xmlns:v="urn:schemas-microsoft-com:vml" xmlns:wp14="http://schemas.microsoft.com/office/word/2010/wordprocessingDrawing" xmlns:wp="http://schemas.openxmlformats.org/drawingml/2006/wordprocessingDrawing" xmlns:w10="urn:schemas-microsoft-com:office:word" xmlns:w="http://schemas.openxmlformats.org/wordprocessingml/2006/main" xmlns:w14="http://schemas.microsoft.com/office/word/2010/wordml" xmlns:w15="http://schemas.microsoft.com/office/word/2012/wordml" xmlns:w16cex="http://schemas.microsoft.com/office/word/2018/wordml/cex" xmlns:w16cid="http://schemas.microsoft.com/office/word/2016/wordml/cid" xmlns:w16="http://schemas.microsoft.com/office/word/2018/wordml" xmlns:w16sdtdh="http://schemas.microsoft.com/office/word/2020/wordml/sdtdatahash" xmlns:w16se="http://schemas.microsoft.com/office/word/2015/wordml/symex" xmlns:wpg="http://schemas.microsoft.com/office/word/2010/wordprocessingGroup" xmlns:wpi="http://schemas.microsoft.com/office/word/2010/wordprocessingInk" xmlns:wne="http://schemas.microsoft.com/office/word/2006/wordml" xmlns:wps="http://schemas.microsoft.com/office/word/2010/wordprocessingShape" mc:Ignorable="w14 w15 w16se w16cid w16 w16cex w16sdtdh wp14">
   <w:footnote w:type="separator" w:id="-1">
     <w:p>
       <w:r>
@@ -6819,8 +7272,8 @@
 </file>
 
 <file path=word/numbering.xml><?xml version="1.0" encoding="utf-8"?>
-<w:numbering xmlns:wpc="http://schemas.microsoft.com/office/word/2010/wordprocessingCanvas" xmlns:mc="http://schemas.openxmlformats.org/markup-compatibility/2006" xmlns:o="urn:schemas-microsoft-com:office:office" xmlns:r="http://schemas.openxmlformats.org/officeDocument/2006/relationships" xmlns:m="http://schemas.openxmlformats.org/officeDocument/2006/math" xmlns:v="urn:schemas-microsoft-com:vml" xmlns:wp14="http://schemas.microsoft.com/office/word/2010/wordprocessingDrawing" xmlns:wp="http://schemas.openxmlformats.org/drawingml/2006/wordprocessingDrawing" xmlns:w10="urn:schemas-microsoft-com:office:word" xmlns:w="http://schemas.openxmlformats.org/wordprocessingml/2006/main" xmlns:w14="http://schemas.microsoft.com/office/word/2010/wordml" xmlns:wpg="http://schemas.microsoft.com/office/word/2010/wordprocessingGroup" xmlns:wpi="http://schemas.microsoft.com/office/word/2010/wordprocessingInk" xmlns:wne="http://schemas.microsoft.com/office/word/2006/wordml" xmlns:wps="http://schemas.microsoft.com/office/word/2010/wordprocessingShape" mc:Ignorable="w14 wp14">
-  <w:abstractNum w:abstractNumId="0">
+<w:numbering xmlns:wpc="http://schemas.microsoft.com/office/word/2010/wordprocessingCanvas" xmlns:cx="http://schemas.microsoft.com/office/drawing/2014/chartex" xmlns:cx1="http://schemas.microsoft.com/office/drawing/2015/9/8/chartex" xmlns:cx2="http://schemas.microsoft.com/office/drawing/2015/10/21/chartex" xmlns:cx3="http://schemas.microsoft.com/office/drawing/2016/5/9/chartex" xmlns:cx4="http://schemas.microsoft.com/office/drawing/2016/5/10/chartex" xmlns:cx5="http://schemas.microsoft.com/office/drawing/2016/5/11/chartex" xmlns:cx6="http://schemas.microsoft.com/office/drawing/2016/5/12/chartex" xmlns:cx7="http://schemas.microsoft.com/office/drawing/2016/5/13/chartex" xmlns:cx8="http://schemas.microsoft.com/office/drawing/2016/5/14/chartex" xmlns:mc="http://schemas.openxmlformats.org/markup-compatibility/2006" xmlns:aink="http://schemas.microsoft.com/office/drawing/2016/ink" xmlns:am3d="http://schemas.microsoft.com/office/drawing/2017/model3d" xmlns:o="urn:schemas-microsoft-com:office:office" xmlns:oel="http://schemas.microsoft.com/office/2019/extlst" xmlns:r="http://schemas.openxmlformats.org/officeDocument/2006/relationships" xmlns:m="http://schemas.openxmlformats.org/officeDocument/2006/math" xmlns:v="urn:schemas-microsoft-com:vml" xmlns:wp14="http://schemas.microsoft.com/office/word/2010/wordprocessingDrawing" xmlns:wp="http://schemas.openxmlformats.org/drawingml/2006/wordprocessingDrawing" xmlns:w10="urn:schemas-microsoft-com:office:word" xmlns:w="http://schemas.openxmlformats.org/wordprocessingml/2006/main" xmlns:w14="http://schemas.microsoft.com/office/word/2010/wordml" xmlns:w15="http://schemas.microsoft.com/office/word/2012/wordml" xmlns:w16cex="http://schemas.microsoft.com/office/word/2018/wordml/cex" xmlns:w16cid="http://schemas.microsoft.com/office/word/2016/wordml/cid" xmlns:w16="http://schemas.microsoft.com/office/word/2018/wordml" xmlns:w16sdtdh="http://schemas.microsoft.com/office/word/2020/wordml/sdtdatahash" xmlns:w16se="http://schemas.microsoft.com/office/word/2015/wordml/symex" xmlns:wpg="http://schemas.microsoft.com/office/word/2010/wordprocessingGroup" xmlns:wpi="http://schemas.microsoft.com/office/word/2010/wordprocessingInk" xmlns:wne="http://schemas.microsoft.com/office/word/2006/wordml" xmlns:wps="http://schemas.microsoft.com/office/word/2010/wordprocessingShape" mc:Ignorable="w14 w15 w16se w16cid w16 w16cex w16sdtdh wp14">
+  <w:abstractNum w:abstractNumId="0" w15:restartNumberingAfterBreak="0">
     <w:nsid w:val="0384140E"/>
     <w:multiLevelType w:val="hybridMultilevel"/>
     <w:tmpl w:val="0818E9C4"/>
@@ -6933,7 +7386,7 @@
       </w:rPr>
     </w:lvl>
   </w:abstractNum>
-  <w:abstractNum w:abstractNumId="1">
+  <w:abstractNum w:abstractNumId="1" w15:restartNumberingAfterBreak="0">
     <w:nsid w:val="04DE6CF5"/>
     <w:multiLevelType w:val="hybridMultilevel"/>
     <w:tmpl w:val="28280BEE"/>
@@ -7046,7 +7499,7 @@
       </w:rPr>
     </w:lvl>
   </w:abstractNum>
-  <w:abstractNum w:abstractNumId="2">
+  <w:abstractNum w:abstractNumId="2" w15:restartNumberingAfterBreak="0">
     <w:nsid w:val="264D1628"/>
     <w:multiLevelType w:val="hybridMultilevel"/>
     <w:tmpl w:val="8160BBE8"/>
@@ -7159,7 +7612,7 @@
       </w:rPr>
     </w:lvl>
   </w:abstractNum>
-  <w:abstractNum w:abstractNumId="3">
+  <w:abstractNum w:abstractNumId="3" w15:restartNumberingAfterBreak="0">
     <w:nsid w:val="444130EC"/>
     <w:multiLevelType w:val="hybridMultilevel"/>
     <w:tmpl w:val="1018B35C"/>
@@ -7272,7 +7725,7 @@
       </w:rPr>
     </w:lvl>
   </w:abstractNum>
-  <w:abstractNum w:abstractNumId="4">
+  <w:abstractNum w:abstractNumId="4" w15:restartNumberingAfterBreak="0">
     <w:nsid w:val="4C95247C"/>
     <w:multiLevelType w:val="hybridMultilevel"/>
     <w:tmpl w:val="50BC9F6C"/>
@@ -7385,26 +7838,26 @@
       </w:rPr>
     </w:lvl>
   </w:abstractNum>
-  <w:num w:numId="1">
+  <w:num w:numId="1" w16cid:durableId="755399958">
     <w:abstractNumId w:val="4"/>
   </w:num>
-  <w:num w:numId="2">
+  <w:num w:numId="2" w16cid:durableId="1426029873">
     <w:abstractNumId w:val="2"/>
   </w:num>
-  <w:num w:numId="3">
+  <w:num w:numId="3" w16cid:durableId="1492409617">
     <w:abstractNumId w:val="1"/>
   </w:num>
-  <w:num w:numId="4">
+  <w:num w:numId="4" w16cid:durableId="760176814">
     <w:abstractNumId w:val="3"/>
   </w:num>
-  <w:num w:numId="5">
+  <w:num w:numId="5" w16cid:durableId="747918934">
     <w:abstractNumId w:val="0"/>
   </w:num>
 </w:numbering>
 </file>
 
 <file path=word/styles.xml><?xml version="1.0" encoding="utf-8"?>
-<w:styles xmlns:mc="http://schemas.openxmlformats.org/markup-compatibility/2006" xmlns:r="http://schemas.openxmlformats.org/officeDocument/2006/relationships" xmlns:w="http://schemas.openxmlformats.org/wordprocessingml/2006/main" xmlns:w14="http://schemas.microsoft.com/office/word/2010/wordml" mc:Ignorable="w14">
+<w:styles xmlns:mc="http://schemas.openxmlformats.org/markup-compatibility/2006" xmlns:r="http://schemas.openxmlformats.org/officeDocument/2006/relationships" xmlns:w="http://schemas.openxmlformats.org/wordprocessingml/2006/main" xmlns:w14="http://schemas.microsoft.com/office/word/2010/wordml" xmlns:w15="http://schemas.microsoft.com/office/word/2012/wordml" xmlns:w16cex="http://schemas.microsoft.com/office/word/2018/wordml/cex" xmlns:w16cid="http://schemas.microsoft.com/office/word/2016/wordml/cid" xmlns:w16="http://schemas.microsoft.com/office/word/2018/wordml" xmlns:w16sdtdh="http://schemas.microsoft.com/office/word/2020/wordml/sdtdatahash" xmlns:w16se="http://schemas.microsoft.com/office/word/2015/wordml/symex" mc:Ignorable="w14 w15 w16se w16cid w16 w16cex w16sdtdh">
   <w:docDefaults>
     <w:rPrDefault>
       <w:rPr>
@@ -7420,135 +7873,383 @@
       </w:pPr>
     </w:pPrDefault>
   </w:docDefaults>
-  <w:latentStyles w:defLockedState="0" w:defUIPriority="99" w:defSemiHidden="1" w:defUnhideWhenUsed="1" w:defQFormat="0" w:count="267">
-    <w:lsdException w:name="Normal" w:semiHidden="0" w:uiPriority="0" w:unhideWhenUsed="0" w:qFormat="1"/>
-    <w:lsdException w:name="heading 1" w:semiHidden="0" w:uiPriority="4" w:unhideWhenUsed="0" w:qFormat="1"/>
-    <w:lsdException w:name="heading 2" w:semiHidden="0" w:uiPriority="4" w:unhideWhenUsed="0" w:qFormat="1"/>
-    <w:lsdException w:name="heading 3" w:uiPriority="5" w:qFormat="1"/>
-    <w:lsdException w:name="heading 4" w:uiPriority="1" w:qFormat="1"/>
-    <w:lsdException w:name="heading 5" w:uiPriority="1" w:qFormat="1"/>
-    <w:lsdException w:name="heading 6" w:uiPriority="1" w:qFormat="1"/>
-    <w:lsdException w:name="heading 7" w:uiPriority="1" w:qFormat="1"/>
-    <w:lsdException w:name="heading 8" w:uiPriority="1" w:qFormat="1"/>
-    <w:lsdException w:name="heading 9" w:uiPriority="1" w:qFormat="1"/>
-    <w:lsdException w:name="toc 1" w:uiPriority="39"/>
-    <w:lsdException w:name="toc 2" w:uiPriority="39"/>
-    <w:lsdException w:name="Title" w:semiHidden="0" w:uiPriority="1" w:unhideWhenUsed="0" w:qFormat="1"/>
-    <w:lsdException w:name="Subtitle" w:semiHidden="0" w:uiPriority="5" w:unhideWhenUsed="0" w:qFormat="1"/>
-    <w:lsdException w:name="Block Text" w:uiPriority="3" w:qFormat="1"/>
+  <w:latentStyles w:defLockedState="0" w:defUIPriority="99" w:defSemiHidden="0" w:defUnhideWhenUsed="0" w:defQFormat="0" w:count="376">
+    <w:lsdException w:name="Normal" w:uiPriority="0" w:qFormat="1"/>
+    <w:lsdException w:name="heading 1" w:uiPriority="4" w:qFormat="1"/>
+    <w:lsdException w:name="heading 2" w:uiPriority="4" w:qFormat="1"/>
+    <w:lsdException w:name="heading 3" w:semiHidden="1" w:uiPriority="5" w:unhideWhenUsed="1" w:qFormat="1"/>
+    <w:lsdException w:name="heading 4" w:semiHidden="1" w:uiPriority="1" w:unhideWhenUsed="1" w:qFormat="1"/>
+    <w:lsdException w:name="heading 5" w:semiHidden="1" w:uiPriority="1" w:unhideWhenUsed="1" w:qFormat="1"/>
+    <w:lsdException w:name="heading 6" w:semiHidden="1" w:uiPriority="1" w:unhideWhenUsed="1" w:qFormat="1"/>
+    <w:lsdException w:name="heading 7" w:semiHidden="1" w:uiPriority="1" w:unhideWhenUsed="1" w:qFormat="1"/>
+    <w:lsdException w:name="heading 8" w:semiHidden="1" w:uiPriority="1" w:unhideWhenUsed="1" w:qFormat="1"/>
+    <w:lsdException w:name="heading 9" w:semiHidden="1" w:uiPriority="1" w:unhideWhenUsed="1" w:qFormat="1"/>
+    <w:lsdException w:name="index 1" w:semiHidden="1" w:unhideWhenUsed="1"/>
+    <w:lsdException w:name="index 2" w:semiHidden="1" w:unhideWhenUsed="1"/>
+    <w:lsdException w:name="index 3" w:semiHidden="1" w:unhideWhenUsed="1"/>
+    <w:lsdException w:name="index 4" w:semiHidden="1" w:unhideWhenUsed="1"/>
+    <w:lsdException w:name="index 5" w:semiHidden="1" w:unhideWhenUsed="1"/>
+    <w:lsdException w:name="index 6" w:semiHidden="1" w:unhideWhenUsed="1"/>
+    <w:lsdException w:name="index 7" w:semiHidden="1" w:unhideWhenUsed="1"/>
+    <w:lsdException w:name="index 8" w:semiHidden="1" w:unhideWhenUsed="1"/>
+    <w:lsdException w:name="index 9" w:semiHidden="1" w:unhideWhenUsed="1"/>
+    <w:lsdException w:name="toc 1" w:semiHidden="1" w:uiPriority="39" w:unhideWhenUsed="1"/>
+    <w:lsdException w:name="toc 2" w:semiHidden="1" w:uiPriority="39" w:unhideWhenUsed="1"/>
+    <w:lsdException w:name="toc 3" w:semiHidden="1" w:unhideWhenUsed="1"/>
+    <w:lsdException w:name="toc 4" w:semiHidden="1" w:unhideWhenUsed="1"/>
+    <w:lsdException w:name="toc 5" w:semiHidden="1" w:unhideWhenUsed="1"/>
+    <w:lsdException w:name="toc 6" w:semiHidden="1" w:unhideWhenUsed="1"/>
+    <w:lsdException w:name="toc 7" w:semiHidden="1" w:unhideWhenUsed="1"/>
+    <w:lsdException w:name="toc 8" w:semiHidden="1" w:unhideWhenUsed="1"/>
+    <w:lsdException w:name="toc 9" w:semiHidden="1" w:unhideWhenUsed="1"/>
+    <w:lsdException w:name="Normal Indent" w:semiHidden="1" w:unhideWhenUsed="1"/>
+    <w:lsdException w:name="footnote text" w:semiHidden="1" w:unhideWhenUsed="1"/>
+    <w:lsdException w:name="annotation text" w:semiHidden="1" w:unhideWhenUsed="1"/>
+    <w:lsdException w:name="header" w:semiHidden="1" w:unhideWhenUsed="1"/>
+    <w:lsdException w:name="footer" w:semiHidden="1" w:unhideWhenUsed="1"/>
+    <w:lsdException w:name="index heading" w:semiHidden="1" w:unhideWhenUsed="1"/>
+    <w:lsdException w:name="caption" w:semiHidden="1" w:unhideWhenUsed="1"/>
+    <w:lsdException w:name="table of figures" w:semiHidden="1" w:unhideWhenUsed="1"/>
+    <w:lsdException w:name="envelope address" w:semiHidden="1" w:unhideWhenUsed="1"/>
+    <w:lsdException w:name="envelope return" w:semiHidden="1" w:unhideWhenUsed="1"/>
+    <w:lsdException w:name="footnote reference" w:semiHidden="1" w:unhideWhenUsed="1"/>
+    <w:lsdException w:name="annotation reference" w:semiHidden="1" w:unhideWhenUsed="1"/>
+    <w:lsdException w:name="line number" w:semiHidden="1" w:unhideWhenUsed="1"/>
+    <w:lsdException w:name="page number" w:semiHidden="1" w:unhideWhenUsed="1"/>
+    <w:lsdException w:name="endnote reference" w:semiHidden="1" w:unhideWhenUsed="1"/>
+    <w:lsdException w:name="endnote text" w:semiHidden="1" w:unhideWhenUsed="1"/>
+    <w:lsdException w:name="table of authorities" w:semiHidden="1" w:unhideWhenUsed="1"/>
+    <w:lsdException w:name="macro" w:semiHidden="1" w:unhideWhenUsed="1"/>
+    <w:lsdException w:name="toa heading" w:semiHidden="1" w:unhideWhenUsed="1"/>
+    <w:lsdException w:name="List" w:semiHidden="1" w:unhideWhenUsed="1"/>
+    <w:lsdException w:name="List Bullet" w:semiHidden="1" w:unhideWhenUsed="1"/>
+    <w:lsdException w:name="List Number" w:semiHidden="1" w:unhideWhenUsed="1"/>
+    <w:lsdException w:name="List 2" w:semiHidden="1" w:unhideWhenUsed="1"/>
+    <w:lsdException w:name="List 3" w:semiHidden="1" w:unhideWhenUsed="1"/>
+    <w:lsdException w:name="List 4" w:semiHidden="1" w:unhideWhenUsed="1"/>
+    <w:lsdException w:name="List 5" w:semiHidden="1" w:unhideWhenUsed="1"/>
+    <w:lsdException w:name="List Bullet 2" w:semiHidden="1" w:unhideWhenUsed="1"/>
+    <w:lsdException w:name="List Bullet 3" w:semiHidden="1" w:unhideWhenUsed="1"/>
+    <w:lsdException w:name="List Bullet 4" w:semiHidden="1" w:unhideWhenUsed="1"/>
+    <w:lsdException w:name="List Bullet 5" w:semiHidden="1" w:unhideWhenUsed="1"/>
+    <w:lsdException w:name="List Number 2" w:semiHidden="1" w:unhideWhenUsed="1"/>
+    <w:lsdException w:name="List Number 3" w:semiHidden="1" w:unhideWhenUsed="1"/>
+    <w:lsdException w:name="List Number 4" w:semiHidden="1" w:unhideWhenUsed="1"/>
+    <w:lsdException w:name="List Number 5" w:semiHidden="1" w:unhideWhenUsed="1"/>
+    <w:lsdException w:name="Title" w:uiPriority="1" w:qFormat="1"/>
+    <w:lsdException w:name="Closing" w:semiHidden="1" w:unhideWhenUsed="1"/>
+    <w:lsdException w:name="Signature" w:semiHidden="1" w:unhideWhenUsed="1"/>
+    <w:lsdException w:name="Default Paragraph Font" w:semiHidden="1" w:unhideWhenUsed="1"/>
+    <w:lsdException w:name="Body Text" w:semiHidden="1" w:unhideWhenUsed="1"/>
+    <w:lsdException w:name="Body Text Indent" w:semiHidden="1" w:unhideWhenUsed="1"/>
+    <w:lsdException w:name="List Continue" w:semiHidden="1" w:unhideWhenUsed="1"/>
+    <w:lsdException w:name="List Continue 2" w:semiHidden="1" w:unhideWhenUsed="1"/>
+    <w:lsdException w:name="List Continue 3" w:semiHidden="1" w:unhideWhenUsed="1"/>
+    <w:lsdException w:name="List Continue 4" w:semiHidden="1" w:unhideWhenUsed="1"/>
+    <w:lsdException w:name="List Continue 5" w:semiHidden="1" w:unhideWhenUsed="1"/>
+    <w:lsdException w:name="Message Header" w:semiHidden="1" w:unhideWhenUsed="1"/>
+    <w:lsdException w:name="Subtitle" w:uiPriority="5" w:qFormat="1"/>
+    <w:lsdException w:name="Salutation" w:semiHidden="1" w:unhideWhenUsed="1"/>
+    <w:lsdException w:name="Date" w:semiHidden="1" w:unhideWhenUsed="1"/>
+    <w:lsdException w:name="Body Text First Indent" w:semiHidden="1" w:unhideWhenUsed="1"/>
+    <w:lsdException w:name="Body Text First Indent 2" w:semiHidden="1" w:unhideWhenUsed="1"/>
+    <w:lsdException w:name="Note Heading" w:semiHidden="1" w:unhideWhenUsed="1"/>
+    <w:lsdException w:name="Body Text 2" w:semiHidden="1" w:unhideWhenUsed="1"/>
+    <w:lsdException w:name="Body Text 3" w:semiHidden="1" w:unhideWhenUsed="1"/>
+    <w:lsdException w:name="Body Text Indent 2" w:semiHidden="1" w:unhideWhenUsed="1"/>
+    <w:lsdException w:name="Body Text Indent 3" w:semiHidden="1" w:unhideWhenUsed="1"/>
+    <w:lsdException w:name="Block Text" w:semiHidden="1" w:uiPriority="3" w:unhideWhenUsed="1" w:qFormat="1"/>
+    <w:lsdException w:name="Hyperlink" w:semiHidden="1" w:unhideWhenUsed="1"/>
+    <w:lsdException w:name="FollowedHyperlink" w:semiHidden="1" w:unhideWhenUsed="1"/>
     <w:lsdException w:name="Strong" w:uiPriority="2" w:qFormat="1"/>
     <w:lsdException w:name="Emphasis" w:uiPriority="2" w:qFormat="1"/>
-    <w:lsdException w:name="Table Grid" w:semiHidden="0" w:uiPriority="1" w:unhideWhenUsed="0"/>
-    <w:lsdException w:name="No Spacing" w:uiPriority="1" w:qFormat="1"/>
-    <w:lsdException w:name="Light Shading" w:semiHidden="0" w:unhideWhenUsed="0"/>
-    <w:lsdException w:name="Light List" w:semiHidden="0" w:unhideWhenUsed="0"/>
-    <w:lsdException w:name="Light Grid" w:semiHidden="0" w:unhideWhenUsed="0"/>
-    <w:lsdException w:name="Medium Shading 1" w:semiHidden="0" w:unhideWhenUsed="0"/>
-    <w:lsdException w:name="Medium Shading 2" w:semiHidden="0" w:unhideWhenUsed="0"/>
-    <w:lsdException w:name="Medium List 1" w:semiHidden="0" w:unhideWhenUsed="0"/>
-    <w:lsdException w:name="Medium List 2" w:semiHidden="0" w:unhideWhenUsed="0"/>
-    <w:lsdException w:name="Medium Grid 1" w:semiHidden="0" w:unhideWhenUsed="0"/>
-    <w:lsdException w:name="Medium Grid 2" w:semiHidden="0" w:unhideWhenUsed="0"/>
-    <w:lsdException w:name="Medium Grid 3" w:semiHidden="0" w:unhideWhenUsed="0"/>
-    <w:lsdException w:name="Dark List" w:semiHidden="0" w:unhideWhenUsed="0"/>
-    <w:lsdException w:name="Colorful Shading" w:semiHidden="0" w:unhideWhenUsed="0"/>
-    <w:lsdException w:name="Colorful List" w:semiHidden="0" w:unhideWhenUsed="0"/>
-    <w:lsdException w:name="Colorful Grid" w:semiHidden="0" w:unhideWhenUsed="0"/>
-    <w:lsdException w:name="Light Shading Accent 1" w:semiHidden="0" w:unhideWhenUsed="0"/>
-    <w:lsdException w:name="Light List Accent 1" w:semiHidden="0" w:unhideWhenUsed="0"/>
-    <w:lsdException w:name="Light Grid Accent 1" w:semiHidden="0" w:unhideWhenUsed="0"/>
-    <w:lsdException w:name="Medium Shading 1 Accent 1" w:semiHidden="0" w:unhideWhenUsed="0"/>
-    <w:lsdException w:name="Medium Shading 2 Accent 1" w:semiHidden="0" w:unhideWhenUsed="0"/>
-    <w:lsdException w:name="Medium List 1 Accent 1" w:semiHidden="0" w:unhideWhenUsed="0"/>
-    <w:lsdException w:name="Revision" w:unhideWhenUsed="0"/>
+    <w:lsdException w:name="Document Map" w:semiHidden="1" w:unhideWhenUsed="1"/>
+    <w:lsdException w:name="Plain Text" w:semiHidden="1" w:unhideWhenUsed="1"/>
+    <w:lsdException w:name="E-mail Signature" w:semiHidden="1" w:unhideWhenUsed="1"/>
+    <w:lsdException w:name="HTML Top of Form" w:semiHidden="1" w:unhideWhenUsed="1"/>
+    <w:lsdException w:name="HTML Bottom of Form" w:semiHidden="1" w:unhideWhenUsed="1"/>
+    <w:lsdException w:name="Normal (Web)" w:semiHidden="1" w:unhideWhenUsed="1"/>
+    <w:lsdException w:name="HTML Acronym" w:semiHidden="1" w:unhideWhenUsed="1"/>
+    <w:lsdException w:name="HTML Address" w:semiHidden="1" w:unhideWhenUsed="1"/>
+    <w:lsdException w:name="HTML Cite" w:semiHidden="1" w:unhideWhenUsed="1"/>
+    <w:lsdException w:name="HTML Code" w:semiHidden="1" w:unhideWhenUsed="1"/>
+    <w:lsdException w:name="HTML Definition" w:semiHidden="1" w:unhideWhenUsed="1"/>
+    <w:lsdException w:name="HTML Keyboard" w:semiHidden="1" w:unhideWhenUsed="1"/>
+    <w:lsdException w:name="HTML Preformatted" w:semiHidden="1" w:unhideWhenUsed="1"/>
+    <w:lsdException w:name="HTML Sample" w:semiHidden="1" w:unhideWhenUsed="1"/>
+    <w:lsdException w:name="HTML Typewriter" w:semiHidden="1" w:unhideWhenUsed="1"/>
+    <w:lsdException w:name="HTML Variable" w:semiHidden="1" w:unhideWhenUsed="1"/>
+    <w:lsdException w:name="Normal Table" w:semiHidden="1" w:unhideWhenUsed="1"/>
+    <w:lsdException w:name="annotation subject" w:semiHidden="1" w:unhideWhenUsed="1"/>
+    <w:lsdException w:name="No List" w:semiHidden="1" w:unhideWhenUsed="1"/>
+    <w:lsdException w:name="Outline List 1" w:semiHidden="1" w:unhideWhenUsed="1"/>
+    <w:lsdException w:name="Outline List 2" w:semiHidden="1" w:unhideWhenUsed="1"/>
+    <w:lsdException w:name="Outline List 3" w:semiHidden="1" w:unhideWhenUsed="1"/>
+    <w:lsdException w:name="Table Simple 1" w:semiHidden="1" w:unhideWhenUsed="1"/>
+    <w:lsdException w:name="Table Simple 2" w:semiHidden="1" w:unhideWhenUsed="1"/>
+    <w:lsdException w:name="Table Simple 3" w:semiHidden="1" w:unhideWhenUsed="1"/>
+    <w:lsdException w:name="Table Classic 1" w:semiHidden="1" w:unhideWhenUsed="1"/>
+    <w:lsdException w:name="Table Classic 2" w:semiHidden="1" w:unhideWhenUsed="1"/>
+    <w:lsdException w:name="Table Classic 3" w:semiHidden="1" w:unhideWhenUsed="1"/>
+    <w:lsdException w:name="Table Classic 4" w:semiHidden="1" w:unhideWhenUsed="1"/>
+    <w:lsdException w:name="Table Colorful 1" w:semiHidden="1" w:unhideWhenUsed="1"/>
+    <w:lsdException w:name="Table Colorful 2" w:semiHidden="1" w:unhideWhenUsed="1"/>
+    <w:lsdException w:name="Table Colorful 3" w:semiHidden="1" w:unhideWhenUsed="1"/>
+    <w:lsdException w:name="Table Columns 1" w:semiHidden="1" w:unhideWhenUsed="1"/>
+    <w:lsdException w:name="Table Columns 2" w:semiHidden="1" w:unhideWhenUsed="1"/>
+    <w:lsdException w:name="Table Columns 3" w:semiHidden="1" w:unhideWhenUsed="1"/>
+    <w:lsdException w:name="Table Columns 4" w:semiHidden="1" w:unhideWhenUsed="1"/>
+    <w:lsdException w:name="Table Columns 5" w:semiHidden="1" w:unhideWhenUsed="1"/>
+    <w:lsdException w:name="Table Grid 1" w:semiHidden="1" w:unhideWhenUsed="1"/>
+    <w:lsdException w:name="Table Grid 2" w:semiHidden="1" w:unhideWhenUsed="1"/>
+    <w:lsdException w:name="Table Grid 3" w:semiHidden="1" w:unhideWhenUsed="1"/>
+    <w:lsdException w:name="Table Grid 4" w:semiHidden="1" w:unhideWhenUsed="1"/>
+    <w:lsdException w:name="Table Grid 5" w:semiHidden="1" w:unhideWhenUsed="1"/>
+    <w:lsdException w:name="Table Grid 6" w:semiHidden="1" w:unhideWhenUsed="1"/>
+    <w:lsdException w:name="Table Grid 7" w:semiHidden="1" w:unhideWhenUsed="1"/>
+    <w:lsdException w:name="Table Grid 8" w:semiHidden="1" w:unhideWhenUsed="1"/>
+    <w:lsdException w:name="Table List 1" w:semiHidden="1" w:unhideWhenUsed="1"/>
+    <w:lsdException w:name="Table List 2" w:semiHidden="1" w:unhideWhenUsed="1"/>
+    <w:lsdException w:name="Table List 3" w:semiHidden="1" w:unhideWhenUsed="1"/>
+    <w:lsdException w:name="Table List 4" w:semiHidden="1" w:unhideWhenUsed="1"/>
+    <w:lsdException w:name="Table List 5" w:semiHidden="1" w:unhideWhenUsed="1"/>
+    <w:lsdException w:name="Table List 6" w:semiHidden="1" w:unhideWhenUsed="1"/>
+    <w:lsdException w:name="Table List 7" w:semiHidden="1" w:unhideWhenUsed="1"/>
+    <w:lsdException w:name="Table List 8" w:semiHidden="1" w:unhideWhenUsed="1"/>
+    <w:lsdException w:name="Table 3D effects 1" w:semiHidden="1" w:unhideWhenUsed="1"/>
+    <w:lsdException w:name="Table 3D effects 2" w:semiHidden="1" w:unhideWhenUsed="1"/>
+    <w:lsdException w:name="Table 3D effects 3" w:semiHidden="1" w:unhideWhenUsed="1"/>
+    <w:lsdException w:name="Table Contemporary" w:semiHidden="1" w:unhideWhenUsed="1"/>
+    <w:lsdException w:name="Table Elegant" w:semiHidden="1" w:unhideWhenUsed="1"/>
+    <w:lsdException w:name="Table Professional" w:semiHidden="1" w:unhideWhenUsed="1"/>
+    <w:lsdException w:name="Table Subtle 1" w:semiHidden="1" w:unhideWhenUsed="1"/>
+    <w:lsdException w:name="Table Subtle 2" w:semiHidden="1" w:unhideWhenUsed="1"/>
+    <w:lsdException w:name="Table Web 1" w:semiHidden="1" w:unhideWhenUsed="1"/>
+    <w:lsdException w:name="Table Web 2" w:semiHidden="1" w:unhideWhenUsed="1"/>
+    <w:lsdException w:name="Table Web 3" w:semiHidden="1" w:unhideWhenUsed="1"/>
+    <w:lsdException w:name="Balloon Text" w:semiHidden="1" w:unhideWhenUsed="1"/>
+    <w:lsdException w:name="Table Grid" w:uiPriority="1"/>
+    <w:lsdException w:name="Table Theme" w:semiHidden="1" w:unhideWhenUsed="1"/>
+    <w:lsdException w:name="Placeholder Text" w:semiHidden="1" w:unhideWhenUsed="1"/>
+    <w:lsdException w:name="No Spacing" w:semiHidden="1" w:uiPriority="1" w:unhideWhenUsed="1" w:qFormat="1"/>
+    <w:lsdException w:name="Light Shading"/>
+    <w:lsdException w:name="Light List"/>
+    <w:lsdException w:name="Light Grid"/>
+    <w:lsdException w:name="Medium Shading 1"/>
+    <w:lsdException w:name="Medium Shading 2"/>
+    <w:lsdException w:name="Medium List 1"/>
+    <w:lsdException w:name="Medium List 2"/>
+    <w:lsdException w:name="Medium Grid 1"/>
+    <w:lsdException w:name="Medium Grid 2"/>
+    <w:lsdException w:name="Medium Grid 3"/>
+    <w:lsdException w:name="Dark List"/>
+    <w:lsdException w:name="Colorful Shading"/>
+    <w:lsdException w:name="Colorful List"/>
+    <w:lsdException w:name="Colorful Grid"/>
+    <w:lsdException w:name="Light Shading Accent 1"/>
+    <w:lsdException w:name="Light List Accent 1"/>
+    <w:lsdException w:name="Light Grid Accent 1"/>
+    <w:lsdException w:name="Medium Shading 1 Accent 1"/>
+    <w:lsdException w:name="Medium Shading 2 Accent 1"/>
+    <w:lsdException w:name="Medium List 1 Accent 1"/>
+    <w:lsdException w:name="Revision" w:semiHidden="1"/>
     <w:lsdException w:name="List Paragraph" w:uiPriority="34" w:qFormat="1"/>
     <w:lsdException w:name="Quote" w:uiPriority="29" w:qFormat="1"/>
     <w:lsdException w:name="Intense Quote" w:uiPriority="30" w:qFormat="1"/>
-    <w:lsdException w:name="Medium List 2 Accent 1" w:semiHidden="0" w:uiPriority="66" w:unhideWhenUsed="0"/>
-    <w:lsdException w:name="Medium Grid 1 Accent 1" w:semiHidden="0" w:uiPriority="67" w:unhideWhenUsed="0"/>
-    <w:lsdException w:name="Medium Grid 2 Accent 1" w:semiHidden="0" w:uiPriority="68" w:unhideWhenUsed="0"/>
-    <w:lsdException w:name="Medium Grid 3 Accent 1" w:semiHidden="0" w:uiPriority="69" w:unhideWhenUsed="0"/>
-    <w:lsdException w:name="Dark List Accent 1" w:semiHidden="0" w:uiPriority="70" w:unhideWhenUsed="0"/>
-    <w:lsdException w:name="Colorful Shading Accent 1" w:semiHidden="0" w:uiPriority="71" w:unhideWhenUsed="0"/>
-    <w:lsdException w:name="Colorful List Accent 1" w:semiHidden="0" w:uiPriority="72" w:unhideWhenUsed="0"/>
-    <w:lsdException w:name="Colorful Grid Accent 1" w:semiHidden="0" w:uiPriority="73" w:unhideWhenUsed="0"/>
-    <w:lsdException w:name="Light Shading Accent 2" w:semiHidden="0" w:uiPriority="60" w:unhideWhenUsed="0"/>
-    <w:lsdException w:name="Light List Accent 2" w:semiHidden="0" w:uiPriority="61" w:unhideWhenUsed="0"/>
-    <w:lsdException w:name="Light Grid Accent 2" w:semiHidden="0" w:uiPriority="62" w:unhideWhenUsed="0"/>
-    <w:lsdException w:name="Medium Shading 1 Accent 2" w:semiHidden="0" w:uiPriority="63" w:unhideWhenUsed="0"/>
-    <w:lsdException w:name="Medium Shading 2 Accent 2" w:semiHidden="0" w:uiPriority="64" w:unhideWhenUsed="0"/>
-    <w:lsdException w:name="Medium List 1 Accent 2" w:semiHidden="0" w:uiPriority="65" w:unhideWhenUsed="0"/>
-    <w:lsdException w:name="Medium List 2 Accent 2" w:semiHidden="0" w:uiPriority="66" w:unhideWhenUsed="0"/>
-    <w:lsdException w:name="Medium Grid 1 Accent 2" w:semiHidden="0" w:uiPriority="67" w:unhideWhenUsed="0"/>
-    <w:lsdException w:name="Medium Grid 2 Accent 2" w:semiHidden="0" w:uiPriority="68" w:unhideWhenUsed="0"/>
-    <w:lsdException w:name="Medium Grid 3 Accent 2" w:semiHidden="0" w:uiPriority="69" w:unhideWhenUsed="0"/>
-    <w:lsdException w:name="Dark List Accent 2" w:semiHidden="0" w:uiPriority="70" w:unhideWhenUsed="0"/>
-    <w:lsdException w:name="Colorful Shading Accent 2" w:semiHidden="0" w:uiPriority="71" w:unhideWhenUsed="0"/>
-    <w:lsdException w:name="Colorful List Accent 2" w:semiHidden="0" w:uiPriority="72" w:unhideWhenUsed="0"/>
-    <w:lsdException w:name="Colorful Grid Accent 2" w:semiHidden="0" w:uiPriority="73" w:unhideWhenUsed="0"/>
-    <w:lsdException w:name="Light Shading Accent 3" w:semiHidden="0" w:uiPriority="60" w:unhideWhenUsed="0"/>
-    <w:lsdException w:name="Light List Accent 3" w:semiHidden="0" w:uiPriority="61" w:unhideWhenUsed="0"/>
-    <w:lsdException w:name="Light Grid Accent 3" w:semiHidden="0" w:uiPriority="62" w:unhideWhenUsed="0"/>
-    <w:lsdException w:name="Medium Shading 1 Accent 3" w:semiHidden="0" w:uiPriority="63" w:unhideWhenUsed="0"/>
-    <w:lsdException w:name="Medium Shading 2 Accent 3" w:semiHidden="0" w:uiPriority="64" w:unhideWhenUsed="0"/>
-    <w:lsdException w:name="Medium List 1 Accent 3" w:semiHidden="0" w:uiPriority="65" w:unhideWhenUsed="0"/>
-    <w:lsdException w:name="Medium List 2 Accent 3" w:semiHidden="0" w:uiPriority="66" w:unhideWhenUsed="0"/>
-    <w:lsdException w:name="Medium Grid 1 Accent 3" w:semiHidden="0" w:uiPriority="67" w:unhideWhenUsed="0"/>
-    <w:lsdException w:name="Medium Grid 2 Accent 3" w:semiHidden="0" w:uiPriority="68" w:unhideWhenUsed="0"/>
-    <w:lsdException w:name="Medium Grid 3 Accent 3" w:semiHidden="0" w:uiPriority="69" w:unhideWhenUsed="0"/>
-    <w:lsdException w:name="Dark List Accent 3" w:semiHidden="0" w:uiPriority="70" w:unhideWhenUsed="0"/>
-    <w:lsdException w:name="Colorful Shading Accent 3" w:semiHidden="0" w:uiPriority="71" w:unhideWhenUsed="0"/>
-    <w:lsdException w:name="Colorful List Accent 3" w:semiHidden="0" w:uiPriority="72" w:unhideWhenUsed="0"/>
-    <w:lsdException w:name="Colorful Grid Accent 3" w:semiHidden="0" w:uiPriority="73" w:unhideWhenUsed="0"/>
-    <w:lsdException w:name="Light Shading Accent 4" w:semiHidden="0" w:uiPriority="60" w:unhideWhenUsed="0"/>
-    <w:lsdException w:name="Light List Accent 4" w:semiHidden="0" w:uiPriority="61" w:unhideWhenUsed="0"/>
-    <w:lsdException w:name="Light Grid Accent 4" w:semiHidden="0" w:uiPriority="62" w:unhideWhenUsed="0"/>
-    <w:lsdException w:name="Medium Shading 1 Accent 4" w:semiHidden="0" w:uiPriority="63" w:unhideWhenUsed="0"/>
-    <w:lsdException w:name="Medium Shading 2 Accent 4" w:semiHidden="0" w:uiPriority="64" w:unhideWhenUsed="0"/>
-    <w:lsdException w:name="Medium List 1 Accent 4" w:semiHidden="0" w:uiPriority="65" w:unhideWhenUsed="0"/>
-    <w:lsdException w:name="Medium List 2 Accent 4" w:semiHidden="0" w:uiPriority="66" w:unhideWhenUsed="0"/>
-    <w:lsdException w:name="Medium Grid 1 Accent 4" w:semiHidden="0" w:uiPriority="67" w:unhideWhenUsed="0"/>
-    <w:lsdException w:name="Medium Grid 2 Accent 4" w:semiHidden="0" w:uiPriority="68" w:unhideWhenUsed="0"/>
-    <w:lsdException w:name="Medium Grid 3 Accent 4" w:semiHidden="0" w:uiPriority="69" w:unhideWhenUsed="0"/>
-    <w:lsdException w:name="Dark List Accent 4" w:semiHidden="0" w:uiPriority="70" w:unhideWhenUsed="0"/>
-    <w:lsdException w:name="Colorful Shading Accent 4" w:semiHidden="0" w:uiPriority="71" w:unhideWhenUsed="0"/>
-    <w:lsdException w:name="Colorful List Accent 4" w:semiHidden="0" w:uiPriority="72" w:unhideWhenUsed="0"/>
-    <w:lsdException w:name="Colorful Grid Accent 4" w:semiHidden="0" w:uiPriority="73" w:unhideWhenUsed="0"/>
-    <w:lsdException w:name="Light Shading Accent 5" w:semiHidden="0" w:uiPriority="60" w:unhideWhenUsed="0"/>
-    <w:lsdException w:name="Light List Accent 5" w:semiHidden="0" w:uiPriority="61" w:unhideWhenUsed="0"/>
-    <w:lsdException w:name="Light Grid Accent 5" w:semiHidden="0" w:uiPriority="62" w:unhideWhenUsed="0"/>
-    <w:lsdException w:name="Medium Shading 1 Accent 5" w:semiHidden="0" w:uiPriority="63" w:unhideWhenUsed="0"/>
-    <w:lsdException w:name="Medium Shading 2 Accent 5" w:semiHidden="0" w:uiPriority="64" w:unhideWhenUsed="0"/>
-    <w:lsdException w:name="Medium List 1 Accent 5" w:semiHidden="0" w:uiPriority="65" w:unhideWhenUsed="0"/>
-    <w:lsdException w:name="Medium List 2 Accent 5" w:semiHidden="0" w:uiPriority="66" w:unhideWhenUsed="0"/>
-    <w:lsdException w:name="Medium Grid 1 Accent 5" w:semiHidden="0" w:uiPriority="67" w:unhideWhenUsed="0"/>
-    <w:lsdException w:name="Medium Grid 2 Accent 5" w:semiHidden="0" w:uiPriority="68" w:unhideWhenUsed="0"/>
-    <w:lsdException w:name="Medium Grid 3 Accent 5" w:semiHidden="0" w:uiPriority="69" w:unhideWhenUsed="0"/>
-    <w:lsdException w:name="Dark List Accent 5" w:semiHidden="0" w:uiPriority="70" w:unhideWhenUsed="0"/>
-    <w:lsdException w:name="Colorful Shading Accent 5" w:semiHidden="0" w:uiPriority="71" w:unhideWhenUsed="0"/>
-    <w:lsdException w:name="Colorful List Accent 5" w:semiHidden="0" w:uiPriority="72" w:unhideWhenUsed="0"/>
-    <w:lsdException w:name="Colorful Grid Accent 5" w:semiHidden="0" w:uiPriority="73" w:unhideWhenUsed="0"/>
-    <w:lsdException w:name="Light Shading Accent 6" w:semiHidden="0" w:uiPriority="60" w:unhideWhenUsed="0"/>
-    <w:lsdException w:name="Light List Accent 6" w:semiHidden="0" w:uiPriority="61" w:unhideWhenUsed="0"/>
-    <w:lsdException w:name="Light Grid Accent 6" w:semiHidden="0" w:uiPriority="62" w:unhideWhenUsed="0"/>
-    <w:lsdException w:name="Medium Shading 1 Accent 6" w:semiHidden="0" w:uiPriority="63" w:unhideWhenUsed="0"/>
-    <w:lsdException w:name="Medium Shading 2 Accent 6" w:semiHidden="0" w:uiPriority="64" w:unhideWhenUsed="0"/>
-    <w:lsdException w:name="Medium List 1 Accent 6" w:semiHidden="0" w:uiPriority="65" w:unhideWhenUsed="0"/>
-    <w:lsdException w:name="Medium List 2 Accent 6" w:semiHidden="0" w:uiPriority="66" w:unhideWhenUsed="0"/>
-    <w:lsdException w:name="Medium Grid 1 Accent 6" w:semiHidden="0" w:uiPriority="67" w:unhideWhenUsed="0"/>
-    <w:lsdException w:name="Medium Grid 2 Accent 6" w:semiHidden="0" w:uiPriority="68" w:unhideWhenUsed="0"/>
-    <w:lsdException w:name="Medium Grid 3 Accent 6" w:semiHidden="0" w:uiPriority="69" w:unhideWhenUsed="0"/>
-    <w:lsdException w:name="Dark List Accent 6" w:semiHidden="0" w:uiPriority="70" w:unhideWhenUsed="0"/>
-    <w:lsdException w:name="Colorful Shading Accent 6" w:semiHidden="0" w:uiPriority="71" w:unhideWhenUsed="0"/>
-    <w:lsdException w:name="Colorful List Accent 6" w:semiHidden="0" w:uiPriority="72" w:unhideWhenUsed="0"/>
-    <w:lsdException w:name="Colorful Grid Accent 6" w:semiHidden="0" w:uiPriority="73" w:unhideWhenUsed="0"/>
+    <w:lsdException w:name="Medium List 2 Accent 1" w:uiPriority="66"/>
+    <w:lsdException w:name="Medium Grid 1 Accent 1" w:uiPriority="67"/>
+    <w:lsdException w:name="Medium Grid 2 Accent 1" w:uiPriority="68"/>
+    <w:lsdException w:name="Medium Grid 3 Accent 1" w:uiPriority="69"/>
+    <w:lsdException w:name="Dark List Accent 1" w:uiPriority="70"/>
+    <w:lsdException w:name="Colorful Shading Accent 1" w:uiPriority="71"/>
+    <w:lsdException w:name="Colorful List Accent 1" w:uiPriority="72"/>
+    <w:lsdException w:name="Colorful Grid Accent 1" w:uiPriority="73"/>
+    <w:lsdException w:name="Light Shading Accent 2" w:uiPriority="60"/>
+    <w:lsdException w:name="Light List Accent 2" w:uiPriority="61"/>
+    <w:lsdException w:name="Light Grid Accent 2" w:uiPriority="62"/>
+    <w:lsdException w:name="Medium Shading 1 Accent 2" w:uiPriority="63"/>
+    <w:lsdException w:name="Medium Shading 2 Accent 2" w:uiPriority="64"/>
+    <w:lsdException w:name="Medium List 1 Accent 2" w:uiPriority="65"/>
+    <w:lsdException w:name="Medium List 2 Accent 2" w:uiPriority="66"/>
+    <w:lsdException w:name="Medium Grid 1 Accent 2" w:uiPriority="67"/>
+    <w:lsdException w:name="Medium Grid 2 Accent 2" w:uiPriority="68"/>
+    <w:lsdException w:name="Medium Grid 3 Accent 2" w:uiPriority="69"/>
+    <w:lsdException w:name="Dark List Accent 2" w:uiPriority="70"/>
+    <w:lsdException w:name="Colorful Shading Accent 2" w:uiPriority="71"/>
+    <w:lsdException w:name="Colorful List Accent 2" w:uiPriority="72"/>
+    <w:lsdException w:name="Colorful Grid Accent 2" w:uiPriority="73"/>
+    <w:lsdException w:name="Light Shading Accent 3" w:uiPriority="60"/>
+    <w:lsdException w:name="Light List Accent 3" w:uiPriority="61"/>
+    <w:lsdException w:name="Light Grid Accent 3" w:uiPriority="62"/>
+    <w:lsdException w:name="Medium Shading 1 Accent 3" w:uiPriority="63"/>
+    <w:lsdException w:name="Medium Shading 2 Accent 3" w:uiPriority="64"/>
+    <w:lsdException w:name="Medium List 1 Accent 3" w:uiPriority="65"/>
+    <w:lsdException w:name="Medium List 2 Accent 3" w:uiPriority="66"/>
+    <w:lsdException w:name="Medium Grid 1 Accent 3" w:uiPriority="67"/>
+    <w:lsdException w:name="Medium Grid 2 Accent 3" w:uiPriority="68"/>
+    <w:lsdException w:name="Medium Grid 3 Accent 3" w:uiPriority="69"/>
+    <w:lsdException w:name="Dark List Accent 3" w:uiPriority="70"/>
+    <w:lsdException w:name="Colorful Shading Accent 3" w:uiPriority="71"/>
+    <w:lsdException w:name="Colorful List Accent 3" w:uiPriority="72"/>
+    <w:lsdException w:name="Colorful Grid Accent 3" w:uiPriority="73"/>
+    <w:lsdException w:name="Light Shading Accent 4" w:uiPriority="60"/>
+    <w:lsdException w:name="Light List Accent 4" w:uiPriority="61"/>
+    <w:lsdException w:name="Light Grid Accent 4" w:uiPriority="62"/>
+    <w:lsdException w:name="Medium Shading 1 Accent 4" w:uiPriority="63"/>
+    <w:lsdException w:name="Medium Shading 2 Accent 4" w:uiPriority="64"/>
+    <w:lsdException w:name="Medium List 1 Accent 4" w:uiPriority="65"/>
+    <w:lsdException w:name="Medium List 2 Accent 4" w:uiPriority="66"/>
+    <w:lsdException w:name="Medium Grid 1 Accent 4" w:uiPriority="67"/>
+    <w:lsdException w:name="Medium Grid 2 Accent 4" w:uiPriority="68"/>
+    <w:lsdException w:name="Medium Grid 3 Accent 4" w:uiPriority="69"/>
+    <w:lsdException w:name="Dark List Accent 4" w:uiPriority="70"/>
+    <w:lsdException w:name="Colorful Shading Accent 4" w:uiPriority="71"/>
+    <w:lsdException w:name="Colorful List Accent 4" w:uiPriority="72"/>
+    <w:lsdException w:name="Colorful Grid Accent 4" w:uiPriority="73"/>
+    <w:lsdException w:name="Light Shading Accent 5" w:uiPriority="60"/>
+    <w:lsdException w:name="Light List Accent 5" w:uiPriority="61"/>
+    <w:lsdException w:name="Light Grid Accent 5" w:uiPriority="62"/>
+    <w:lsdException w:name="Medium Shading 1 Accent 5" w:uiPriority="63"/>
+    <w:lsdException w:name="Medium Shading 2 Accent 5" w:uiPriority="64"/>
+    <w:lsdException w:name="Medium List 1 Accent 5" w:uiPriority="65"/>
+    <w:lsdException w:name="Medium List 2 Accent 5" w:uiPriority="66"/>
+    <w:lsdException w:name="Medium Grid 1 Accent 5" w:uiPriority="67"/>
+    <w:lsdException w:name="Medium Grid 2 Accent 5" w:uiPriority="68"/>
+    <w:lsdException w:name="Medium Grid 3 Accent 5" w:uiPriority="69"/>
+    <w:lsdException w:name="Dark List Accent 5" w:uiPriority="70"/>
+    <w:lsdException w:name="Colorful Shading Accent 5" w:uiPriority="71"/>
+    <w:lsdException w:name="Colorful List Accent 5" w:uiPriority="72"/>
+    <w:lsdException w:name="Colorful Grid Accent 5" w:uiPriority="73"/>
+    <w:lsdException w:name="Light Shading Accent 6" w:uiPriority="60"/>
+    <w:lsdException w:name="Light List Accent 6" w:uiPriority="61"/>
+    <w:lsdException w:name="Light Grid Accent 6" w:uiPriority="62"/>
+    <w:lsdException w:name="Medium Shading 1 Accent 6" w:uiPriority="63"/>
+    <w:lsdException w:name="Medium Shading 2 Accent 6" w:uiPriority="64"/>
+    <w:lsdException w:name="Medium List 1 Accent 6" w:uiPriority="65"/>
+    <w:lsdException w:name="Medium List 2 Accent 6" w:uiPriority="66"/>
+    <w:lsdException w:name="Medium Grid 1 Accent 6" w:uiPriority="67"/>
+    <w:lsdException w:name="Medium Grid 2 Accent 6" w:uiPriority="68"/>
+    <w:lsdException w:name="Medium Grid 3 Accent 6" w:uiPriority="69"/>
+    <w:lsdException w:name="Dark List Accent 6" w:uiPriority="70"/>
+    <w:lsdException w:name="Colorful Shading Accent 6" w:uiPriority="71"/>
+    <w:lsdException w:name="Colorful List Accent 6" w:uiPriority="72"/>
+    <w:lsdException w:name="Colorful Grid Accent 6" w:uiPriority="73"/>
     <w:lsdException w:name="Subtle Emphasis" w:uiPriority="19" w:qFormat="1"/>
     <w:lsdException w:name="Intense Emphasis" w:uiPriority="21" w:qFormat="1"/>
-    <w:lsdException w:name="Subtle Reference" w:uiPriority="31" w:qFormat="1"/>
-    <w:lsdException w:name="Intense Reference" w:uiPriority="32" w:qFormat="1"/>
-    <w:lsdException w:name="Book Title" w:uiPriority="33" w:qFormat="1"/>
-    <w:lsdException w:name="Bibliography" w:uiPriority="37"/>
-    <w:lsdException w:name="TOC Heading" w:uiPriority="39" w:qFormat="1"/>
+    <w:lsdException w:name="Subtle Reference" w:semiHidden="1" w:uiPriority="31" w:unhideWhenUsed="1" w:qFormat="1"/>
+    <w:lsdException w:name="Intense Reference" w:semiHidden="1" w:uiPriority="32" w:unhideWhenUsed="1" w:qFormat="1"/>
+    <w:lsdException w:name="Book Title" w:semiHidden="1" w:uiPriority="33" w:unhideWhenUsed="1" w:qFormat="1"/>
+    <w:lsdException w:name="Bibliography" w:semiHidden="1" w:uiPriority="37" w:unhideWhenUsed="1"/>
+    <w:lsdException w:name="TOC Heading" w:semiHidden="1" w:uiPriority="39" w:unhideWhenUsed="1" w:qFormat="1"/>
+    <w:lsdException w:name="Plain Table 1" w:uiPriority="41"/>
+    <w:lsdException w:name="Plain Table 2" w:uiPriority="42"/>
+    <w:lsdException w:name="Plain Table 3" w:uiPriority="43"/>
+    <w:lsdException w:name="Plain Table 4" w:uiPriority="44"/>
+    <w:lsdException w:name="Plain Table 5" w:uiPriority="45"/>
+    <w:lsdException w:name="Grid Table Light" w:uiPriority="40"/>
+    <w:lsdException w:name="Grid Table 1 Light" w:uiPriority="46"/>
+    <w:lsdException w:name="Grid Table 2" w:uiPriority="47"/>
+    <w:lsdException w:name="Grid Table 3" w:uiPriority="48"/>
+    <w:lsdException w:name="Grid Table 4" w:uiPriority="49"/>
+    <w:lsdException w:name="Grid Table 5 Dark" w:uiPriority="50"/>
+    <w:lsdException w:name="Grid Table 6 Colorful" w:uiPriority="51"/>
+    <w:lsdException w:name="Grid Table 7 Colorful" w:uiPriority="52"/>
+    <w:lsdException w:name="Grid Table 1 Light Accent 1" w:uiPriority="46"/>
+    <w:lsdException w:name="Grid Table 2 Accent 1" w:uiPriority="47"/>
+    <w:lsdException w:name="Grid Table 3 Accent 1" w:uiPriority="48"/>
+    <w:lsdException w:name="Grid Table 4 Accent 1" w:uiPriority="49"/>
+    <w:lsdException w:name="Grid Table 5 Dark Accent 1" w:uiPriority="50"/>
+    <w:lsdException w:name="Grid Table 6 Colorful Accent 1" w:uiPriority="51"/>
+    <w:lsdException w:name="Grid Table 7 Colorful Accent 1" w:uiPriority="52"/>
+    <w:lsdException w:name="Grid Table 1 Light Accent 2" w:uiPriority="46"/>
+    <w:lsdException w:name="Grid Table 2 Accent 2" w:uiPriority="47"/>
+    <w:lsdException w:name="Grid Table 3 Accent 2" w:uiPriority="48"/>
+    <w:lsdException w:name="Grid Table 4 Accent 2" w:uiPriority="49"/>
+    <w:lsdException w:name="Grid Table 5 Dark Accent 2" w:uiPriority="50"/>
+    <w:lsdException w:name="Grid Table 6 Colorful Accent 2" w:uiPriority="51"/>
+    <w:lsdException w:name="Grid Table 7 Colorful Accent 2" w:uiPriority="52"/>
+    <w:lsdException w:name="Grid Table 1 Light Accent 3" w:uiPriority="46"/>
+    <w:lsdException w:name="Grid Table 2 Accent 3" w:uiPriority="47"/>
+    <w:lsdException w:name="Grid Table 3 Accent 3" w:uiPriority="48"/>
+    <w:lsdException w:name="Grid Table 4 Accent 3" w:uiPriority="49"/>
+    <w:lsdException w:name="Grid Table 5 Dark Accent 3" w:uiPriority="50"/>
+    <w:lsdException w:name="Grid Table 6 Colorful Accent 3" w:uiPriority="51"/>
+    <w:lsdException w:name="Grid Table 7 Colorful Accent 3" w:uiPriority="52"/>
+    <w:lsdException w:name="Grid Table 1 Light Accent 4" w:uiPriority="46"/>
+    <w:lsdException w:name="Grid Table 2 Accent 4" w:uiPriority="47"/>
+    <w:lsdException w:name="Grid Table 3 Accent 4" w:uiPriority="48"/>
+    <w:lsdException w:name="Grid Table 4 Accent 4" w:uiPriority="49"/>
+    <w:lsdException w:name="Grid Table 5 Dark Accent 4" w:uiPriority="50"/>
+    <w:lsdException w:name="Grid Table 6 Colorful Accent 4" w:uiPriority="51"/>
+    <w:lsdException w:name="Grid Table 7 Colorful Accent 4" w:uiPriority="52"/>
+    <w:lsdException w:name="Grid Table 1 Light Accent 5" w:uiPriority="46"/>
+    <w:lsdException w:name="Grid Table 2 Accent 5" w:uiPriority="47"/>
+    <w:lsdException w:name="Grid Table 3 Accent 5" w:uiPriority="48"/>
+    <w:lsdException w:name="Grid Table 4 Accent 5" w:uiPriority="49"/>
+    <w:lsdException w:name="Grid Table 5 Dark Accent 5" w:uiPriority="50"/>
+    <w:lsdException w:name="Grid Table 6 Colorful Accent 5" w:uiPriority="51"/>
+    <w:lsdException w:name="Grid Table 7 Colorful Accent 5" w:uiPriority="52"/>
+    <w:lsdException w:name="Grid Table 1 Light Accent 6" w:uiPriority="46"/>
+    <w:lsdException w:name="Grid Table 2 Accent 6" w:uiPriority="47"/>
+    <w:lsdException w:name="Grid Table 3 Accent 6" w:uiPriority="48"/>
+    <w:lsdException w:name="Grid Table 4 Accent 6" w:uiPriority="49"/>
+    <w:lsdException w:name="Grid Table 5 Dark Accent 6" w:uiPriority="50"/>
+    <w:lsdException w:name="Grid Table 6 Colorful Accent 6" w:uiPriority="51"/>
+    <w:lsdException w:name="Grid Table 7 Colorful Accent 6" w:uiPriority="52"/>
+    <w:lsdException w:name="List Table 1 Light" w:uiPriority="46"/>
+    <w:lsdException w:name="List Table 2" w:uiPriority="47"/>
+    <w:lsdException w:name="List Table 3" w:uiPriority="48"/>
+    <w:lsdException w:name="List Table 4" w:uiPriority="49"/>
+    <w:lsdException w:name="List Table 5 Dark" w:uiPriority="50"/>
+    <w:lsdException w:name="List Table 6 Colorful" w:uiPriority="51"/>
+    <w:lsdException w:name="List Table 7 Colorful" w:uiPriority="52"/>
+    <w:lsdException w:name="List Table 1 Light Accent 1" w:uiPriority="46"/>
+    <w:lsdException w:name="List Table 2 Accent 1" w:uiPriority="47"/>
+    <w:lsdException w:name="List Table 3 Accent 1" w:uiPriority="48"/>
+    <w:lsdException w:name="List Table 4 Accent 1" w:uiPriority="49"/>
+    <w:lsdException w:name="List Table 5 Dark Accent 1" w:uiPriority="50"/>
+    <w:lsdException w:name="List Table 6 Colorful Accent 1" w:uiPriority="51"/>
+    <w:lsdException w:name="List Table 7 Colorful Accent 1" w:uiPriority="52"/>
+    <w:lsdException w:name="List Table 1 Light Accent 2" w:uiPriority="46"/>
+    <w:lsdException w:name="List Table 2 Accent 2" w:uiPriority="47"/>
+    <w:lsdException w:name="List Table 3 Accent 2" w:uiPriority="48"/>
+    <w:lsdException w:name="List Table 4 Accent 2" w:uiPriority="49"/>
+    <w:lsdException w:name="List Table 5 Dark Accent 2" w:uiPriority="50"/>
+    <w:lsdException w:name="List Table 6 Colorful Accent 2" w:uiPriority="51"/>
+    <w:lsdException w:name="List Table 7 Colorful Accent 2" w:uiPriority="52"/>
+    <w:lsdException w:name="List Table 1 Light Accent 3" w:uiPriority="46"/>
+    <w:lsdException w:name="List Table 2 Accent 3" w:uiPriority="47"/>
+    <w:lsdException w:name="List Table 3 Accent 3" w:uiPriority="48"/>
+    <w:lsdException w:name="List Table 4 Accent 3" w:uiPriority="49"/>
+    <w:lsdException w:name="List Table 5 Dark Accent 3" w:uiPriority="50"/>
+    <w:lsdException w:name="List Table 6 Colorful Accent 3" w:uiPriority="51"/>
+    <w:lsdException w:name="List Table 7 Colorful Accent 3" w:uiPriority="52"/>
+    <w:lsdException w:name="List Table 1 Light Accent 4" w:uiPriority="46"/>
+    <w:lsdException w:name="List Table 2 Accent 4" w:uiPriority="47"/>
+    <w:lsdException w:name="List Table 3 Accent 4" w:uiPriority="48"/>
+    <w:lsdException w:name="List Table 4 Accent 4" w:uiPriority="49"/>
+    <w:lsdException w:name="List Table 5 Dark Accent 4" w:uiPriority="50"/>
+    <w:lsdException w:name="List Table 6 Colorful Accent 4" w:uiPriority="51"/>
+    <w:lsdException w:name="List Table 7 Colorful Accent 4" w:uiPriority="52"/>
+    <w:lsdException w:name="List Table 1 Light Accent 5" w:uiPriority="46"/>
+    <w:lsdException w:name="List Table 2 Accent 5" w:uiPriority="47"/>
+    <w:lsdException w:name="List Table 3 Accent 5" w:uiPriority="48"/>
+    <w:lsdException w:name="List Table 4 Accent 5" w:uiPriority="49"/>
+    <w:lsdException w:name="List Table 5 Dark Accent 5" w:uiPriority="50"/>
+    <w:lsdException w:name="List Table 6 Colorful Accent 5" w:uiPriority="51"/>
+    <w:lsdException w:name="List Table 7 Colorful Accent 5" w:uiPriority="52"/>
+    <w:lsdException w:name="List Table 1 Light Accent 6" w:uiPriority="46"/>
+    <w:lsdException w:name="List Table 2 Accent 6" w:uiPriority="47"/>
+    <w:lsdException w:name="List Table 3 Accent 6" w:uiPriority="48"/>
+    <w:lsdException w:name="List Table 4 Accent 6" w:uiPriority="49"/>
+    <w:lsdException w:name="List Table 5 Dark Accent 6" w:uiPriority="50"/>
+    <w:lsdException w:name="List Table 6 Colorful Accent 6" w:uiPriority="51"/>
+    <w:lsdException w:name="List Table 7 Colorful Accent 6" w:uiPriority="52"/>
+    <w:lsdException w:name="Mention" w:semiHidden="1" w:unhideWhenUsed="1"/>
+    <w:lsdException w:name="Smart Hyperlink" w:semiHidden="1" w:unhideWhenUsed="1"/>
+    <w:lsdException w:name="Hashtag" w:semiHidden="1" w:unhideWhenUsed="1"/>
+    <w:lsdException w:name="Unresolved Mention" w:semiHidden="1" w:unhideWhenUsed="1"/>
+    <w:lsdException w:name="Smart Link" w:semiHidden="1" w:unhideWhenUsed="1"/>
   </w:latentStyles>
   <w:style w:type="paragraph" w:default="1" w:styleId="Normal">
     <w:name w:val="Normal"/>
@@ -7803,7 +8504,6 @@
       <w:spacing w:after="0" w:line="240" w:lineRule="auto"/>
     </w:pPr>
     <w:tblPr>
-      <w:tblInd w:w="0" w:type="dxa"/>
       <w:tblBorders>
         <w:top w:val="single" w:sz="4" w:space="0" w:color="auto"/>
         <w:left w:val="single" w:sz="4" w:space="0" w:color="auto"/>
@@ -7812,582 +8512,6 @@
         <w:insideH w:val="single" w:sz="4" w:space="0" w:color="auto"/>
         <w:insideV w:val="single" w:sz="4" w:space="0" w:color="auto"/>
       </w:tblBorders>
-      <w:tblCellMar>
-        <w:top w:w="0" w:type="dxa"/>
-        <w:left w:w="108" w:type="dxa"/>
-        <w:bottom w:w="0" w:type="dxa"/>
-        <w:right w:w="108" w:type="dxa"/>
-      </w:tblCellMar>
-    </w:tblPr>
-  </w:style>
-  <w:style w:type="character" w:styleId="TextodoEspaoReservado">
-    <w:name w:val="Placeholder Text"/>
-    <w:basedOn w:val="Fontepargpadro"/>
-    <w:uiPriority w:val="99"/>
-    <w:unhideWhenUsed/>
-    <w:rsid w:val="00D86945"/>
-    <w:rPr>
-      <w:color w:val="808080"/>
-    </w:rPr>
-  </w:style>
-  <w:style w:type="paragraph" w:customStyle="1" w:styleId="Contedo">
-    <w:name w:val="Conteúdo"/>
-    <w:basedOn w:val="Normal"/>
-    <w:link w:val="CaracteresdoContedo"/>
-    <w:qFormat/>
-    <w:rsid w:val="00DF027C"/>
-    <w:rPr>
-      <w:b w:val="0"/>
-    </w:rPr>
-  </w:style>
-  <w:style w:type="paragraph" w:customStyle="1" w:styleId="Textodenfase">
-    <w:name w:val="Texto de Ênfase"/>
-    <w:basedOn w:val="Normal"/>
-    <w:link w:val="CaracteredoTextodenfase"/>
-    <w:qFormat/>
-    <w:rsid w:val="00DF027C"/>
-  </w:style>
-  <w:style w:type="character" w:customStyle="1" w:styleId="CaracteresdoContedo">
-    <w:name w:val="Caracteres do Conteúdo"/>
-    <w:basedOn w:val="Fontepargpadro"/>
-    <w:link w:val="Contedo"/>
-    <w:rsid w:val="00DF027C"/>
-    <w:rPr>
-      <w:rFonts w:eastAsiaTheme="minorEastAsia"/>
-      <w:color w:val="082A75" w:themeColor="text2"/>
-      <w:sz w:val="28"/>
-      <w:szCs w:val="22"/>
-    </w:rPr>
-  </w:style>
-  <w:style w:type="character" w:customStyle="1" w:styleId="CaracteredoTextodenfase">
-    <w:name w:val="Caractere do Texto de Ênfase"/>
-    <w:basedOn w:val="Fontepargpadro"/>
-    <w:link w:val="Textodenfase"/>
-    <w:rsid w:val="00DF027C"/>
-    <w:rPr>
-      <w:rFonts w:eastAsiaTheme="minorEastAsia"/>
-      <w:b/>
-      <w:color w:val="082A75" w:themeColor="text2"/>
-      <w:sz w:val="28"/>
-      <w:szCs w:val="22"/>
-    </w:rPr>
-  </w:style>
-  <w:style w:type="paragraph" w:styleId="CabealhodoSumrio">
-    <w:name w:val="TOC Heading"/>
-    <w:basedOn w:val="Ttulo1"/>
-    <w:next w:val="Normal"/>
-    <w:uiPriority w:val="39"/>
-    <w:unhideWhenUsed/>
-    <w:qFormat/>
-    <w:rsid w:val="00CB6903"/>
-    <w:pPr>
-      <w:keepLines/>
-      <w:spacing w:after="0" w:line="259" w:lineRule="auto"/>
-      <w:outlineLvl w:val="9"/>
-    </w:pPr>
-    <w:rPr>
-      <w:b w:val="0"/>
-      <w:color w:val="013A57" w:themeColor="accent1" w:themeShade="BF"/>
-      <w:kern w:val="0"/>
-      <w:sz w:val="32"/>
-      <w:lang w:val="pt-BR" w:eastAsia="pt-BR"/>
-    </w:rPr>
-  </w:style>
-  <w:style w:type="paragraph" w:styleId="Sumrio1">
-    <w:name w:val="toc 1"/>
-    <w:basedOn w:val="Normal"/>
-    <w:next w:val="Normal"/>
-    <w:autoRedefine/>
-    <w:uiPriority w:val="39"/>
-    <w:unhideWhenUsed/>
-    <w:rsid w:val="00CB6903"/>
-    <w:pPr>
-      <w:spacing w:after="100"/>
-    </w:pPr>
-  </w:style>
-  <w:style w:type="paragraph" w:styleId="Sumrio2">
-    <w:name w:val="toc 2"/>
-    <w:basedOn w:val="Normal"/>
-    <w:next w:val="Normal"/>
-    <w:autoRedefine/>
-    <w:uiPriority w:val="39"/>
-    <w:unhideWhenUsed/>
-    <w:rsid w:val="00CB6903"/>
-    <w:pPr>
-      <w:spacing w:after="100"/>
-      <w:ind w:left="280"/>
-    </w:pPr>
-  </w:style>
-  <w:style w:type="character" w:styleId="Hyperlink">
-    <w:name w:val="Hyperlink"/>
-    <w:basedOn w:val="Fontepargpadro"/>
-    <w:uiPriority w:val="99"/>
-    <w:unhideWhenUsed/>
-    <w:rsid w:val="00CB6903"/>
-    <w:rPr>
-      <w:color w:val="3592CF" w:themeColor="hyperlink"/>
-      <w:u w:val="single"/>
-    </w:rPr>
-  </w:style>
-  <w:style w:type="paragraph" w:styleId="PargrafodaLista">
-    <w:name w:val="List Paragraph"/>
-    <w:basedOn w:val="Normal"/>
-    <w:uiPriority w:val="34"/>
-    <w:unhideWhenUsed/>
-    <w:qFormat/>
-    <w:rsid w:val="00CB6903"/>
-    <w:pPr>
-      <w:ind w:left="720"/>
-      <w:contextualSpacing/>
-    </w:pPr>
-  </w:style>
-  <w:style w:type="paragraph" w:styleId="SemEspaamento">
-    <w:name w:val="No Spacing"/>
-    <w:link w:val="SemEspaamentoChar"/>
-    <w:uiPriority w:val="1"/>
-    <w:qFormat/>
-    <w:rsid w:val="00541887"/>
-    <w:pPr>
-      <w:spacing w:after="0" w:line="240" w:lineRule="auto"/>
-    </w:pPr>
-    <w:rPr>
-      <w:rFonts w:eastAsiaTheme="minorEastAsia"/>
-      <w:sz w:val="22"/>
-      <w:szCs w:val="22"/>
-      <w:lang w:val="pt-BR" w:eastAsia="pt-BR"/>
-    </w:rPr>
-  </w:style>
-  <w:style w:type="character" w:customStyle="1" w:styleId="SemEspaamentoChar">
-    <w:name w:val="Sem Espaçamento Char"/>
-    <w:basedOn w:val="Fontepargpadro"/>
-    <w:link w:val="SemEspaamento"/>
-    <w:uiPriority w:val="1"/>
-    <w:rsid w:val="00541887"/>
-    <w:rPr>
-      <w:rFonts w:eastAsiaTheme="minorEastAsia"/>
-      <w:sz w:val="22"/>
-      <w:szCs w:val="22"/>
-      <w:lang w:val="pt-BR" w:eastAsia="pt-BR"/>
-    </w:rPr>
-  </w:style>
-</w:styles>
-</file>
-
-<file path=word/stylesWithEffects.xml><?xml version="1.0" encoding="utf-8"?>
-<w:styles xmlns:wpc="http://schemas.microsoft.com/office/word/2010/wordprocessingCanvas" xmlns:mc="http://schemas.openxmlformats.org/markup-compatibility/2006" xmlns:o="urn:schemas-microsoft-com:office:office" xmlns:r="http://schemas.openxmlformats.org/officeDocument/2006/relationships" xmlns:m="http://schemas.openxmlformats.org/officeDocument/2006/math" xmlns:v="urn:schemas-microsoft-com:vml" xmlns:wp14="http://schemas.microsoft.com/office/word/2010/wordprocessingDrawing" xmlns:wp="http://schemas.openxmlformats.org/drawingml/2006/wordprocessingDrawing" xmlns:w10="urn:schemas-microsoft-com:office:word" xmlns:w="http://schemas.openxmlformats.org/wordprocessingml/2006/main" xmlns:w14="http://schemas.microsoft.com/office/word/2010/wordml" xmlns:wpg="http://schemas.microsoft.com/office/word/2010/wordprocessingGroup" xmlns:wpi="http://schemas.microsoft.com/office/word/2010/wordprocessingInk" xmlns:wne="http://schemas.microsoft.com/office/word/2006/wordml" xmlns:wps="http://schemas.microsoft.com/office/word/2010/wordprocessingShape" mc:Ignorable="w14 wp14">
-  <w:docDefaults>
-    <w:rPrDefault>
-      <w:rPr>
-        <w:rFonts w:asciiTheme="minorHAnsi" w:eastAsiaTheme="minorHAnsi" w:hAnsiTheme="minorHAnsi" w:cstheme="minorBidi"/>
-        <w:sz w:val="24"/>
-        <w:szCs w:val="24"/>
-        <w:lang w:val="pt-PT" w:eastAsia="en-US" w:bidi="ar-SA"/>
-      </w:rPr>
-    </w:rPrDefault>
-    <w:pPrDefault>
-      <w:pPr>
-        <w:spacing w:after="200" w:line="276" w:lineRule="auto"/>
-      </w:pPr>
-    </w:pPrDefault>
-  </w:docDefaults>
-  <w:latentStyles w:defLockedState="0" w:defUIPriority="99" w:defSemiHidden="1" w:defUnhideWhenUsed="1" w:defQFormat="0" w:count="267">
-    <w:lsdException w:name="Normal" w:semiHidden="0" w:uiPriority="0" w:unhideWhenUsed="0" w:qFormat="1"/>
-    <w:lsdException w:name="heading 1" w:semiHidden="0" w:uiPriority="4" w:unhideWhenUsed="0" w:qFormat="1"/>
-    <w:lsdException w:name="heading 2" w:semiHidden="0" w:uiPriority="4" w:unhideWhenUsed="0" w:qFormat="1"/>
-    <w:lsdException w:name="heading 3" w:uiPriority="5" w:qFormat="1"/>
-    <w:lsdException w:name="heading 4" w:uiPriority="1" w:qFormat="1"/>
-    <w:lsdException w:name="heading 5" w:uiPriority="1" w:qFormat="1"/>
-    <w:lsdException w:name="heading 6" w:uiPriority="1" w:qFormat="1"/>
-    <w:lsdException w:name="heading 7" w:uiPriority="1" w:qFormat="1"/>
-    <w:lsdException w:name="heading 8" w:uiPriority="1" w:qFormat="1"/>
-    <w:lsdException w:name="heading 9" w:uiPriority="1" w:qFormat="1"/>
-    <w:lsdException w:name="toc 1" w:uiPriority="39"/>
-    <w:lsdException w:name="toc 2" w:uiPriority="39"/>
-    <w:lsdException w:name="Title" w:semiHidden="0" w:uiPriority="1" w:unhideWhenUsed="0" w:qFormat="1"/>
-    <w:lsdException w:name="Subtitle" w:semiHidden="0" w:uiPriority="5" w:unhideWhenUsed="0" w:qFormat="1"/>
-    <w:lsdException w:name="Block Text" w:uiPriority="3" w:qFormat="1"/>
-    <w:lsdException w:name="Strong" w:uiPriority="2" w:qFormat="1"/>
-    <w:lsdException w:name="Emphasis" w:uiPriority="2" w:qFormat="1"/>
-    <w:lsdException w:name="Table Grid" w:semiHidden="0" w:uiPriority="1" w:unhideWhenUsed="0"/>
-    <w:lsdException w:name="No Spacing" w:uiPriority="1" w:qFormat="1"/>
-    <w:lsdException w:name="Light Shading" w:semiHidden="0" w:unhideWhenUsed="0"/>
-    <w:lsdException w:name="Light List" w:semiHidden="0" w:unhideWhenUsed="0"/>
-    <w:lsdException w:name="Light Grid" w:semiHidden="0" w:unhideWhenUsed="0"/>
-    <w:lsdException w:name="Medium Shading 1" w:semiHidden="0" w:unhideWhenUsed="0"/>
-    <w:lsdException w:name="Medium Shading 2" w:semiHidden="0" w:unhideWhenUsed="0"/>
-    <w:lsdException w:name="Medium List 1" w:semiHidden="0" w:unhideWhenUsed="0"/>
-    <w:lsdException w:name="Medium List 2" w:semiHidden="0" w:unhideWhenUsed="0"/>
-    <w:lsdException w:name="Medium Grid 1" w:semiHidden="0" w:unhideWhenUsed="0"/>
-    <w:lsdException w:name="Medium Grid 2" w:semiHidden="0" w:unhideWhenUsed="0"/>
-    <w:lsdException w:name="Medium Grid 3" w:semiHidden="0" w:unhideWhenUsed="0"/>
-    <w:lsdException w:name="Dark List" w:semiHidden="0" w:unhideWhenUsed="0"/>
-    <w:lsdException w:name="Colorful Shading" w:semiHidden="0" w:unhideWhenUsed="0"/>
-    <w:lsdException w:name="Colorful List" w:semiHidden="0" w:unhideWhenUsed="0"/>
-    <w:lsdException w:name="Colorful Grid" w:semiHidden="0" w:unhideWhenUsed="0"/>
-    <w:lsdException w:name="Light Shading Accent 1" w:semiHidden="0" w:unhideWhenUsed="0"/>
-    <w:lsdException w:name="Light List Accent 1" w:semiHidden="0" w:unhideWhenUsed="0"/>
-    <w:lsdException w:name="Light Grid Accent 1" w:semiHidden="0" w:unhideWhenUsed="0"/>
-    <w:lsdException w:name="Medium Shading 1 Accent 1" w:semiHidden="0" w:unhideWhenUsed="0"/>
-    <w:lsdException w:name="Medium Shading 2 Accent 1" w:semiHidden="0" w:unhideWhenUsed="0"/>
-    <w:lsdException w:name="Medium List 1 Accent 1" w:semiHidden="0" w:unhideWhenUsed="0"/>
-    <w:lsdException w:name="Revision" w:unhideWhenUsed="0"/>
-    <w:lsdException w:name="List Paragraph" w:uiPriority="34" w:qFormat="1"/>
-    <w:lsdException w:name="Quote" w:uiPriority="29" w:qFormat="1"/>
-    <w:lsdException w:name="Intense Quote" w:uiPriority="30" w:qFormat="1"/>
-    <w:lsdException w:name="Medium List 2 Accent 1" w:semiHidden="0" w:uiPriority="66" w:unhideWhenUsed="0"/>
-    <w:lsdException w:name="Medium Grid 1 Accent 1" w:semiHidden="0" w:uiPriority="67" w:unhideWhenUsed="0"/>
-    <w:lsdException w:name="Medium Grid 2 Accent 1" w:semiHidden="0" w:uiPriority="68" w:unhideWhenUsed="0"/>
-    <w:lsdException w:name="Medium Grid 3 Accent 1" w:semiHidden="0" w:uiPriority="69" w:unhideWhenUsed="0"/>
-    <w:lsdException w:name="Dark List Accent 1" w:semiHidden="0" w:uiPriority="70" w:unhideWhenUsed="0"/>
-    <w:lsdException w:name="Colorful Shading Accent 1" w:semiHidden="0" w:uiPriority="71" w:unhideWhenUsed="0"/>
-    <w:lsdException w:name="Colorful List Accent 1" w:semiHidden="0" w:uiPriority="72" w:unhideWhenUsed="0"/>
-    <w:lsdException w:name="Colorful Grid Accent 1" w:semiHidden="0" w:uiPriority="73" w:unhideWhenUsed="0"/>
-    <w:lsdException w:name="Light Shading Accent 2" w:semiHidden="0" w:uiPriority="60" w:unhideWhenUsed="0"/>
-    <w:lsdException w:name="Light List Accent 2" w:semiHidden="0" w:uiPriority="61" w:unhideWhenUsed="0"/>
-    <w:lsdException w:name="Light Grid Accent 2" w:semiHidden="0" w:uiPriority="62" w:unhideWhenUsed="0"/>
-    <w:lsdException w:name="Medium Shading 1 Accent 2" w:semiHidden="0" w:uiPriority="63" w:unhideWhenUsed="0"/>
-    <w:lsdException w:name="Medium Shading 2 Accent 2" w:semiHidden="0" w:uiPriority="64" w:unhideWhenUsed="0"/>
-    <w:lsdException w:name="Medium List 1 Accent 2" w:semiHidden="0" w:uiPriority="65" w:unhideWhenUsed="0"/>
-    <w:lsdException w:name="Medium List 2 Accent 2" w:semiHidden="0" w:uiPriority="66" w:unhideWhenUsed="0"/>
-    <w:lsdException w:name="Medium Grid 1 Accent 2" w:semiHidden="0" w:uiPriority="67" w:unhideWhenUsed="0"/>
-    <w:lsdException w:name="Medium Grid 2 Accent 2" w:semiHidden="0" w:uiPriority="68" w:unhideWhenUsed="0"/>
-    <w:lsdException w:name="Medium Grid 3 Accent 2" w:semiHidden="0" w:uiPriority="69" w:unhideWhenUsed="0"/>
-    <w:lsdException w:name="Dark List Accent 2" w:semiHidden="0" w:uiPriority="70" w:unhideWhenUsed="0"/>
-    <w:lsdException w:name="Colorful Shading Accent 2" w:semiHidden="0" w:uiPriority="71" w:unhideWhenUsed="0"/>
-    <w:lsdException w:name="Colorful List Accent 2" w:semiHidden="0" w:uiPriority="72" w:unhideWhenUsed="0"/>
-    <w:lsdException w:name="Colorful Grid Accent 2" w:semiHidden="0" w:uiPriority="73" w:unhideWhenUsed="0"/>
-    <w:lsdException w:name="Light Shading Accent 3" w:semiHidden="0" w:uiPriority="60" w:unhideWhenUsed="0"/>
-    <w:lsdException w:name="Light List Accent 3" w:semiHidden="0" w:uiPriority="61" w:unhideWhenUsed="0"/>
-    <w:lsdException w:name="Light Grid Accent 3" w:semiHidden="0" w:uiPriority="62" w:unhideWhenUsed="0"/>
-    <w:lsdException w:name="Medium Shading 1 Accent 3" w:semiHidden="0" w:uiPriority="63" w:unhideWhenUsed="0"/>
-    <w:lsdException w:name="Medium Shading 2 Accent 3" w:semiHidden="0" w:uiPriority="64" w:unhideWhenUsed="0"/>
-    <w:lsdException w:name="Medium List 1 Accent 3" w:semiHidden="0" w:uiPriority="65" w:unhideWhenUsed="0"/>
-    <w:lsdException w:name="Medium List 2 Accent 3" w:semiHidden="0" w:uiPriority="66" w:unhideWhenUsed="0"/>
-    <w:lsdException w:name="Medium Grid 1 Accent 3" w:semiHidden="0" w:uiPriority="67" w:unhideWhenUsed="0"/>
-    <w:lsdException w:name="Medium Grid 2 Accent 3" w:semiHidden="0" w:uiPriority="68" w:unhideWhenUsed="0"/>
-    <w:lsdException w:name="Medium Grid 3 Accent 3" w:semiHidden="0" w:uiPriority="69" w:unhideWhenUsed="0"/>
-    <w:lsdException w:name="Dark List Accent 3" w:semiHidden="0" w:uiPriority="70" w:unhideWhenUsed="0"/>
-    <w:lsdException w:name="Colorful Shading Accent 3" w:semiHidden="0" w:uiPriority="71" w:unhideWhenUsed="0"/>
-    <w:lsdException w:name="Colorful List Accent 3" w:semiHidden="0" w:uiPriority="72" w:unhideWhenUsed="0"/>
-    <w:lsdException w:name="Colorful Grid Accent 3" w:semiHidden="0" w:uiPriority="73" w:unhideWhenUsed="0"/>
-    <w:lsdException w:name="Light Shading Accent 4" w:semiHidden="0" w:uiPriority="60" w:unhideWhenUsed="0"/>
-    <w:lsdException w:name="Light List Accent 4" w:semiHidden="0" w:uiPriority="61" w:unhideWhenUsed="0"/>
-    <w:lsdException w:name="Light Grid Accent 4" w:semiHidden="0" w:uiPriority="62" w:unhideWhenUsed="0"/>
-    <w:lsdException w:name="Medium Shading 1 Accent 4" w:semiHidden="0" w:uiPriority="63" w:unhideWhenUsed="0"/>
-    <w:lsdException w:name="Medium Shading 2 Accent 4" w:semiHidden="0" w:uiPriority="64" w:unhideWhenUsed="0"/>
-    <w:lsdException w:name="Medium List 1 Accent 4" w:semiHidden="0" w:uiPriority="65" w:unhideWhenUsed="0"/>
-    <w:lsdException w:name="Medium List 2 Accent 4" w:semiHidden="0" w:uiPriority="66" w:unhideWhenUsed="0"/>
-    <w:lsdException w:name="Medium Grid 1 Accent 4" w:semiHidden="0" w:uiPriority="67" w:unhideWhenUsed="0"/>
-    <w:lsdException w:name="Medium Grid 2 Accent 4" w:semiHidden="0" w:uiPriority="68" w:unhideWhenUsed="0"/>
-    <w:lsdException w:name="Medium Grid 3 Accent 4" w:semiHidden="0" w:uiPriority="69" w:unhideWhenUsed="0"/>
-    <w:lsdException w:name="Dark List Accent 4" w:semiHidden="0" w:uiPriority="70" w:unhideWhenUsed="0"/>
-    <w:lsdException w:name="Colorful Shading Accent 4" w:semiHidden="0" w:uiPriority="71" w:unhideWhenUsed="0"/>
-    <w:lsdException w:name="Colorful List Accent 4" w:semiHidden="0" w:uiPriority="72" w:unhideWhenUsed="0"/>
-    <w:lsdException w:name="Colorful Grid Accent 4" w:semiHidden="0" w:uiPriority="73" w:unhideWhenUsed="0"/>
-    <w:lsdException w:name="Light Shading Accent 5" w:semiHidden="0" w:uiPriority="60" w:unhideWhenUsed="0"/>
-    <w:lsdException w:name="Light List Accent 5" w:semiHidden="0" w:uiPriority="61" w:unhideWhenUsed="0"/>
-    <w:lsdException w:name="Light Grid Accent 5" w:semiHidden="0" w:uiPriority="62" w:unhideWhenUsed="0"/>
-    <w:lsdException w:name="Medium Shading 1 Accent 5" w:semiHidden="0" w:uiPriority="63" w:unhideWhenUsed="0"/>
-    <w:lsdException w:name="Medium Shading 2 Accent 5" w:semiHidden="0" w:uiPriority="64" w:unhideWhenUsed="0"/>
-    <w:lsdException w:name="Medium List 1 Accent 5" w:semiHidden="0" w:uiPriority="65" w:unhideWhenUsed="0"/>
-    <w:lsdException w:name="Medium List 2 Accent 5" w:semiHidden="0" w:uiPriority="66" w:unhideWhenUsed="0"/>
-    <w:lsdException w:name="Medium Grid 1 Accent 5" w:semiHidden="0" w:uiPriority="67" w:unhideWhenUsed="0"/>
-    <w:lsdException w:name="Medium Grid 2 Accent 5" w:semiHidden="0" w:uiPriority="68" w:unhideWhenUsed="0"/>
-    <w:lsdException w:name="Medium Grid 3 Accent 5" w:semiHidden="0" w:uiPriority="69" w:unhideWhenUsed="0"/>
-    <w:lsdException w:name="Dark List Accent 5" w:semiHidden="0" w:uiPriority="70" w:unhideWhenUsed="0"/>
-    <w:lsdException w:name="Colorful Shading Accent 5" w:semiHidden="0" w:uiPriority="71" w:unhideWhenUsed="0"/>
-    <w:lsdException w:name="Colorful List Accent 5" w:semiHidden="0" w:uiPriority="72" w:unhideWhenUsed="0"/>
-    <w:lsdException w:name="Colorful Grid Accent 5" w:semiHidden="0" w:uiPriority="73" w:unhideWhenUsed="0"/>
-    <w:lsdException w:name="Light Shading Accent 6" w:semiHidden="0" w:uiPriority="60" w:unhideWhenUsed="0"/>
-    <w:lsdException w:name="Light List Accent 6" w:semiHidden="0" w:uiPriority="61" w:unhideWhenUsed="0"/>
-    <w:lsdException w:name="Light Grid Accent 6" w:semiHidden="0" w:uiPriority="62" w:unhideWhenUsed="0"/>
-    <w:lsdException w:name="Medium Shading 1 Accent 6" w:semiHidden="0" w:uiPriority="63" w:unhideWhenUsed="0"/>
-    <w:lsdException w:name="Medium Shading 2 Accent 6" w:semiHidden="0" w:uiPriority="64" w:unhideWhenUsed="0"/>
-    <w:lsdException w:name="Medium List 1 Accent 6" w:semiHidden="0" w:uiPriority="65" w:unhideWhenUsed="0"/>
-    <w:lsdException w:name="Medium List 2 Accent 6" w:semiHidden="0" w:uiPriority="66" w:unhideWhenUsed="0"/>
-    <w:lsdException w:name="Medium Grid 1 Accent 6" w:semiHidden="0" w:uiPriority="67" w:unhideWhenUsed="0"/>
-    <w:lsdException w:name="Medium Grid 2 Accent 6" w:semiHidden="0" w:uiPriority="68" w:unhideWhenUsed="0"/>
-    <w:lsdException w:name="Medium Grid 3 Accent 6" w:semiHidden="0" w:uiPriority="69" w:unhideWhenUsed="0"/>
-    <w:lsdException w:name="Dark List Accent 6" w:semiHidden="0" w:uiPriority="70" w:unhideWhenUsed="0"/>
-    <w:lsdException w:name="Colorful Shading Accent 6" w:semiHidden="0" w:uiPriority="71" w:unhideWhenUsed="0"/>
-    <w:lsdException w:name="Colorful List Accent 6" w:semiHidden="0" w:uiPriority="72" w:unhideWhenUsed="0"/>
-    <w:lsdException w:name="Colorful Grid Accent 6" w:semiHidden="0" w:uiPriority="73" w:unhideWhenUsed="0"/>
-    <w:lsdException w:name="Subtle Emphasis" w:uiPriority="19" w:qFormat="1"/>
-    <w:lsdException w:name="Intense Emphasis" w:uiPriority="21" w:qFormat="1"/>
-    <w:lsdException w:name="Subtle Reference" w:uiPriority="31" w:qFormat="1"/>
-    <w:lsdException w:name="Intense Reference" w:uiPriority="32" w:qFormat="1"/>
-    <w:lsdException w:name="Book Title" w:uiPriority="33" w:qFormat="1"/>
-    <w:lsdException w:name="Bibliography" w:uiPriority="37"/>
-    <w:lsdException w:name="TOC Heading" w:uiPriority="39" w:qFormat="1"/>
-  </w:latentStyles>
-  <w:style w:type="paragraph" w:default="1" w:styleId="Normal">
-    <w:name w:val="Normal"/>
-    <w:qFormat/>
-    <w:rsid w:val="00D86945"/>
-    <w:pPr>
-      <w:spacing w:after="0"/>
-    </w:pPr>
-    <w:rPr>
-      <w:rFonts w:eastAsiaTheme="minorEastAsia"/>
-      <w:b/>
-      <w:color w:val="082A75" w:themeColor="text2"/>
-      <w:sz w:val="28"/>
-      <w:szCs w:val="22"/>
-    </w:rPr>
-  </w:style>
-  <w:style w:type="paragraph" w:styleId="Ttulo1">
-    <w:name w:val="heading 1"/>
-    <w:basedOn w:val="Normal"/>
-    <w:link w:val="Ttulo1Char"/>
-    <w:uiPriority w:val="4"/>
-    <w:qFormat/>
-    <w:rsid w:val="00D077E9"/>
-    <w:pPr>
-      <w:keepNext/>
-      <w:spacing w:before="240" w:after="60"/>
-      <w:outlineLvl w:val="0"/>
-    </w:pPr>
-    <w:rPr>
-      <w:rFonts w:asciiTheme="majorHAnsi" w:eastAsiaTheme="majorEastAsia" w:hAnsiTheme="majorHAnsi" w:cstheme="majorBidi"/>
-      <w:color w:val="061F57" w:themeColor="text2" w:themeShade="BF"/>
-      <w:kern w:val="28"/>
-      <w:sz w:val="52"/>
-      <w:szCs w:val="32"/>
-    </w:rPr>
-  </w:style>
-  <w:style w:type="paragraph" w:styleId="Ttulo2">
-    <w:name w:val="heading 2"/>
-    <w:basedOn w:val="Normal"/>
-    <w:next w:val="Normal"/>
-    <w:link w:val="Ttulo2Char"/>
-    <w:uiPriority w:val="4"/>
-    <w:qFormat/>
-    <w:rsid w:val="00DF027C"/>
-    <w:pPr>
-      <w:keepNext/>
-      <w:spacing w:after="240" w:line="240" w:lineRule="auto"/>
-      <w:outlineLvl w:val="1"/>
-    </w:pPr>
-    <w:rPr>
-      <w:rFonts w:eastAsiaTheme="majorEastAsia" w:cstheme="majorBidi"/>
-      <w:b w:val="0"/>
-      <w:sz w:val="36"/>
-      <w:szCs w:val="26"/>
-    </w:rPr>
-  </w:style>
-  <w:style w:type="character" w:default="1" w:styleId="Fontepargpadro">
-    <w:name w:val="Default Paragraph Font"/>
-    <w:uiPriority w:val="1"/>
-    <w:semiHidden/>
-    <w:unhideWhenUsed/>
-  </w:style>
-  <w:style w:type="table" w:default="1" w:styleId="Tabelanormal">
-    <w:name w:val="Normal Table"/>
-    <w:uiPriority w:val="99"/>
-    <w:semiHidden/>
-    <w:unhideWhenUsed/>
-    <w:tblPr>
-      <w:tblInd w:w="0" w:type="dxa"/>
-      <w:tblCellMar>
-        <w:top w:w="0" w:type="dxa"/>
-        <w:left w:w="108" w:type="dxa"/>
-        <w:bottom w:w="0" w:type="dxa"/>
-        <w:right w:w="108" w:type="dxa"/>
-      </w:tblCellMar>
-    </w:tblPr>
-  </w:style>
-  <w:style w:type="numbering" w:default="1" w:styleId="Semlista">
-    <w:name w:val="No List"/>
-    <w:uiPriority w:val="99"/>
-    <w:semiHidden/>
-    <w:unhideWhenUsed/>
-  </w:style>
-  <w:style w:type="paragraph" w:styleId="Textodebalo">
-    <w:name w:val="Balloon Text"/>
-    <w:basedOn w:val="Normal"/>
-    <w:link w:val="TextodebaloChar"/>
-    <w:uiPriority w:val="99"/>
-    <w:semiHidden/>
-    <w:unhideWhenUsed/>
-    <w:rPr>
-      <w:rFonts w:ascii="Tahoma" w:hAnsi="Tahoma" w:cs="Tahoma"/>
-      <w:sz w:val="16"/>
-      <w:szCs w:val="16"/>
-    </w:rPr>
-  </w:style>
-  <w:style w:type="character" w:customStyle="1" w:styleId="TextodebaloChar">
-    <w:name w:val="Texto de balão Char"/>
-    <w:basedOn w:val="Fontepargpadro"/>
-    <w:link w:val="Textodebalo"/>
-    <w:uiPriority w:val="99"/>
-    <w:semiHidden/>
-    <w:rPr>
-      <w:rFonts w:ascii="Tahoma" w:hAnsi="Tahoma" w:cs="Tahoma"/>
-      <w:sz w:val="16"/>
-      <w:szCs w:val="16"/>
-    </w:rPr>
-  </w:style>
-  <w:style w:type="paragraph" w:styleId="Ttulo">
-    <w:name w:val="Title"/>
-    <w:basedOn w:val="Normal"/>
-    <w:link w:val="TtuloChar"/>
-    <w:uiPriority w:val="1"/>
-    <w:qFormat/>
-    <w:rsid w:val="00D86945"/>
-    <w:pPr>
-      <w:spacing w:after="200" w:line="240" w:lineRule="auto"/>
-    </w:pPr>
-    <w:rPr>
-      <w:rFonts w:asciiTheme="majorHAnsi" w:eastAsiaTheme="majorEastAsia" w:hAnsiTheme="majorHAnsi" w:cstheme="majorBidi"/>
-      <w:bCs/>
-      <w:sz w:val="72"/>
-      <w:szCs w:val="52"/>
-    </w:rPr>
-  </w:style>
-  <w:style w:type="character" w:customStyle="1" w:styleId="TtuloChar">
-    <w:name w:val="Título Char"/>
-    <w:basedOn w:val="Fontepargpadro"/>
-    <w:link w:val="Ttulo"/>
-    <w:uiPriority w:val="1"/>
-    <w:rsid w:val="00D86945"/>
-    <w:rPr>
-      <w:rFonts w:asciiTheme="majorHAnsi" w:eastAsiaTheme="majorEastAsia" w:hAnsiTheme="majorHAnsi" w:cstheme="majorBidi"/>
-      <w:b/>
-      <w:bCs/>
-      <w:color w:val="082A75" w:themeColor="text2"/>
-      <w:sz w:val="72"/>
-      <w:szCs w:val="52"/>
-    </w:rPr>
-  </w:style>
-  <w:style w:type="paragraph" w:styleId="Subttulo">
-    <w:name w:val="Subtitle"/>
-    <w:basedOn w:val="Normal"/>
-    <w:link w:val="SubttuloChar"/>
-    <w:uiPriority w:val="2"/>
-    <w:qFormat/>
-    <w:rsid w:val="00D86945"/>
-    <w:pPr>
-      <w:framePr w:hSpace="180" w:wrap="around" w:vAnchor="text" w:hAnchor="margin" w:y="1167"/>
-    </w:pPr>
-    <w:rPr>
-      <w:b w:val="0"/>
-      <w:caps/>
-      <w:spacing w:val="20"/>
-      <w:sz w:val="32"/>
-    </w:rPr>
-  </w:style>
-  <w:style w:type="character" w:customStyle="1" w:styleId="SubttuloChar">
-    <w:name w:val="Subtítulo Char"/>
-    <w:basedOn w:val="Fontepargpadro"/>
-    <w:link w:val="Subttulo"/>
-    <w:uiPriority w:val="2"/>
-    <w:rsid w:val="00D86945"/>
-    <w:rPr>
-      <w:rFonts w:eastAsiaTheme="minorEastAsia"/>
-      <w:caps/>
-      <w:color w:val="082A75" w:themeColor="text2"/>
-      <w:spacing w:val="20"/>
-      <w:sz w:val="32"/>
-      <w:szCs w:val="22"/>
-    </w:rPr>
-  </w:style>
-  <w:style w:type="character" w:customStyle="1" w:styleId="Ttulo1Char">
-    <w:name w:val="Título 1 Char"/>
-    <w:basedOn w:val="Fontepargpadro"/>
-    <w:link w:val="Ttulo1"/>
-    <w:uiPriority w:val="4"/>
-    <w:rsid w:val="00D077E9"/>
-    <w:rPr>
-      <w:rFonts w:asciiTheme="majorHAnsi" w:eastAsiaTheme="majorEastAsia" w:hAnsiTheme="majorHAnsi" w:cstheme="majorBidi"/>
-      <w:b/>
-      <w:color w:val="061F57" w:themeColor="text2" w:themeShade="BF"/>
-      <w:kern w:val="28"/>
-      <w:sz w:val="52"/>
-      <w:szCs w:val="32"/>
-    </w:rPr>
-  </w:style>
-  <w:style w:type="paragraph" w:styleId="Cabealho">
-    <w:name w:val="header"/>
-    <w:basedOn w:val="Normal"/>
-    <w:link w:val="CabealhoChar"/>
-    <w:uiPriority w:val="8"/>
-    <w:unhideWhenUsed/>
-    <w:rsid w:val="005037F0"/>
-  </w:style>
-  <w:style w:type="character" w:customStyle="1" w:styleId="CabealhoChar">
-    <w:name w:val="Cabeçalho Char"/>
-    <w:basedOn w:val="Fontepargpadro"/>
-    <w:link w:val="Cabealho"/>
-    <w:uiPriority w:val="8"/>
-    <w:rsid w:val="0093335D"/>
-  </w:style>
-  <w:style w:type="paragraph" w:styleId="Rodap">
-    <w:name w:val="footer"/>
-    <w:basedOn w:val="Normal"/>
-    <w:link w:val="RodapChar"/>
-    <w:uiPriority w:val="99"/>
-    <w:unhideWhenUsed/>
-    <w:rsid w:val="005037F0"/>
-  </w:style>
-  <w:style w:type="character" w:customStyle="1" w:styleId="RodapChar">
-    <w:name w:val="Rodapé Char"/>
-    <w:basedOn w:val="Fontepargpadro"/>
-    <w:link w:val="Rodap"/>
-    <w:uiPriority w:val="99"/>
-    <w:rsid w:val="005037F0"/>
-    <w:rPr>
-      <w:sz w:val="24"/>
-      <w:szCs w:val="24"/>
-    </w:rPr>
-  </w:style>
-  <w:style w:type="paragraph" w:customStyle="1" w:styleId="Nome">
-    <w:name w:val="Nome"/>
-    <w:basedOn w:val="Normal"/>
-    <w:uiPriority w:val="3"/>
-    <w:qFormat/>
-    <w:rsid w:val="00B231E5"/>
-    <w:pPr>
-      <w:spacing w:line="240" w:lineRule="auto"/>
-      <w:jc w:val="right"/>
-    </w:pPr>
-  </w:style>
-  <w:style w:type="character" w:customStyle="1" w:styleId="Ttulo2Char">
-    <w:name w:val="Título 2 Char"/>
-    <w:basedOn w:val="Fontepargpadro"/>
-    <w:link w:val="Ttulo2"/>
-    <w:uiPriority w:val="4"/>
-    <w:rsid w:val="00DF027C"/>
-    <w:rPr>
-      <w:rFonts w:eastAsiaTheme="majorEastAsia" w:cstheme="majorBidi"/>
-      <w:color w:val="082A75" w:themeColor="text2"/>
-      <w:sz w:val="36"/>
-      <w:szCs w:val="26"/>
-    </w:rPr>
-  </w:style>
-  <w:style w:type="table" w:styleId="Tabelacomgrade">
-    <w:name w:val="Table Grid"/>
-    <w:basedOn w:val="Tabelanormal"/>
-    <w:uiPriority w:val="1"/>
-    <w:rsid w:val="00FF16B4"/>
-    <w:pPr>
-      <w:spacing w:after="0" w:line="240" w:lineRule="auto"/>
-    </w:pPr>
-    <w:tblPr>
-      <w:tblInd w:w="0" w:type="dxa"/>
-      <w:tblBorders>
-        <w:top w:val="single" w:sz="4" w:space="0" w:color="auto"/>
-        <w:left w:val="single" w:sz="4" w:space="0" w:color="auto"/>
-        <w:bottom w:val="single" w:sz="4" w:space="0" w:color="auto"/>
-        <w:right w:val="single" w:sz="4" w:space="0" w:color="auto"/>
-        <w:insideH w:val="single" w:sz="4" w:space="0" w:color="auto"/>
-        <w:insideV w:val="single" w:sz="4" w:space="0" w:color="auto"/>
-      </w:tblBorders>
-      <w:tblCellMar>
-        <w:top w:w="0" w:type="dxa"/>
-        <w:left w:w="108" w:type="dxa"/>
-        <w:bottom w:w="0" w:type="dxa"/>
-        <w:right w:w="108" w:type="dxa"/>
-      </w:tblCellMar>
     </w:tblPr>
   </w:style>
   <w:style w:type="character" w:styleId="TextodoEspaoReservado">
@@ -8544,7 +8668,7 @@
 </file>
 
 <file path=word/glossary/document.xml><?xml version="1.0" encoding="utf-8"?>
-<w:glossaryDocument xmlns:wpc="http://schemas.microsoft.com/office/word/2010/wordprocessingCanvas" xmlns:mc="http://schemas.openxmlformats.org/markup-compatibility/2006" xmlns:o="urn:schemas-microsoft-com:office:office" xmlns:r="http://schemas.openxmlformats.org/officeDocument/2006/relationships" xmlns:m="http://schemas.openxmlformats.org/officeDocument/2006/math" xmlns:v="urn:schemas-microsoft-com:vml" xmlns:wp14="http://schemas.microsoft.com/office/word/2010/wordprocessingDrawing" xmlns:wp="http://schemas.openxmlformats.org/drawingml/2006/wordprocessingDrawing" xmlns:w10="urn:schemas-microsoft-com:office:word" xmlns:w="http://schemas.openxmlformats.org/wordprocessingml/2006/main" xmlns:w14="http://schemas.microsoft.com/office/word/2010/wordml" xmlns:wpg="http://schemas.microsoft.com/office/word/2010/wordprocessingGroup" xmlns:wpi="http://schemas.microsoft.com/office/word/2010/wordprocessingInk" xmlns:wne="http://schemas.microsoft.com/office/word/2006/wordml" xmlns:wps="http://schemas.microsoft.com/office/word/2010/wordprocessingShape" mc:Ignorable="w14 wp14">
+<w:glossaryDocument xmlns:wpc="http://schemas.microsoft.com/office/word/2010/wordprocessingCanvas" xmlns:cx="http://schemas.microsoft.com/office/drawing/2014/chartex" xmlns:cx1="http://schemas.microsoft.com/office/drawing/2015/9/8/chartex" xmlns:cx2="http://schemas.microsoft.com/office/drawing/2015/10/21/chartex" xmlns:cx3="http://schemas.microsoft.com/office/drawing/2016/5/9/chartex" xmlns:cx4="http://schemas.microsoft.com/office/drawing/2016/5/10/chartex" xmlns:cx5="http://schemas.microsoft.com/office/drawing/2016/5/11/chartex" xmlns:cx6="http://schemas.microsoft.com/office/drawing/2016/5/12/chartex" xmlns:cx7="http://schemas.microsoft.com/office/drawing/2016/5/13/chartex" xmlns:cx8="http://schemas.microsoft.com/office/drawing/2016/5/14/chartex" xmlns:mc="http://schemas.openxmlformats.org/markup-compatibility/2006" xmlns:aink="http://schemas.microsoft.com/office/drawing/2016/ink" xmlns:am3d="http://schemas.microsoft.com/office/drawing/2017/model3d" xmlns:o="urn:schemas-microsoft-com:office:office" xmlns:oel="http://schemas.microsoft.com/office/2019/extlst" xmlns:r="http://schemas.openxmlformats.org/officeDocument/2006/relationships" xmlns:m="http://schemas.openxmlformats.org/officeDocument/2006/math" xmlns:v="urn:schemas-microsoft-com:vml" xmlns:wp14="http://schemas.microsoft.com/office/word/2010/wordprocessingDrawing" xmlns:wp="http://schemas.openxmlformats.org/drawingml/2006/wordprocessingDrawing" xmlns:w10="urn:schemas-microsoft-com:office:word" xmlns:w="http://schemas.openxmlformats.org/wordprocessingml/2006/main" xmlns:w14="http://schemas.microsoft.com/office/word/2010/wordml" xmlns:w15="http://schemas.microsoft.com/office/word/2012/wordml" xmlns:w16cex="http://schemas.microsoft.com/office/word/2018/wordml/cex" xmlns:w16cid="http://schemas.microsoft.com/office/word/2016/wordml/cid" xmlns:w16="http://schemas.microsoft.com/office/word/2018/wordml" xmlns:w16sdtdh="http://schemas.microsoft.com/office/word/2020/wordml/sdtdatahash" xmlns:w16se="http://schemas.microsoft.com/office/word/2015/wordml/symex" xmlns:wpg="http://schemas.microsoft.com/office/word/2010/wordprocessingGroup" xmlns:wpi="http://schemas.microsoft.com/office/word/2010/wordprocessingInk" xmlns:wne="http://schemas.microsoft.com/office/word/2006/wordml" xmlns:wps="http://schemas.microsoft.com/office/word/2010/wordprocessingShape" mc:Ignorable="w14 w15 w16se w16cid w16 w16cex w16sdtdh wp14">
   <w:docParts>
     <w:docPart>
       <w:docPartPr>
@@ -8641,7 +8765,7 @@
 </file>
 
 <file path=word/glossary/fontTable.xml><?xml version="1.0" encoding="utf-8"?>
-<w:fonts xmlns:mc="http://schemas.openxmlformats.org/markup-compatibility/2006" xmlns:r="http://schemas.openxmlformats.org/officeDocument/2006/relationships" xmlns:w="http://schemas.openxmlformats.org/wordprocessingml/2006/main" xmlns:w14="http://schemas.microsoft.com/office/word/2010/wordml" mc:Ignorable="w14">
+<w:fonts xmlns:mc="http://schemas.openxmlformats.org/markup-compatibility/2006" xmlns:r="http://schemas.openxmlformats.org/officeDocument/2006/relationships" xmlns:w="http://schemas.openxmlformats.org/wordprocessingml/2006/main" xmlns:w14="http://schemas.microsoft.com/office/word/2010/wordml" xmlns:w15="http://schemas.microsoft.com/office/word/2012/wordml" xmlns:w16cex="http://schemas.microsoft.com/office/word/2018/wordml/cex" xmlns:w16cid="http://schemas.microsoft.com/office/word/2016/wordml/cid" xmlns:w16="http://schemas.microsoft.com/office/word/2018/wordml" xmlns:w16sdtdh="http://schemas.microsoft.com/office/word/2020/wordml/sdtdatahash" xmlns:w16se="http://schemas.microsoft.com/office/word/2015/wordml/symex" mc:Ignorable="w14 w15 w16se w16cid w16 w16cex w16sdtdh">
   <w:font w:name="Symbol">
     <w:panose1 w:val="05050102010706020507"/>
     <w:charset w:val="02"/>
@@ -8654,14 +8778,14 @@
     <w:charset w:val="00"/>
     <w:family w:val="roman"/>
     <w:pitch w:val="variable"/>
-    <w:sig w:usb0="E0002AFF" w:usb1="C0007841" w:usb2="00000009" w:usb3="00000000" w:csb0="000001FF" w:csb1="00000000"/>
+    <w:sig w:usb0="E0002EFF" w:usb1="C000785B" w:usb2="00000009" w:usb3="00000000" w:csb0="000001FF" w:csb1="00000000"/>
   </w:font>
   <w:font w:name="Courier New">
     <w:panose1 w:val="02070309020205020404"/>
     <w:charset w:val="00"/>
     <w:family w:val="modern"/>
     <w:pitch w:val="fixed"/>
-    <w:sig w:usb0="E0002AFF" w:usb1="C0007843" w:usb2="00000009" w:usb3="00000000" w:csb0="000001FF" w:csb1="00000000"/>
+    <w:sig w:usb0="E0002EFF" w:usb1="C0007843" w:usb2="00000009" w:usb3="00000000" w:csb0="000001FF" w:csb1="00000000"/>
   </w:font>
   <w:font w:name="Wingdings">
     <w:panose1 w:val="05000000000000000000"/>
@@ -8675,7 +8799,7 @@
     <w:charset w:val="00"/>
     <w:family w:val="swiss"/>
     <w:pitch w:val="variable"/>
-    <w:sig w:usb0="E10002FF" w:usb1="4000ACFF" w:usb2="00000009" w:usb3="00000000" w:csb0="0000019F" w:csb1="00000000"/>
+    <w:sig w:usb0="E4002EFF" w:usb1="C000247B" w:usb2="00000009" w:usb3="00000000" w:csb0="000001FF" w:csb1="00000000"/>
   </w:font>
   <w:font w:name="MS Mincho">
     <w:altName w:val="ＭＳ 明朝"/>
@@ -8683,14 +8807,14 @@
     <w:charset w:val="80"/>
     <w:family w:val="modern"/>
     <w:pitch w:val="fixed"/>
-    <w:sig w:usb0="E00002FF" w:usb1="6AC7FDFB" w:usb2="00000012" w:usb3="00000000" w:csb0="0002009F" w:csb1="00000000"/>
+    <w:sig w:usb0="E00002FF" w:usb1="6AC7FDFB" w:usb2="08000012" w:usb3="00000000" w:csb0="0002009F" w:csb1="00000000"/>
   </w:font>
   <w:font w:name="Arial">
     <w:panose1 w:val="020B0604020202020204"/>
     <w:charset w:val="00"/>
     <w:family w:val="swiss"/>
     <w:pitch w:val="variable"/>
-    <w:sig w:usb0="E0002AFF" w:usb1="C0007843" w:usb2="00000009" w:usb3="00000000" w:csb0="000001FF" w:csb1="00000000"/>
+    <w:sig w:usb0="E0002EFF" w:usb1="C000785B" w:usb2="00000009" w:usb3="00000000" w:csb0="000001FF" w:csb1="00000000"/>
   </w:font>
   <w:font w:name="MS Gothic">
     <w:altName w:val="ＭＳ ゴシック"/>
@@ -8698,7 +8822,7 @@
     <w:charset w:val="80"/>
     <w:family w:val="modern"/>
     <w:pitch w:val="fixed"/>
-    <w:sig w:usb0="E00002FF" w:usb1="6AC7FDFB" w:usb2="00000012" w:usb3="00000000" w:csb0="0002009F" w:csb1="00000000"/>
+    <w:sig w:usb0="E00002FF" w:usb1="6AC7FDFB" w:usb2="08000012" w:usb3="00000000" w:csb0="0002009F" w:csb1="00000000"/>
   </w:font>
   <w:font w:name="Tahoma">
     <w:panose1 w:val="020B0604030504040204"/>
@@ -8707,32 +8831,25 @@
     <w:pitch w:val="variable"/>
     <w:sig w:usb0="E1002EFF" w:usb1="C000605B" w:usb2="00000029" w:usb3="00000000" w:csb0="000101FF" w:csb1="00000000"/>
   </w:font>
-  <w:font w:name="Cambria Math">
-    <w:panose1 w:val="02040503050406030204"/>
-    <w:charset w:val="00"/>
-    <w:family w:val="roman"/>
-    <w:pitch w:val="variable"/>
-    <w:sig w:usb0="E00002FF" w:usb1="420024FF" w:usb2="00000000" w:usb3="00000000" w:csb0="0000019F" w:csb1="00000000"/>
-  </w:font>
   <w:font w:name="Segoe UI Emoji">
-    <w:altName w:val="Segoe UI Symbol"/>
+    <w:panose1 w:val="020B0502040204020203"/>
     <w:charset w:val="00"/>
     <w:family w:val="swiss"/>
     <w:pitch w:val="variable"/>
     <w:sig w:usb0="00000003" w:usb1="02000000" w:usb2="00000000" w:usb3="00000000" w:csb0="00000001" w:csb1="00000000"/>
   </w:font>
-  <w:font w:name="Cambria">
-    <w:panose1 w:val="02040503050406030204"/>
+  <w:font w:name="Calibri Light">
+    <w:panose1 w:val="020F0302020204030204"/>
     <w:charset w:val="00"/>
-    <w:family w:val="roman"/>
+    <w:family w:val="swiss"/>
     <w:pitch w:val="variable"/>
-    <w:sig w:usb0="E00002FF" w:usb1="400004FF" w:usb2="00000000" w:usb3="00000000" w:csb0="0000019F" w:csb1="00000000"/>
+    <w:sig w:usb0="E4002EFF" w:usb1="C000247B" w:usb2="00000009" w:usb3="00000000" w:csb0="000001FF" w:csb1="00000000"/>
   </w:font>
 </w:fonts>
 </file>
 
 <file path=word/glossary/settings.xml><?xml version="1.0" encoding="utf-8"?>
-<w:settings xmlns:mc="http://schemas.openxmlformats.org/markup-compatibility/2006" xmlns:o="urn:schemas-microsoft-com:office:office" xmlns:r="http://schemas.openxmlformats.org/officeDocument/2006/relationships" xmlns:m="http://schemas.openxmlformats.org/officeDocument/2006/math" xmlns:v="urn:schemas-microsoft-com:vml" xmlns:w10="urn:schemas-microsoft-com:office:word" xmlns:w="http://schemas.openxmlformats.org/wordprocessingml/2006/main" xmlns:w14="http://schemas.microsoft.com/office/word/2010/wordml" xmlns:sl="http://schemas.openxmlformats.org/schemaLibrary/2006/main" mc:Ignorable="w14">
+<w:settings xmlns:mc="http://schemas.openxmlformats.org/markup-compatibility/2006" xmlns:o="urn:schemas-microsoft-com:office:office" xmlns:r="http://schemas.openxmlformats.org/officeDocument/2006/relationships" xmlns:m="http://schemas.openxmlformats.org/officeDocument/2006/math" xmlns:v="urn:schemas-microsoft-com:vml" xmlns:w10="urn:schemas-microsoft-com:office:word" xmlns:w="http://schemas.openxmlformats.org/wordprocessingml/2006/main" xmlns:w14="http://schemas.microsoft.com/office/word/2010/wordml" xmlns:w15="http://schemas.microsoft.com/office/word/2012/wordml" xmlns:w16cex="http://schemas.microsoft.com/office/word/2018/wordml/cex" xmlns:w16cid="http://schemas.microsoft.com/office/word/2016/wordml/cid" xmlns:w16="http://schemas.microsoft.com/office/word/2018/wordml" xmlns:w16sdtdh="http://schemas.microsoft.com/office/word/2020/wordml/sdtdatahash" xmlns:w16se="http://schemas.microsoft.com/office/word/2015/wordml/symex" xmlns:sl="http://schemas.openxmlformats.org/schemaLibrary/2006/main" mc:Ignorable="w14 w15 w16se w16cid w16 w16cex w16sdtdh">
   <w:view w:val="normal"/>
   <w:defaultTabStop w:val="708"/>
   <w:hyphenationZone w:val="425"/>
@@ -8743,13 +8860,16 @@
     <w:compatSetting w:name="overrideTableStyleFontSizeAndJustification" w:uri="http://schemas.microsoft.com/office/word" w:val="1"/>
     <w:compatSetting w:name="enableOpenTypeFeatures" w:uri="http://schemas.microsoft.com/office/word" w:val="1"/>
     <w:compatSetting w:name="doNotFlipMirrorIndents" w:uri="http://schemas.microsoft.com/office/word" w:val="1"/>
+    <w:compatSetting w:name="useWord2013TrackBottomHyphenation" w:uri="http://schemas.microsoft.com/office/word" w:val="1"/>
   </w:compat>
   <w:rsids>
     <w:rsidRoot w:val="00AC347C"/>
     <w:rsid w:val="001B285C"/>
     <w:rsid w:val="003957A1"/>
     <w:rsid w:val="00593627"/>
+    <w:rsid w:val="007C50CB"/>
     <w:rsid w:val="00801E96"/>
+    <w:rsid w:val="008743FD"/>
     <w:rsid w:val="009A2035"/>
     <w:rsid w:val="00AC347C"/>
     <w:rsid w:val="00CA38D2"/>
@@ -8777,7 +8897,7 @@
 </file>
 
 <file path=word/glossary/styles.xml><?xml version="1.0" encoding="utf-8"?>
-<w:styles xmlns:mc="http://schemas.openxmlformats.org/markup-compatibility/2006" xmlns:r="http://schemas.openxmlformats.org/officeDocument/2006/relationships" xmlns:w="http://schemas.openxmlformats.org/wordprocessingml/2006/main" xmlns:w14="http://schemas.microsoft.com/office/word/2010/wordml" mc:Ignorable="w14">
+<w:styles xmlns:mc="http://schemas.openxmlformats.org/markup-compatibility/2006" xmlns:r="http://schemas.openxmlformats.org/officeDocument/2006/relationships" xmlns:w="http://schemas.openxmlformats.org/wordprocessingml/2006/main" xmlns:w14="http://schemas.microsoft.com/office/word/2010/wordml" xmlns:w15="http://schemas.microsoft.com/office/word/2012/wordml" xmlns:w16cex="http://schemas.microsoft.com/office/word/2018/wordml/cex" xmlns:w16cid="http://schemas.microsoft.com/office/word/2016/wordml/cid" xmlns:w16="http://schemas.microsoft.com/office/word/2018/wordml" xmlns:w16sdtdh="http://schemas.microsoft.com/office/word/2020/wordml/sdtdatahash" xmlns:w16se="http://schemas.microsoft.com/office/word/2015/wordml/symex" mc:Ignorable="w14 w15 w16se w16cid w16 w16cex w16sdtdh">
   <w:docDefaults>
     <w:rPrDefault>
       <w:rPr>
@@ -8793,144 +8913,383 @@
       </w:pPr>
     </w:pPrDefault>
   </w:docDefaults>
-  <w:latentStyles w:defLockedState="0" w:defUIPriority="99" w:defSemiHidden="1" w:defUnhideWhenUsed="1" w:defQFormat="0" w:count="267">
-    <w:lsdException w:name="Normal" w:semiHidden="0" w:uiPriority="0" w:unhideWhenUsed="0" w:qFormat="1"/>
-    <w:lsdException w:name="heading 1" w:semiHidden="0" w:uiPriority="9" w:unhideWhenUsed="0" w:qFormat="1"/>
-    <w:lsdException w:name="heading 2" w:uiPriority="9" w:qFormat="1"/>
-    <w:lsdException w:name="heading 3" w:uiPriority="9" w:qFormat="1"/>
-    <w:lsdException w:name="heading 4" w:uiPriority="9" w:qFormat="1"/>
-    <w:lsdException w:name="heading 5" w:uiPriority="9" w:qFormat="1"/>
-    <w:lsdException w:name="heading 6" w:uiPriority="9" w:qFormat="1"/>
-    <w:lsdException w:name="heading 7" w:uiPriority="9" w:qFormat="1"/>
-    <w:lsdException w:name="heading 8" w:uiPriority="9" w:qFormat="1"/>
-    <w:lsdException w:name="heading 9" w:uiPriority="9" w:qFormat="1"/>
-    <w:lsdException w:name="toc 1" w:uiPriority="39"/>
-    <w:lsdException w:name="toc 2" w:uiPriority="39"/>
-    <w:lsdException w:name="toc 3" w:uiPriority="39"/>
-    <w:lsdException w:name="toc 4" w:uiPriority="39"/>
-    <w:lsdException w:name="toc 5" w:uiPriority="39"/>
-    <w:lsdException w:name="toc 6" w:uiPriority="39"/>
-    <w:lsdException w:name="toc 7" w:uiPriority="39"/>
-    <w:lsdException w:name="toc 8" w:uiPriority="39"/>
-    <w:lsdException w:name="toc 9" w:uiPriority="39"/>
-    <w:lsdException w:name="caption" w:uiPriority="35" w:qFormat="1"/>
-    <w:lsdException w:name="Title" w:semiHidden="0" w:uiPriority="10" w:unhideWhenUsed="0" w:qFormat="1"/>
-    <w:lsdException w:name="Default Paragraph Font" w:uiPriority="1"/>
-    <w:lsdException w:name="Subtitle" w:semiHidden="0" w:uiPriority="2" w:unhideWhenUsed="0" w:qFormat="1"/>
-    <w:lsdException w:name="Strong" w:semiHidden="0" w:uiPriority="22" w:unhideWhenUsed="0" w:qFormat="1"/>
-    <w:lsdException w:name="Emphasis" w:semiHidden="0" w:uiPriority="20" w:unhideWhenUsed="0" w:qFormat="1"/>
-    <w:lsdException w:name="Table Grid" w:semiHidden="0" w:uiPriority="39" w:unhideWhenUsed="0"/>
-    <w:lsdException w:name="Placeholder Text" w:unhideWhenUsed="0"/>
-    <w:lsdException w:name="No Spacing" w:semiHidden="0" w:uiPriority="1" w:unhideWhenUsed="0" w:qFormat="1"/>
-    <w:lsdException w:name="Light Shading" w:semiHidden="0" w:uiPriority="60" w:unhideWhenUsed="0"/>
-    <w:lsdException w:name="Light List" w:semiHidden="0" w:uiPriority="61" w:unhideWhenUsed="0"/>
-    <w:lsdException w:name="Light Grid" w:semiHidden="0" w:uiPriority="62" w:unhideWhenUsed="0"/>
-    <w:lsdException w:name="Medium Shading 1" w:semiHidden="0" w:uiPriority="63" w:unhideWhenUsed="0"/>
-    <w:lsdException w:name="Medium Shading 2" w:semiHidden="0" w:uiPriority="64" w:unhideWhenUsed="0"/>
-    <w:lsdException w:name="Medium List 1" w:semiHidden="0" w:uiPriority="65" w:unhideWhenUsed="0"/>
-    <w:lsdException w:name="Medium List 2" w:semiHidden="0" w:uiPriority="66" w:unhideWhenUsed="0"/>
-    <w:lsdException w:name="Medium Grid 1" w:semiHidden="0" w:uiPriority="67" w:unhideWhenUsed="0"/>
-    <w:lsdException w:name="Medium Grid 2" w:semiHidden="0" w:uiPriority="68" w:unhideWhenUsed="0"/>
-    <w:lsdException w:name="Medium Grid 3" w:semiHidden="0" w:uiPriority="69" w:unhideWhenUsed="0"/>
-    <w:lsdException w:name="Dark List" w:semiHidden="0" w:uiPriority="70" w:unhideWhenUsed="0"/>
-    <w:lsdException w:name="Colorful Shading" w:semiHidden="0" w:uiPriority="71" w:unhideWhenUsed="0"/>
-    <w:lsdException w:name="Colorful List" w:semiHidden="0" w:uiPriority="72" w:unhideWhenUsed="0"/>
-    <w:lsdException w:name="Colorful Grid" w:semiHidden="0" w:uiPriority="73" w:unhideWhenUsed="0"/>
-    <w:lsdException w:name="Light Shading Accent 1" w:semiHidden="0" w:uiPriority="60" w:unhideWhenUsed="0"/>
-    <w:lsdException w:name="Light List Accent 1" w:semiHidden="0" w:uiPriority="61" w:unhideWhenUsed="0"/>
-    <w:lsdException w:name="Light Grid Accent 1" w:semiHidden="0" w:uiPriority="62" w:unhideWhenUsed="0"/>
-    <w:lsdException w:name="Medium Shading 1 Accent 1" w:semiHidden="0" w:uiPriority="63" w:unhideWhenUsed="0"/>
-    <w:lsdException w:name="Medium Shading 2 Accent 1" w:semiHidden="0" w:uiPriority="64" w:unhideWhenUsed="0"/>
-    <w:lsdException w:name="Medium List 1 Accent 1" w:semiHidden="0" w:uiPriority="65" w:unhideWhenUsed="0"/>
-    <w:lsdException w:name="Revision" w:unhideWhenUsed="0"/>
-    <w:lsdException w:name="List Paragraph" w:semiHidden="0" w:uiPriority="34" w:unhideWhenUsed="0" w:qFormat="1"/>
-    <w:lsdException w:name="Quote" w:semiHidden="0" w:uiPriority="29" w:unhideWhenUsed="0" w:qFormat="1"/>
-    <w:lsdException w:name="Intense Quote" w:semiHidden="0" w:uiPriority="30" w:unhideWhenUsed="0" w:qFormat="1"/>
-    <w:lsdException w:name="Medium List 2 Accent 1" w:semiHidden="0" w:uiPriority="66" w:unhideWhenUsed="0"/>
-    <w:lsdException w:name="Medium Grid 1 Accent 1" w:semiHidden="0" w:uiPriority="67" w:unhideWhenUsed="0"/>
-    <w:lsdException w:name="Medium Grid 2 Accent 1" w:semiHidden="0" w:uiPriority="68" w:unhideWhenUsed="0"/>
-    <w:lsdException w:name="Medium Grid 3 Accent 1" w:semiHidden="0" w:uiPriority="69" w:unhideWhenUsed="0"/>
-    <w:lsdException w:name="Dark List Accent 1" w:semiHidden="0" w:uiPriority="70" w:unhideWhenUsed="0"/>
-    <w:lsdException w:name="Colorful Shading Accent 1" w:semiHidden="0" w:uiPriority="71" w:unhideWhenUsed="0"/>
-    <w:lsdException w:name="Colorful List Accent 1" w:semiHidden="0" w:uiPriority="72" w:unhideWhenUsed="0"/>
-    <w:lsdException w:name="Colorful Grid Accent 1" w:semiHidden="0" w:uiPriority="73" w:unhideWhenUsed="0"/>
-    <w:lsdException w:name="Light Shading Accent 2" w:semiHidden="0" w:uiPriority="60" w:unhideWhenUsed="0"/>
-    <w:lsdException w:name="Light List Accent 2" w:semiHidden="0" w:uiPriority="61" w:unhideWhenUsed="0"/>
-    <w:lsdException w:name="Light Grid Accent 2" w:semiHidden="0" w:uiPriority="62" w:unhideWhenUsed="0"/>
-    <w:lsdException w:name="Medium Shading 1 Accent 2" w:semiHidden="0" w:uiPriority="63" w:unhideWhenUsed="0"/>
-    <w:lsdException w:name="Medium Shading 2 Accent 2" w:semiHidden="0" w:uiPriority="64" w:unhideWhenUsed="0"/>
-    <w:lsdException w:name="Medium List 1 Accent 2" w:semiHidden="0" w:uiPriority="65" w:unhideWhenUsed="0"/>
-    <w:lsdException w:name="Medium List 2 Accent 2" w:semiHidden="0" w:uiPriority="66" w:unhideWhenUsed="0"/>
-    <w:lsdException w:name="Medium Grid 1 Accent 2" w:semiHidden="0" w:uiPriority="67" w:unhideWhenUsed="0"/>
-    <w:lsdException w:name="Medium Grid 2 Accent 2" w:semiHidden="0" w:uiPriority="68" w:unhideWhenUsed="0"/>
-    <w:lsdException w:name="Medium Grid 3 Accent 2" w:semiHidden="0" w:uiPriority="69" w:unhideWhenUsed="0"/>
-    <w:lsdException w:name="Dark List Accent 2" w:semiHidden="0" w:uiPriority="70" w:unhideWhenUsed="0"/>
-    <w:lsdException w:name="Colorful Shading Accent 2" w:semiHidden="0" w:uiPriority="71" w:unhideWhenUsed="0"/>
-    <w:lsdException w:name="Colorful List Accent 2" w:semiHidden="0" w:uiPriority="72" w:unhideWhenUsed="0"/>
-    <w:lsdException w:name="Colorful Grid Accent 2" w:semiHidden="0" w:uiPriority="73" w:unhideWhenUsed="0"/>
-    <w:lsdException w:name="Light Shading Accent 3" w:semiHidden="0" w:uiPriority="60" w:unhideWhenUsed="0"/>
-    <w:lsdException w:name="Light List Accent 3" w:semiHidden="0" w:uiPriority="61" w:unhideWhenUsed="0"/>
-    <w:lsdException w:name="Light Grid Accent 3" w:semiHidden="0" w:uiPriority="62" w:unhideWhenUsed="0"/>
-    <w:lsdException w:name="Medium Shading 1 Accent 3" w:semiHidden="0" w:uiPriority="63" w:unhideWhenUsed="0"/>
-    <w:lsdException w:name="Medium Shading 2 Accent 3" w:semiHidden="0" w:uiPriority="64" w:unhideWhenUsed="0"/>
-    <w:lsdException w:name="Medium List 1 Accent 3" w:semiHidden="0" w:uiPriority="65" w:unhideWhenUsed="0"/>
-    <w:lsdException w:name="Medium List 2 Accent 3" w:semiHidden="0" w:uiPriority="66" w:unhideWhenUsed="0"/>
-    <w:lsdException w:name="Medium Grid 1 Accent 3" w:semiHidden="0" w:uiPriority="67" w:unhideWhenUsed="0"/>
-    <w:lsdException w:name="Medium Grid 2 Accent 3" w:semiHidden="0" w:uiPriority="68" w:unhideWhenUsed="0"/>
-    <w:lsdException w:name="Medium Grid 3 Accent 3" w:semiHidden="0" w:uiPriority="69" w:unhideWhenUsed="0"/>
-    <w:lsdException w:name="Dark List Accent 3" w:semiHidden="0" w:uiPriority="70" w:unhideWhenUsed="0"/>
-    <w:lsdException w:name="Colorful Shading Accent 3" w:semiHidden="0" w:uiPriority="71" w:unhideWhenUsed="0"/>
-    <w:lsdException w:name="Colorful List Accent 3" w:semiHidden="0" w:uiPriority="72" w:unhideWhenUsed="0"/>
-    <w:lsdException w:name="Colorful Grid Accent 3" w:semiHidden="0" w:uiPriority="73" w:unhideWhenUsed="0"/>
-    <w:lsdException w:name="Light Shading Accent 4" w:semiHidden="0" w:uiPriority="60" w:unhideWhenUsed="0"/>
-    <w:lsdException w:name="Light List Accent 4" w:semiHidden="0" w:uiPriority="61" w:unhideWhenUsed="0"/>
-    <w:lsdException w:name="Light Grid Accent 4" w:semiHidden="0" w:uiPriority="62" w:unhideWhenUsed="0"/>
-    <w:lsdException w:name="Medium Shading 1 Accent 4" w:semiHidden="0" w:uiPriority="63" w:unhideWhenUsed="0"/>
-    <w:lsdException w:name="Medium Shading 2 Accent 4" w:semiHidden="0" w:uiPriority="64" w:unhideWhenUsed="0"/>
-    <w:lsdException w:name="Medium List 1 Accent 4" w:semiHidden="0" w:uiPriority="65" w:unhideWhenUsed="0"/>
-    <w:lsdException w:name="Medium List 2 Accent 4" w:semiHidden="0" w:uiPriority="66" w:unhideWhenUsed="0"/>
-    <w:lsdException w:name="Medium Grid 1 Accent 4" w:semiHidden="0" w:uiPriority="67" w:unhideWhenUsed="0"/>
-    <w:lsdException w:name="Medium Grid 2 Accent 4" w:semiHidden="0" w:uiPriority="68" w:unhideWhenUsed="0"/>
-    <w:lsdException w:name="Medium Grid 3 Accent 4" w:semiHidden="0" w:uiPriority="69" w:unhideWhenUsed="0"/>
-    <w:lsdException w:name="Dark List Accent 4" w:semiHidden="0" w:uiPriority="70" w:unhideWhenUsed="0"/>
-    <w:lsdException w:name="Colorful Shading Accent 4" w:semiHidden="0" w:uiPriority="71" w:unhideWhenUsed="0"/>
-    <w:lsdException w:name="Colorful List Accent 4" w:semiHidden="0" w:uiPriority="72" w:unhideWhenUsed="0"/>
-    <w:lsdException w:name="Colorful Grid Accent 4" w:semiHidden="0" w:uiPriority="73" w:unhideWhenUsed="0"/>
-    <w:lsdException w:name="Light Shading Accent 5" w:semiHidden="0" w:uiPriority="60" w:unhideWhenUsed="0"/>
-    <w:lsdException w:name="Light List Accent 5" w:semiHidden="0" w:uiPriority="61" w:unhideWhenUsed="0"/>
-    <w:lsdException w:name="Light Grid Accent 5" w:semiHidden="0" w:uiPriority="62" w:unhideWhenUsed="0"/>
-    <w:lsdException w:name="Medium Shading 1 Accent 5" w:semiHidden="0" w:uiPriority="63" w:unhideWhenUsed="0"/>
-    <w:lsdException w:name="Medium Shading 2 Accent 5" w:semiHidden="0" w:uiPriority="64" w:unhideWhenUsed="0"/>
-    <w:lsdException w:name="Medium List 1 Accent 5" w:semiHidden="0" w:uiPriority="65" w:unhideWhenUsed="0"/>
-    <w:lsdException w:name="Medium List 2 Accent 5" w:semiHidden="0" w:uiPriority="66" w:unhideWhenUsed="0"/>
-    <w:lsdException w:name="Medium Grid 1 Accent 5" w:semiHidden="0" w:uiPriority="67" w:unhideWhenUsed="0"/>
-    <w:lsdException w:name="Medium Grid 2 Accent 5" w:semiHidden="0" w:uiPriority="68" w:unhideWhenUsed="0"/>
-    <w:lsdException w:name="Medium Grid 3 Accent 5" w:semiHidden="0" w:uiPriority="69" w:unhideWhenUsed="0"/>
-    <w:lsdException w:name="Dark List Accent 5" w:semiHidden="0" w:uiPriority="70" w:unhideWhenUsed="0"/>
-    <w:lsdException w:name="Colorful Shading Accent 5" w:semiHidden="0" w:uiPriority="71" w:unhideWhenUsed="0"/>
-    <w:lsdException w:name="Colorful List Accent 5" w:semiHidden="0" w:uiPriority="72" w:unhideWhenUsed="0"/>
-    <w:lsdException w:name="Colorful Grid Accent 5" w:semiHidden="0" w:uiPriority="73" w:unhideWhenUsed="0"/>
-    <w:lsdException w:name="Light Shading Accent 6" w:semiHidden="0" w:uiPriority="60" w:unhideWhenUsed="0"/>
-    <w:lsdException w:name="Light List Accent 6" w:semiHidden="0" w:uiPriority="61" w:unhideWhenUsed="0"/>
-    <w:lsdException w:name="Light Grid Accent 6" w:semiHidden="0" w:uiPriority="62" w:unhideWhenUsed="0"/>
-    <w:lsdException w:name="Medium Shading 1 Accent 6" w:semiHidden="0" w:uiPriority="63" w:unhideWhenUsed="0"/>
-    <w:lsdException w:name="Medium Shading 2 Accent 6" w:semiHidden="0" w:uiPriority="64" w:unhideWhenUsed="0"/>
-    <w:lsdException w:name="Medium List 1 Accent 6" w:semiHidden="0" w:uiPriority="65" w:unhideWhenUsed="0"/>
-    <w:lsdException w:name="Medium List 2 Accent 6" w:semiHidden="0" w:uiPriority="66" w:unhideWhenUsed="0"/>
-    <w:lsdException w:name="Medium Grid 1 Accent 6" w:semiHidden="0" w:uiPriority="67" w:unhideWhenUsed="0"/>
-    <w:lsdException w:name="Medium Grid 2 Accent 6" w:semiHidden="0" w:uiPriority="68" w:unhideWhenUsed="0"/>
-    <w:lsdException w:name="Medium Grid 3 Accent 6" w:semiHidden="0" w:uiPriority="69" w:unhideWhenUsed="0"/>
-    <w:lsdException w:name="Dark List Accent 6" w:semiHidden="0" w:uiPriority="70" w:unhideWhenUsed="0"/>
-    <w:lsdException w:name="Colorful Shading Accent 6" w:semiHidden="0" w:uiPriority="71" w:unhideWhenUsed="0"/>
-    <w:lsdException w:name="Colorful List Accent 6" w:semiHidden="0" w:uiPriority="72" w:unhideWhenUsed="0"/>
-    <w:lsdException w:name="Colorful Grid Accent 6" w:semiHidden="0" w:uiPriority="73" w:unhideWhenUsed="0"/>
-    <w:lsdException w:name="Subtle Emphasis" w:semiHidden="0" w:uiPriority="19" w:unhideWhenUsed="0" w:qFormat="1"/>
-    <w:lsdException w:name="Intense Emphasis" w:semiHidden="0" w:uiPriority="21" w:unhideWhenUsed="0" w:qFormat="1"/>
-    <w:lsdException w:name="Subtle Reference" w:semiHidden="0" w:uiPriority="31" w:unhideWhenUsed="0" w:qFormat="1"/>
-    <w:lsdException w:name="Intense Reference" w:semiHidden="0" w:uiPriority="32" w:unhideWhenUsed="0" w:qFormat="1"/>
-    <w:lsdException w:name="Book Title" w:semiHidden="0" w:uiPriority="33" w:unhideWhenUsed="0" w:qFormat="1"/>
-    <w:lsdException w:name="Bibliography" w:uiPriority="37"/>
-    <w:lsdException w:name="TOC Heading" w:uiPriority="39" w:qFormat="1"/>
+  <w:latentStyles w:defLockedState="0" w:defUIPriority="99" w:defSemiHidden="0" w:defUnhideWhenUsed="0" w:defQFormat="0" w:count="376">
+    <w:lsdException w:name="Normal" w:uiPriority="0" w:qFormat="1"/>
+    <w:lsdException w:name="heading 1" w:uiPriority="9" w:qFormat="1"/>
+    <w:lsdException w:name="heading 2" w:semiHidden="1" w:uiPriority="9" w:unhideWhenUsed="1" w:qFormat="1"/>
+    <w:lsdException w:name="heading 3" w:semiHidden="1" w:uiPriority="9" w:unhideWhenUsed="1" w:qFormat="1"/>
+    <w:lsdException w:name="heading 4" w:semiHidden="1" w:uiPriority="9" w:unhideWhenUsed="1" w:qFormat="1"/>
+    <w:lsdException w:name="heading 5" w:semiHidden="1" w:uiPriority="9" w:unhideWhenUsed="1" w:qFormat="1"/>
+    <w:lsdException w:name="heading 6" w:semiHidden="1" w:uiPriority="9" w:unhideWhenUsed="1" w:qFormat="1"/>
+    <w:lsdException w:name="heading 7" w:semiHidden="1" w:uiPriority="9" w:unhideWhenUsed="1" w:qFormat="1"/>
+    <w:lsdException w:name="heading 8" w:semiHidden="1" w:uiPriority="9" w:unhideWhenUsed="1" w:qFormat="1"/>
+    <w:lsdException w:name="heading 9" w:semiHidden="1" w:uiPriority="9" w:unhideWhenUsed="1" w:qFormat="1"/>
+    <w:lsdException w:name="index 1" w:semiHidden="1" w:unhideWhenUsed="1"/>
+    <w:lsdException w:name="index 2" w:semiHidden="1" w:unhideWhenUsed="1"/>
+    <w:lsdException w:name="index 3" w:semiHidden="1" w:unhideWhenUsed="1"/>
+    <w:lsdException w:name="index 4" w:semiHidden="1" w:unhideWhenUsed="1"/>
+    <w:lsdException w:name="index 5" w:semiHidden="1" w:unhideWhenUsed="1"/>
+    <w:lsdException w:name="index 6" w:semiHidden="1" w:unhideWhenUsed="1"/>
+    <w:lsdException w:name="index 7" w:semiHidden="1" w:unhideWhenUsed="1"/>
+    <w:lsdException w:name="index 8" w:semiHidden="1" w:unhideWhenUsed="1"/>
+    <w:lsdException w:name="index 9" w:semiHidden="1" w:unhideWhenUsed="1"/>
+    <w:lsdException w:name="toc 1" w:semiHidden="1" w:uiPriority="39" w:unhideWhenUsed="1"/>
+    <w:lsdException w:name="toc 2" w:semiHidden="1" w:uiPriority="39" w:unhideWhenUsed="1"/>
+    <w:lsdException w:name="toc 3" w:semiHidden="1" w:uiPriority="39" w:unhideWhenUsed="1"/>
+    <w:lsdException w:name="toc 4" w:semiHidden="1" w:uiPriority="39" w:unhideWhenUsed="1"/>
+    <w:lsdException w:name="toc 5" w:semiHidden="1" w:uiPriority="39" w:unhideWhenUsed="1"/>
+    <w:lsdException w:name="toc 6" w:semiHidden="1" w:uiPriority="39" w:unhideWhenUsed="1"/>
+    <w:lsdException w:name="toc 7" w:semiHidden="1" w:uiPriority="39" w:unhideWhenUsed="1"/>
+    <w:lsdException w:name="toc 8" w:semiHidden="1" w:uiPriority="39" w:unhideWhenUsed="1"/>
+    <w:lsdException w:name="toc 9" w:semiHidden="1" w:uiPriority="39" w:unhideWhenUsed="1"/>
+    <w:lsdException w:name="Normal Indent" w:semiHidden="1" w:unhideWhenUsed="1"/>
+    <w:lsdException w:name="footnote text" w:semiHidden="1" w:unhideWhenUsed="1"/>
+    <w:lsdException w:name="annotation text" w:semiHidden="1" w:unhideWhenUsed="1"/>
+    <w:lsdException w:name="header" w:semiHidden="1" w:unhideWhenUsed="1"/>
+    <w:lsdException w:name="footer" w:semiHidden="1" w:unhideWhenUsed="1"/>
+    <w:lsdException w:name="index heading" w:semiHidden="1" w:unhideWhenUsed="1"/>
+    <w:lsdException w:name="caption" w:semiHidden="1" w:uiPriority="35" w:unhideWhenUsed="1" w:qFormat="1"/>
+    <w:lsdException w:name="table of figures" w:semiHidden="1" w:unhideWhenUsed="1"/>
+    <w:lsdException w:name="envelope address" w:semiHidden="1" w:unhideWhenUsed="1"/>
+    <w:lsdException w:name="envelope return" w:semiHidden="1" w:unhideWhenUsed="1"/>
+    <w:lsdException w:name="footnote reference" w:semiHidden="1" w:unhideWhenUsed="1"/>
+    <w:lsdException w:name="annotation reference" w:semiHidden="1" w:unhideWhenUsed="1"/>
+    <w:lsdException w:name="line number" w:semiHidden="1" w:unhideWhenUsed="1"/>
+    <w:lsdException w:name="page number" w:semiHidden="1" w:unhideWhenUsed="1"/>
+    <w:lsdException w:name="endnote reference" w:semiHidden="1" w:unhideWhenUsed="1"/>
+    <w:lsdException w:name="endnote text" w:semiHidden="1" w:unhideWhenUsed="1"/>
+    <w:lsdException w:name="table of authorities" w:semiHidden="1" w:unhideWhenUsed="1"/>
+    <w:lsdException w:name="macro" w:semiHidden="1" w:unhideWhenUsed="1"/>
+    <w:lsdException w:name="toa heading" w:semiHidden="1" w:unhideWhenUsed="1"/>
+    <w:lsdException w:name="List" w:semiHidden="1" w:unhideWhenUsed="1"/>
+    <w:lsdException w:name="List Bullet" w:semiHidden="1" w:unhideWhenUsed="1"/>
+    <w:lsdException w:name="List Number" w:semiHidden="1" w:unhideWhenUsed="1"/>
+    <w:lsdException w:name="List 2" w:semiHidden="1" w:unhideWhenUsed="1"/>
+    <w:lsdException w:name="List 3" w:semiHidden="1" w:unhideWhenUsed="1"/>
+    <w:lsdException w:name="List 4" w:semiHidden="1" w:unhideWhenUsed="1"/>
+    <w:lsdException w:name="List 5" w:semiHidden="1" w:unhideWhenUsed="1"/>
+    <w:lsdException w:name="List Bullet 2" w:semiHidden="1" w:unhideWhenUsed="1"/>
+    <w:lsdException w:name="List Bullet 3" w:semiHidden="1" w:unhideWhenUsed="1"/>
+    <w:lsdException w:name="List Bullet 4" w:semiHidden="1" w:unhideWhenUsed="1"/>
+    <w:lsdException w:name="List Bullet 5" w:semiHidden="1" w:unhideWhenUsed="1"/>
+    <w:lsdException w:name="List Number 2" w:semiHidden="1" w:unhideWhenUsed="1"/>
+    <w:lsdException w:name="List Number 3" w:semiHidden="1" w:unhideWhenUsed="1"/>
+    <w:lsdException w:name="List Number 4" w:semiHidden="1" w:unhideWhenUsed="1"/>
+    <w:lsdException w:name="List Number 5" w:semiHidden="1" w:unhideWhenUsed="1"/>
+    <w:lsdException w:name="Title" w:uiPriority="10" w:qFormat="1"/>
+    <w:lsdException w:name="Closing" w:semiHidden="1" w:unhideWhenUsed="1"/>
+    <w:lsdException w:name="Signature" w:semiHidden="1" w:unhideWhenUsed="1"/>
+    <w:lsdException w:name="Default Paragraph Font" w:semiHidden="1" w:uiPriority="1" w:unhideWhenUsed="1"/>
+    <w:lsdException w:name="Body Text" w:semiHidden="1" w:unhideWhenUsed="1"/>
+    <w:lsdException w:name="Body Text Indent" w:semiHidden="1" w:unhideWhenUsed="1"/>
+    <w:lsdException w:name="List Continue" w:semiHidden="1" w:unhideWhenUsed="1"/>
+    <w:lsdException w:name="List Continue 2" w:semiHidden="1" w:unhideWhenUsed="1"/>
+    <w:lsdException w:name="List Continue 3" w:semiHidden="1" w:unhideWhenUsed="1"/>
+    <w:lsdException w:name="List Continue 4" w:semiHidden="1" w:unhideWhenUsed="1"/>
+    <w:lsdException w:name="List Continue 5" w:semiHidden="1" w:unhideWhenUsed="1"/>
+    <w:lsdException w:name="Message Header" w:semiHidden="1" w:unhideWhenUsed="1"/>
+    <w:lsdException w:name="Subtitle" w:uiPriority="2" w:qFormat="1"/>
+    <w:lsdException w:name="Salutation" w:semiHidden="1" w:unhideWhenUsed="1"/>
+    <w:lsdException w:name="Date" w:semiHidden="1" w:unhideWhenUsed="1"/>
+    <w:lsdException w:name="Body Text First Indent" w:semiHidden="1" w:unhideWhenUsed="1"/>
+    <w:lsdException w:name="Body Text First Indent 2" w:semiHidden="1" w:unhideWhenUsed="1"/>
+    <w:lsdException w:name="Note Heading" w:semiHidden="1" w:unhideWhenUsed="1"/>
+    <w:lsdException w:name="Body Text 2" w:semiHidden="1" w:unhideWhenUsed="1"/>
+    <w:lsdException w:name="Body Text 3" w:semiHidden="1" w:unhideWhenUsed="1"/>
+    <w:lsdException w:name="Body Text Indent 2" w:semiHidden="1" w:unhideWhenUsed="1"/>
+    <w:lsdException w:name="Body Text Indent 3" w:semiHidden="1" w:unhideWhenUsed="1"/>
+    <w:lsdException w:name="Block Text" w:semiHidden="1" w:unhideWhenUsed="1"/>
+    <w:lsdException w:name="Hyperlink" w:semiHidden="1" w:unhideWhenUsed="1"/>
+    <w:lsdException w:name="FollowedHyperlink" w:semiHidden="1" w:unhideWhenUsed="1"/>
+    <w:lsdException w:name="Strong" w:uiPriority="22" w:qFormat="1"/>
+    <w:lsdException w:name="Emphasis" w:uiPriority="20" w:qFormat="1"/>
+    <w:lsdException w:name="Document Map" w:semiHidden="1" w:unhideWhenUsed="1"/>
+    <w:lsdException w:name="Plain Text" w:semiHidden="1" w:unhideWhenUsed="1"/>
+    <w:lsdException w:name="E-mail Signature" w:semiHidden="1" w:unhideWhenUsed="1"/>
+    <w:lsdException w:name="HTML Top of Form" w:semiHidden="1" w:unhideWhenUsed="1"/>
+    <w:lsdException w:name="HTML Bottom of Form" w:semiHidden="1" w:unhideWhenUsed="1"/>
+    <w:lsdException w:name="Normal (Web)" w:semiHidden="1" w:unhideWhenUsed="1"/>
+    <w:lsdException w:name="HTML Acronym" w:semiHidden="1" w:unhideWhenUsed="1"/>
+    <w:lsdException w:name="HTML Address" w:semiHidden="1" w:unhideWhenUsed="1"/>
+    <w:lsdException w:name="HTML Cite" w:semiHidden="1" w:unhideWhenUsed="1"/>
+    <w:lsdException w:name="HTML Code" w:semiHidden="1" w:unhideWhenUsed="1"/>
+    <w:lsdException w:name="HTML Definition" w:semiHidden="1" w:unhideWhenUsed="1"/>
+    <w:lsdException w:name="HTML Keyboard" w:semiHidden="1" w:unhideWhenUsed="1"/>
+    <w:lsdException w:name="HTML Preformatted" w:semiHidden="1" w:unhideWhenUsed="1"/>
+    <w:lsdException w:name="HTML Sample" w:semiHidden="1" w:unhideWhenUsed="1"/>
+    <w:lsdException w:name="HTML Typewriter" w:semiHidden="1" w:unhideWhenUsed="1"/>
+    <w:lsdException w:name="HTML Variable" w:semiHidden="1" w:unhideWhenUsed="1"/>
+    <w:lsdException w:name="Normal Table" w:semiHidden="1" w:unhideWhenUsed="1"/>
+    <w:lsdException w:name="annotation subject" w:semiHidden="1" w:unhideWhenUsed="1"/>
+    <w:lsdException w:name="No List" w:semiHidden="1" w:unhideWhenUsed="1"/>
+    <w:lsdException w:name="Outline List 1" w:semiHidden="1" w:unhideWhenUsed="1"/>
+    <w:lsdException w:name="Outline List 2" w:semiHidden="1" w:unhideWhenUsed="1"/>
+    <w:lsdException w:name="Outline List 3" w:semiHidden="1" w:unhideWhenUsed="1"/>
+    <w:lsdException w:name="Table Simple 1" w:semiHidden="1" w:unhideWhenUsed="1"/>
+    <w:lsdException w:name="Table Simple 2" w:semiHidden="1" w:unhideWhenUsed="1"/>
+    <w:lsdException w:name="Table Simple 3" w:semiHidden="1" w:unhideWhenUsed="1"/>
+    <w:lsdException w:name="Table Classic 1" w:semiHidden="1" w:unhideWhenUsed="1"/>
+    <w:lsdException w:name="Table Classic 2" w:semiHidden="1" w:unhideWhenUsed="1"/>
+    <w:lsdException w:name="Table Classic 3" w:semiHidden="1" w:unhideWhenUsed="1"/>
+    <w:lsdException w:name="Table Classic 4" w:semiHidden="1" w:unhideWhenUsed="1"/>
+    <w:lsdException w:name="Table Colorful 1" w:semiHidden="1" w:unhideWhenUsed="1"/>
+    <w:lsdException w:name="Table Colorful 2" w:semiHidden="1" w:unhideWhenUsed="1"/>
+    <w:lsdException w:name="Table Colorful 3" w:semiHidden="1" w:unhideWhenUsed="1"/>
+    <w:lsdException w:name="Table Columns 1" w:semiHidden="1" w:unhideWhenUsed="1"/>
+    <w:lsdException w:name="Table Columns 2" w:semiHidden="1" w:unhideWhenUsed="1"/>
+    <w:lsdException w:name="Table Columns 3" w:semiHidden="1" w:unhideWhenUsed="1"/>
+    <w:lsdException w:name="Table Columns 4" w:semiHidden="1" w:unhideWhenUsed="1"/>
+    <w:lsdException w:name="Table Columns 5" w:semiHidden="1" w:unhideWhenUsed="1"/>
+    <w:lsdException w:name="Table Grid 1" w:semiHidden="1" w:unhideWhenUsed="1"/>
+    <w:lsdException w:name="Table Grid 2" w:semiHidden="1" w:unhideWhenUsed="1"/>
+    <w:lsdException w:name="Table Grid 3" w:semiHidden="1" w:unhideWhenUsed="1"/>
+    <w:lsdException w:name="Table Grid 4" w:semiHidden="1" w:unhideWhenUsed="1"/>
+    <w:lsdException w:name="Table Grid 5" w:semiHidden="1" w:unhideWhenUsed="1"/>
+    <w:lsdException w:name="Table Grid 6" w:semiHidden="1" w:unhideWhenUsed="1"/>
+    <w:lsdException w:name="Table Grid 7" w:semiHidden="1" w:unhideWhenUsed="1"/>
+    <w:lsdException w:name="Table Grid 8" w:semiHidden="1" w:unhideWhenUsed="1"/>
+    <w:lsdException w:name="Table List 1" w:semiHidden="1" w:unhideWhenUsed="1"/>
+    <w:lsdException w:name="Table List 2" w:semiHidden="1" w:unhideWhenUsed="1"/>
+    <w:lsdException w:name="Table List 3" w:semiHidden="1" w:unhideWhenUsed="1"/>
+    <w:lsdException w:name="Table List 4" w:semiHidden="1" w:unhideWhenUsed="1"/>
+    <w:lsdException w:name="Table List 5" w:semiHidden="1" w:unhideWhenUsed="1"/>
+    <w:lsdException w:name="Table List 6" w:semiHidden="1" w:unhideWhenUsed="1"/>
+    <w:lsdException w:name="Table List 7" w:semiHidden="1" w:unhideWhenUsed="1"/>
+    <w:lsdException w:name="Table List 8" w:semiHidden="1" w:unhideWhenUsed="1"/>
+    <w:lsdException w:name="Table 3D effects 1" w:semiHidden="1" w:unhideWhenUsed="1"/>
+    <w:lsdException w:name="Table 3D effects 2" w:semiHidden="1" w:unhideWhenUsed="1"/>
+    <w:lsdException w:name="Table 3D effects 3" w:semiHidden="1" w:unhideWhenUsed="1"/>
+    <w:lsdException w:name="Table Contemporary" w:semiHidden="1" w:unhideWhenUsed="1"/>
+    <w:lsdException w:name="Table Elegant" w:semiHidden="1" w:unhideWhenUsed="1"/>
+    <w:lsdException w:name="Table Professional" w:semiHidden="1" w:unhideWhenUsed="1"/>
+    <w:lsdException w:name="Table Subtle 1" w:semiHidden="1" w:unhideWhenUsed="1"/>
+    <w:lsdException w:name="Table Subtle 2" w:semiHidden="1" w:unhideWhenUsed="1"/>
+    <w:lsdException w:name="Table Web 1" w:semiHidden="1" w:unhideWhenUsed="1"/>
+    <w:lsdException w:name="Table Web 2" w:semiHidden="1" w:unhideWhenUsed="1"/>
+    <w:lsdException w:name="Table Web 3" w:semiHidden="1" w:unhideWhenUsed="1"/>
+    <w:lsdException w:name="Balloon Text" w:semiHidden="1" w:unhideWhenUsed="1"/>
+    <w:lsdException w:name="Table Grid" w:uiPriority="39"/>
+    <w:lsdException w:name="Table Theme" w:semiHidden="1" w:unhideWhenUsed="1"/>
+    <w:lsdException w:name="Placeholder Text" w:semiHidden="1"/>
+    <w:lsdException w:name="No Spacing" w:uiPriority="1" w:qFormat="1"/>
+    <w:lsdException w:name="Light Shading" w:uiPriority="60"/>
+    <w:lsdException w:name="Light List" w:uiPriority="61"/>
+    <w:lsdException w:name="Light Grid" w:uiPriority="62"/>
+    <w:lsdException w:name="Medium Shading 1" w:uiPriority="63"/>
+    <w:lsdException w:name="Medium Shading 2" w:uiPriority="64"/>
+    <w:lsdException w:name="Medium List 1" w:uiPriority="65"/>
+    <w:lsdException w:name="Medium List 2" w:uiPriority="66"/>
+    <w:lsdException w:name="Medium Grid 1" w:uiPriority="67"/>
+    <w:lsdException w:name="Medium Grid 2" w:uiPriority="68"/>
+    <w:lsdException w:name="Medium Grid 3" w:uiPriority="69"/>
+    <w:lsdException w:name="Dark List" w:uiPriority="70"/>
+    <w:lsdException w:name="Colorful Shading" w:uiPriority="71"/>
+    <w:lsdException w:name="Colorful List" w:uiPriority="72"/>
+    <w:lsdException w:name="Colorful Grid" w:uiPriority="73"/>
+    <w:lsdException w:name="Light Shading Accent 1" w:uiPriority="60"/>
+    <w:lsdException w:name="Light List Accent 1" w:uiPriority="61"/>
+    <w:lsdException w:name="Light Grid Accent 1" w:uiPriority="62"/>
+    <w:lsdException w:name="Medium Shading 1 Accent 1" w:uiPriority="63"/>
+    <w:lsdException w:name="Medium Shading 2 Accent 1" w:uiPriority="64"/>
+    <w:lsdException w:name="Medium List 1 Accent 1" w:uiPriority="65"/>
+    <w:lsdException w:name="Revision" w:semiHidden="1"/>
+    <w:lsdException w:name="List Paragraph" w:uiPriority="34" w:qFormat="1"/>
+    <w:lsdException w:name="Quote" w:uiPriority="29" w:qFormat="1"/>
+    <w:lsdException w:name="Intense Quote" w:uiPriority="30" w:qFormat="1"/>
+    <w:lsdException w:name="Medium List 2 Accent 1" w:uiPriority="66"/>
+    <w:lsdException w:name="Medium Grid 1 Accent 1" w:uiPriority="67"/>
+    <w:lsdException w:name="Medium Grid 2 Accent 1" w:uiPriority="68"/>
+    <w:lsdException w:name="Medium Grid 3 Accent 1" w:uiPriority="69"/>
+    <w:lsdException w:name="Dark List Accent 1" w:uiPriority="70"/>
+    <w:lsdException w:name="Colorful Shading Accent 1" w:uiPriority="71"/>
+    <w:lsdException w:name="Colorful List Accent 1" w:uiPriority="72"/>
+    <w:lsdException w:name="Colorful Grid Accent 1" w:uiPriority="73"/>
+    <w:lsdException w:name="Light Shading Accent 2" w:uiPriority="60"/>
+    <w:lsdException w:name="Light List Accent 2" w:uiPriority="61"/>
+    <w:lsdException w:name="Light Grid Accent 2" w:uiPriority="62"/>
+    <w:lsdException w:name="Medium Shading 1 Accent 2" w:uiPriority="63"/>
+    <w:lsdException w:name="Medium Shading 2 Accent 2" w:uiPriority="64"/>
+    <w:lsdException w:name="Medium List 1 Accent 2" w:uiPriority="65"/>
+    <w:lsdException w:name="Medium List 2 Accent 2" w:uiPriority="66"/>
+    <w:lsdException w:name="Medium Grid 1 Accent 2" w:uiPriority="67"/>
+    <w:lsdException w:name="Medium Grid 2 Accent 2" w:uiPriority="68"/>
+    <w:lsdException w:name="Medium Grid 3 Accent 2" w:uiPriority="69"/>
+    <w:lsdException w:name="Dark List Accent 2" w:uiPriority="70"/>
+    <w:lsdException w:name="Colorful Shading Accent 2" w:uiPriority="71"/>
+    <w:lsdException w:name="Colorful List Accent 2" w:uiPriority="72"/>
+    <w:lsdException w:name="Colorful Grid Accent 2" w:uiPriority="73"/>
+    <w:lsdException w:name="Light Shading Accent 3" w:uiPriority="60"/>
+    <w:lsdException w:name="Light List Accent 3" w:uiPriority="61"/>
+    <w:lsdException w:name="Light Grid Accent 3" w:uiPriority="62"/>
+    <w:lsdException w:name="Medium Shading 1 Accent 3" w:uiPriority="63"/>
+    <w:lsdException w:name="Medium Shading 2 Accent 3" w:uiPriority="64"/>
+    <w:lsdException w:name="Medium List 1 Accent 3" w:uiPriority="65"/>
+    <w:lsdException w:name="Medium List 2 Accent 3" w:uiPriority="66"/>
+    <w:lsdException w:name="Medium Grid 1 Accent 3" w:uiPriority="67"/>
+    <w:lsdException w:name="Medium Grid 2 Accent 3" w:uiPriority="68"/>
+    <w:lsdException w:name="Medium Grid 3 Accent 3" w:uiPriority="69"/>
+    <w:lsdException w:name="Dark List Accent 3" w:uiPriority="70"/>
+    <w:lsdException w:name="Colorful Shading Accent 3" w:uiPriority="71"/>
+    <w:lsdException w:name="Colorful List Accent 3" w:uiPriority="72"/>
+    <w:lsdException w:name="Colorful Grid Accent 3" w:uiPriority="73"/>
+    <w:lsdException w:name="Light Shading Accent 4" w:uiPriority="60"/>
+    <w:lsdException w:name="Light List Accent 4" w:uiPriority="61"/>
+    <w:lsdException w:name="Light Grid Accent 4" w:uiPriority="62"/>
+    <w:lsdException w:name="Medium Shading 1 Accent 4" w:uiPriority="63"/>
+    <w:lsdException w:name="Medium Shading 2 Accent 4" w:uiPriority="64"/>
+    <w:lsdException w:name="Medium List 1 Accent 4" w:uiPriority="65"/>
+    <w:lsdException w:name="Medium List 2 Accent 4" w:uiPriority="66"/>
+    <w:lsdException w:name="Medium Grid 1 Accent 4" w:uiPriority="67"/>
+    <w:lsdException w:name="Medium Grid 2 Accent 4" w:uiPriority="68"/>
+    <w:lsdException w:name="Medium Grid 3 Accent 4" w:uiPriority="69"/>
+    <w:lsdException w:name="Dark List Accent 4" w:uiPriority="70"/>
+    <w:lsdException w:name="Colorful Shading Accent 4" w:uiPriority="71"/>
+    <w:lsdException w:name="Colorful List Accent 4" w:uiPriority="72"/>
+    <w:lsdException w:name="Colorful Grid Accent 4" w:uiPriority="73"/>
+    <w:lsdException w:name="Light Shading Accent 5" w:uiPriority="60"/>
+    <w:lsdException w:name="Light List Accent 5" w:uiPriority="61"/>
+    <w:lsdException w:name="Light Grid Accent 5" w:uiPriority="62"/>
+    <w:lsdException w:name="Medium Shading 1 Accent 5" w:uiPriority="63"/>
+    <w:lsdException w:name="Medium Shading 2 Accent 5" w:uiPriority="64"/>
+    <w:lsdException w:name="Medium List 1 Accent 5" w:uiPriority="65"/>
+    <w:lsdException w:name="Medium List 2 Accent 5" w:uiPriority="66"/>
+    <w:lsdException w:name="Medium Grid 1 Accent 5" w:uiPriority="67"/>
+    <w:lsdException w:name="Medium Grid 2 Accent 5" w:uiPriority="68"/>
+    <w:lsdException w:name="Medium Grid 3 Accent 5" w:uiPriority="69"/>
+    <w:lsdException w:name="Dark List Accent 5" w:uiPriority="70"/>
+    <w:lsdException w:name="Colorful Shading Accent 5" w:uiPriority="71"/>
+    <w:lsdException w:name="Colorful List Accent 5" w:uiPriority="72"/>
+    <w:lsdException w:name="Colorful Grid Accent 5" w:uiPriority="73"/>
+    <w:lsdException w:name="Light Shading Accent 6" w:uiPriority="60"/>
+    <w:lsdException w:name="Light List Accent 6" w:uiPriority="61"/>
+    <w:lsdException w:name="Light Grid Accent 6" w:uiPriority="62"/>
+    <w:lsdException w:name="Medium Shading 1 Accent 6" w:uiPriority="63"/>
+    <w:lsdException w:name="Medium Shading 2 Accent 6" w:uiPriority="64"/>
+    <w:lsdException w:name="Medium List 1 Accent 6" w:uiPriority="65"/>
+    <w:lsdException w:name="Medium List 2 Accent 6" w:uiPriority="66"/>
+    <w:lsdException w:name="Medium Grid 1 Accent 6" w:uiPriority="67"/>
+    <w:lsdException w:name="Medium Grid 2 Accent 6" w:uiPriority="68"/>
+    <w:lsdException w:name="Medium Grid 3 Accent 6" w:uiPriority="69"/>
+    <w:lsdException w:name="Dark List Accent 6" w:uiPriority="70"/>
+    <w:lsdException w:name="Colorful Shading Accent 6" w:uiPriority="71"/>
+    <w:lsdException w:name="Colorful List Accent 6" w:uiPriority="72"/>
+    <w:lsdException w:name="Colorful Grid Accent 6" w:uiPriority="73"/>
+    <w:lsdException w:name="Subtle Emphasis" w:uiPriority="19" w:qFormat="1"/>
+    <w:lsdException w:name="Intense Emphasis" w:uiPriority="21" w:qFormat="1"/>
+    <w:lsdException w:name="Subtle Reference" w:uiPriority="31" w:qFormat="1"/>
+    <w:lsdException w:name="Intense Reference" w:uiPriority="32" w:qFormat="1"/>
+    <w:lsdException w:name="Book Title" w:uiPriority="33" w:qFormat="1"/>
+    <w:lsdException w:name="Bibliography" w:semiHidden="1" w:uiPriority="37" w:unhideWhenUsed="1"/>
+    <w:lsdException w:name="TOC Heading" w:semiHidden="1" w:uiPriority="39" w:unhideWhenUsed="1" w:qFormat="1"/>
+    <w:lsdException w:name="Plain Table 1" w:uiPriority="41"/>
+    <w:lsdException w:name="Plain Table 2" w:uiPriority="42"/>
+    <w:lsdException w:name="Plain Table 3" w:uiPriority="43"/>
+    <w:lsdException w:name="Plain Table 4" w:uiPriority="44"/>
+    <w:lsdException w:name="Plain Table 5" w:uiPriority="45"/>
+    <w:lsdException w:name="Grid Table Light" w:uiPriority="40"/>
+    <w:lsdException w:name="Grid Table 1 Light" w:uiPriority="46"/>
+    <w:lsdException w:name="Grid Table 2" w:uiPriority="47"/>
+    <w:lsdException w:name="Grid Table 3" w:uiPriority="48"/>
+    <w:lsdException w:name="Grid Table 4" w:uiPriority="49"/>
+    <w:lsdException w:name="Grid Table 5 Dark" w:uiPriority="50"/>
+    <w:lsdException w:name="Grid Table 6 Colorful" w:uiPriority="51"/>
+    <w:lsdException w:name="Grid Table 7 Colorful" w:uiPriority="52"/>
+    <w:lsdException w:name="Grid Table 1 Light Accent 1" w:uiPriority="46"/>
+    <w:lsdException w:name="Grid Table 2 Accent 1" w:uiPriority="47"/>
+    <w:lsdException w:name="Grid Table 3 Accent 1" w:uiPriority="48"/>
+    <w:lsdException w:name="Grid Table 4 Accent 1" w:uiPriority="49"/>
+    <w:lsdException w:name="Grid Table 5 Dark Accent 1" w:uiPriority="50"/>
+    <w:lsdException w:name="Grid Table 6 Colorful Accent 1" w:uiPriority="51"/>
+    <w:lsdException w:name="Grid Table 7 Colorful Accent 1" w:uiPriority="52"/>
+    <w:lsdException w:name="Grid Table 1 Light Accent 2" w:uiPriority="46"/>
+    <w:lsdException w:name="Grid Table 2 Accent 2" w:uiPriority="47"/>
+    <w:lsdException w:name="Grid Table 3 Accent 2" w:uiPriority="48"/>
+    <w:lsdException w:name="Grid Table 4 Accent 2" w:uiPriority="49"/>
+    <w:lsdException w:name="Grid Table 5 Dark Accent 2" w:uiPriority="50"/>
+    <w:lsdException w:name="Grid Table 6 Colorful Accent 2" w:uiPriority="51"/>
+    <w:lsdException w:name="Grid Table 7 Colorful Accent 2" w:uiPriority="52"/>
+    <w:lsdException w:name="Grid Table 1 Light Accent 3" w:uiPriority="46"/>
+    <w:lsdException w:name="Grid Table 2 Accent 3" w:uiPriority="47"/>
+    <w:lsdException w:name="Grid Table 3 Accent 3" w:uiPriority="48"/>
+    <w:lsdException w:name="Grid Table 4 Accent 3" w:uiPriority="49"/>
+    <w:lsdException w:name="Grid Table 5 Dark Accent 3" w:uiPriority="50"/>
+    <w:lsdException w:name="Grid Table 6 Colorful Accent 3" w:uiPriority="51"/>
+    <w:lsdException w:name="Grid Table 7 Colorful Accent 3" w:uiPriority="52"/>
+    <w:lsdException w:name="Grid Table 1 Light Accent 4" w:uiPriority="46"/>
+    <w:lsdException w:name="Grid Table 2 Accent 4" w:uiPriority="47"/>
+    <w:lsdException w:name="Grid Table 3 Accent 4" w:uiPriority="48"/>
+    <w:lsdException w:name="Grid Table 4 Accent 4" w:uiPriority="49"/>
+    <w:lsdException w:name="Grid Table 5 Dark Accent 4" w:uiPriority="50"/>
+    <w:lsdException w:name="Grid Table 6 Colorful Accent 4" w:uiPriority="51"/>
+    <w:lsdException w:name="Grid Table 7 Colorful Accent 4" w:uiPriority="52"/>
+    <w:lsdException w:name="Grid Table 1 Light Accent 5" w:uiPriority="46"/>
+    <w:lsdException w:name="Grid Table 2 Accent 5" w:uiPriority="47"/>
+    <w:lsdException w:name="Grid Table 3 Accent 5" w:uiPriority="48"/>
+    <w:lsdException w:name="Grid Table 4 Accent 5" w:uiPriority="49"/>
+    <w:lsdException w:name="Grid Table 5 Dark Accent 5" w:uiPriority="50"/>
+    <w:lsdException w:name="Grid Table 6 Colorful Accent 5" w:uiPriority="51"/>
+    <w:lsdException w:name="Grid Table 7 Colorful Accent 5" w:uiPriority="52"/>
+    <w:lsdException w:name="Grid Table 1 Light Accent 6" w:uiPriority="46"/>
+    <w:lsdException w:name="Grid Table 2 Accent 6" w:uiPriority="47"/>
+    <w:lsdException w:name="Grid Table 3 Accent 6" w:uiPriority="48"/>
+    <w:lsdException w:name="Grid Table 4 Accent 6" w:uiPriority="49"/>
+    <w:lsdException w:name="Grid Table 5 Dark Accent 6" w:uiPriority="50"/>
+    <w:lsdException w:name="Grid Table 6 Colorful Accent 6" w:uiPriority="51"/>
+    <w:lsdException w:name="Grid Table 7 Colorful Accent 6" w:uiPriority="52"/>
+    <w:lsdException w:name="List Table 1 Light" w:uiPriority="46"/>
+    <w:lsdException w:name="List Table 2" w:uiPriority="47"/>
+    <w:lsdException w:name="List Table 3" w:uiPriority="48"/>
+    <w:lsdException w:name="List Table 4" w:uiPriority="49"/>
+    <w:lsdException w:name="List Table 5 Dark" w:uiPriority="50"/>
+    <w:lsdException w:name="List Table 6 Colorful" w:uiPriority="51"/>
+    <w:lsdException w:name="List Table 7 Colorful" w:uiPriority="52"/>
+    <w:lsdException w:name="List Table 1 Light Accent 1" w:uiPriority="46"/>
+    <w:lsdException w:name="List Table 2 Accent 1" w:uiPriority="47"/>
+    <w:lsdException w:name="List Table 3 Accent 1" w:uiPriority="48"/>
+    <w:lsdException w:name="List Table 4 Accent 1" w:uiPriority="49"/>
+    <w:lsdException w:name="List Table 5 Dark Accent 1" w:uiPriority="50"/>
+    <w:lsdException w:name="List Table 6 Colorful Accent 1" w:uiPriority="51"/>
+    <w:lsdException w:name="List Table 7 Colorful Accent 1" w:uiPriority="52"/>
+    <w:lsdException w:name="List Table 1 Light Accent 2" w:uiPriority="46"/>
+    <w:lsdException w:name="List Table 2 Accent 2" w:uiPriority="47"/>
+    <w:lsdException w:name="List Table 3 Accent 2" w:uiPriority="48"/>
+    <w:lsdException w:name="List Table 4 Accent 2" w:uiPriority="49"/>
+    <w:lsdException w:name="List Table 5 Dark Accent 2" w:uiPriority="50"/>
+    <w:lsdException w:name="List Table 6 Colorful Accent 2" w:uiPriority="51"/>
+    <w:lsdException w:name="List Table 7 Colorful Accent 2" w:uiPriority="52"/>
+    <w:lsdException w:name="List Table 1 Light Accent 3" w:uiPriority="46"/>
+    <w:lsdException w:name="List Table 2 Accent 3" w:uiPriority="47"/>
+    <w:lsdException w:name="List Table 3 Accent 3" w:uiPriority="48"/>
+    <w:lsdException w:name="List Table 4 Accent 3" w:uiPriority="49"/>
+    <w:lsdException w:name="List Table 5 Dark Accent 3" w:uiPriority="50"/>
+    <w:lsdException w:name="List Table 6 Colorful Accent 3" w:uiPriority="51"/>
+    <w:lsdException w:name="List Table 7 Colorful Accent 3" w:uiPriority="52"/>
+    <w:lsdException w:name="List Table 1 Light Accent 4" w:uiPriority="46"/>
+    <w:lsdException w:name="List Table 2 Accent 4" w:uiPriority="47"/>
+    <w:lsdException w:name="List Table 3 Accent 4" w:uiPriority="48"/>
+    <w:lsdException w:name="List Table 4 Accent 4" w:uiPriority="49"/>
+    <w:lsdException w:name="List Table 5 Dark Accent 4" w:uiPriority="50"/>
+    <w:lsdException w:name="List Table 6 Colorful Accent 4" w:uiPriority="51"/>
+    <w:lsdException w:name="List Table 7 Colorful Accent 4" w:uiPriority="52"/>
+    <w:lsdException w:name="List Table 1 Light Accent 5" w:uiPriority="46"/>
+    <w:lsdException w:name="List Table 2 Accent 5" w:uiPriority="47"/>
+    <w:lsdException w:name="List Table 3 Accent 5" w:uiPriority="48"/>
+    <w:lsdException w:name="List Table 4 Accent 5" w:uiPriority="49"/>
+    <w:lsdException w:name="List Table 5 Dark Accent 5" w:uiPriority="50"/>
+    <w:lsdException w:name="List Table 6 Colorful Accent 5" w:uiPriority="51"/>
+    <w:lsdException w:name="List Table 7 Colorful Accent 5" w:uiPriority="52"/>
+    <w:lsdException w:name="List Table 1 Light Accent 6" w:uiPriority="46"/>
+    <w:lsdException w:name="List Table 2 Accent 6" w:uiPriority="47"/>
+    <w:lsdException w:name="List Table 3 Accent 6" w:uiPriority="48"/>
+    <w:lsdException w:name="List Table 4 Accent 6" w:uiPriority="49"/>
+    <w:lsdException w:name="List Table 5 Dark Accent 6" w:uiPriority="50"/>
+    <w:lsdException w:name="List Table 6 Colorful Accent 6" w:uiPriority="51"/>
+    <w:lsdException w:name="List Table 7 Colorful Accent 6" w:uiPriority="52"/>
+    <w:lsdException w:name="Mention" w:semiHidden="1" w:unhideWhenUsed="1"/>
+    <w:lsdException w:name="Smart Hyperlink" w:semiHidden="1" w:unhideWhenUsed="1"/>
+    <w:lsdException w:name="Hashtag" w:semiHidden="1" w:unhideWhenUsed="1"/>
+    <w:lsdException w:name="Unresolved Mention" w:semiHidden="1" w:unhideWhenUsed="1"/>
+    <w:lsdException w:name="Smart Link" w:semiHidden="1" w:unhideWhenUsed="1"/>
   </w:latentStyles>
   <w:style w:type="paragraph" w:default="1" w:styleId="Normal">
     <w:name w:val="Normal"/>
@@ -8975,7 +9334,7 @@
     </w:pPr>
     <w:rPr>
       <w:caps/>
-      <w:color w:val="1F497D" w:themeColor="text2"/>
+      <w:color w:val="44546A" w:themeColor="text2"/>
       <w:spacing w:val="20"/>
       <w:sz w:val="32"/>
       <w:lang w:val="pt-PT" w:eastAsia="en-US"/>
@@ -8988,234 +9347,7 @@
     <w:uiPriority w:val="2"/>
     <w:rPr>
       <w:caps/>
-      <w:color w:val="1F497D" w:themeColor="text2"/>
-      <w:spacing w:val="20"/>
-      <w:sz w:val="32"/>
-      <w:lang w:val="pt-PT" w:eastAsia="en-US"/>
-    </w:rPr>
-  </w:style>
-  <w:style w:type="paragraph" w:customStyle="1" w:styleId="96CB7D861BE940EBBEC804C19371F6C9">
-    <w:name w:val="96CB7D861BE940EBBEC804C19371F6C9"/>
-  </w:style>
-  <w:style w:type="paragraph" w:customStyle="1" w:styleId="C1DF74C6DA784A61B92BC2245268C6E3">
-    <w:name w:val="C1DF74C6DA784A61B92BC2245268C6E3"/>
-  </w:style>
-</w:styles>
-</file>
-
-<file path=word/glossary/stylesWithEffects.xml><?xml version="1.0" encoding="utf-8"?>
-<w:styles xmlns:wpc="http://schemas.microsoft.com/office/word/2010/wordprocessingCanvas" xmlns:mc="http://schemas.openxmlformats.org/markup-compatibility/2006" xmlns:o="urn:schemas-microsoft-com:office:office" xmlns:r="http://schemas.openxmlformats.org/officeDocument/2006/relationships" xmlns:m="http://schemas.openxmlformats.org/officeDocument/2006/math" xmlns:v="urn:schemas-microsoft-com:vml" xmlns:wp14="http://schemas.microsoft.com/office/word/2010/wordprocessingDrawing" xmlns:wp="http://schemas.openxmlformats.org/drawingml/2006/wordprocessingDrawing" xmlns:w10="urn:schemas-microsoft-com:office:word" xmlns:w="http://schemas.openxmlformats.org/wordprocessingml/2006/main" xmlns:w14="http://schemas.microsoft.com/office/word/2010/wordml" xmlns:wpg="http://schemas.microsoft.com/office/word/2010/wordprocessingGroup" xmlns:wpi="http://schemas.microsoft.com/office/word/2010/wordprocessingInk" xmlns:wne="http://schemas.microsoft.com/office/word/2006/wordml" xmlns:wps="http://schemas.microsoft.com/office/word/2010/wordprocessingShape" mc:Ignorable="w14 wp14">
-  <w:docDefaults>
-    <w:rPrDefault>
-      <w:rPr>
-        <w:rFonts w:asciiTheme="minorHAnsi" w:eastAsiaTheme="minorEastAsia" w:hAnsiTheme="minorHAnsi" w:cstheme="minorBidi"/>
-        <w:sz w:val="22"/>
-        <w:szCs w:val="22"/>
-        <w:lang w:val="pt-BR" w:eastAsia="pt-BR" w:bidi="ar-SA"/>
-      </w:rPr>
-    </w:rPrDefault>
-    <w:pPrDefault>
-      <w:pPr>
-        <w:spacing w:after="160" w:line="259" w:lineRule="auto"/>
-      </w:pPr>
-    </w:pPrDefault>
-  </w:docDefaults>
-  <w:latentStyles w:defLockedState="0" w:defUIPriority="99" w:defSemiHidden="1" w:defUnhideWhenUsed="1" w:defQFormat="0" w:count="267">
-    <w:lsdException w:name="Normal" w:semiHidden="0" w:uiPriority="0" w:unhideWhenUsed="0" w:qFormat="1"/>
-    <w:lsdException w:name="heading 1" w:semiHidden="0" w:uiPriority="9" w:unhideWhenUsed="0" w:qFormat="1"/>
-    <w:lsdException w:name="heading 2" w:uiPriority="9" w:qFormat="1"/>
-    <w:lsdException w:name="heading 3" w:uiPriority="9" w:qFormat="1"/>
-    <w:lsdException w:name="heading 4" w:uiPriority="9" w:qFormat="1"/>
-    <w:lsdException w:name="heading 5" w:uiPriority="9" w:qFormat="1"/>
-    <w:lsdException w:name="heading 6" w:uiPriority="9" w:qFormat="1"/>
-    <w:lsdException w:name="heading 7" w:uiPriority="9" w:qFormat="1"/>
-    <w:lsdException w:name="heading 8" w:uiPriority="9" w:qFormat="1"/>
-    <w:lsdException w:name="heading 9" w:uiPriority="9" w:qFormat="1"/>
-    <w:lsdException w:name="toc 1" w:uiPriority="39"/>
-    <w:lsdException w:name="toc 2" w:uiPriority="39"/>
-    <w:lsdException w:name="toc 3" w:uiPriority="39"/>
-    <w:lsdException w:name="toc 4" w:uiPriority="39"/>
-    <w:lsdException w:name="toc 5" w:uiPriority="39"/>
-    <w:lsdException w:name="toc 6" w:uiPriority="39"/>
-    <w:lsdException w:name="toc 7" w:uiPriority="39"/>
-    <w:lsdException w:name="toc 8" w:uiPriority="39"/>
-    <w:lsdException w:name="toc 9" w:uiPriority="39"/>
-    <w:lsdException w:name="caption" w:uiPriority="35" w:qFormat="1"/>
-    <w:lsdException w:name="Title" w:semiHidden="0" w:uiPriority="10" w:unhideWhenUsed="0" w:qFormat="1"/>
-    <w:lsdException w:name="Default Paragraph Font" w:uiPriority="1"/>
-    <w:lsdException w:name="Subtitle" w:semiHidden="0" w:uiPriority="2" w:unhideWhenUsed="0" w:qFormat="1"/>
-    <w:lsdException w:name="Strong" w:semiHidden="0" w:uiPriority="22" w:unhideWhenUsed="0" w:qFormat="1"/>
-    <w:lsdException w:name="Emphasis" w:semiHidden="0" w:uiPriority="20" w:unhideWhenUsed="0" w:qFormat="1"/>
-    <w:lsdException w:name="Table Grid" w:semiHidden="0" w:uiPriority="39" w:unhideWhenUsed="0"/>
-    <w:lsdException w:name="Placeholder Text" w:unhideWhenUsed="0"/>
-    <w:lsdException w:name="No Spacing" w:semiHidden="0" w:uiPriority="1" w:unhideWhenUsed="0" w:qFormat="1"/>
-    <w:lsdException w:name="Light Shading" w:semiHidden="0" w:uiPriority="60" w:unhideWhenUsed="0"/>
-    <w:lsdException w:name="Light List" w:semiHidden="0" w:uiPriority="61" w:unhideWhenUsed="0"/>
-    <w:lsdException w:name="Light Grid" w:semiHidden="0" w:uiPriority="62" w:unhideWhenUsed="0"/>
-    <w:lsdException w:name="Medium Shading 1" w:semiHidden="0" w:uiPriority="63" w:unhideWhenUsed="0"/>
-    <w:lsdException w:name="Medium Shading 2" w:semiHidden="0" w:uiPriority="64" w:unhideWhenUsed="0"/>
-    <w:lsdException w:name="Medium List 1" w:semiHidden="0" w:uiPriority="65" w:unhideWhenUsed="0"/>
-    <w:lsdException w:name="Medium List 2" w:semiHidden="0" w:uiPriority="66" w:unhideWhenUsed="0"/>
-    <w:lsdException w:name="Medium Grid 1" w:semiHidden="0" w:uiPriority="67" w:unhideWhenUsed="0"/>
-    <w:lsdException w:name="Medium Grid 2" w:semiHidden="0" w:uiPriority="68" w:unhideWhenUsed="0"/>
-    <w:lsdException w:name="Medium Grid 3" w:semiHidden="0" w:uiPriority="69" w:unhideWhenUsed="0"/>
-    <w:lsdException w:name="Dark List" w:semiHidden="0" w:uiPriority="70" w:unhideWhenUsed="0"/>
-    <w:lsdException w:name="Colorful Shading" w:semiHidden="0" w:uiPriority="71" w:unhideWhenUsed="0"/>
-    <w:lsdException w:name="Colorful List" w:semiHidden="0" w:uiPriority="72" w:unhideWhenUsed="0"/>
-    <w:lsdException w:name="Colorful Grid" w:semiHidden="0" w:uiPriority="73" w:unhideWhenUsed="0"/>
-    <w:lsdException w:name="Light Shading Accent 1" w:semiHidden="0" w:uiPriority="60" w:unhideWhenUsed="0"/>
-    <w:lsdException w:name="Light List Accent 1" w:semiHidden="0" w:uiPriority="61" w:unhideWhenUsed="0"/>
-    <w:lsdException w:name="Light Grid Accent 1" w:semiHidden="0" w:uiPriority="62" w:unhideWhenUsed="0"/>
-    <w:lsdException w:name="Medium Shading 1 Accent 1" w:semiHidden="0" w:uiPriority="63" w:unhideWhenUsed="0"/>
-    <w:lsdException w:name="Medium Shading 2 Accent 1" w:semiHidden="0" w:uiPriority="64" w:unhideWhenUsed="0"/>
-    <w:lsdException w:name="Medium List 1 Accent 1" w:semiHidden="0" w:uiPriority="65" w:unhideWhenUsed="0"/>
-    <w:lsdException w:name="Revision" w:unhideWhenUsed="0"/>
-    <w:lsdException w:name="List Paragraph" w:semiHidden="0" w:uiPriority="34" w:unhideWhenUsed="0" w:qFormat="1"/>
-    <w:lsdException w:name="Quote" w:semiHidden="0" w:uiPriority="29" w:unhideWhenUsed="0" w:qFormat="1"/>
-    <w:lsdException w:name="Intense Quote" w:semiHidden="0" w:uiPriority="30" w:unhideWhenUsed="0" w:qFormat="1"/>
-    <w:lsdException w:name="Medium List 2 Accent 1" w:semiHidden="0" w:uiPriority="66" w:unhideWhenUsed="0"/>
-    <w:lsdException w:name="Medium Grid 1 Accent 1" w:semiHidden="0" w:uiPriority="67" w:unhideWhenUsed="0"/>
-    <w:lsdException w:name="Medium Grid 2 Accent 1" w:semiHidden="0" w:uiPriority="68" w:unhideWhenUsed="0"/>
-    <w:lsdException w:name="Medium Grid 3 Accent 1" w:semiHidden="0" w:uiPriority="69" w:unhideWhenUsed="0"/>
-    <w:lsdException w:name="Dark List Accent 1" w:semiHidden="0" w:uiPriority="70" w:unhideWhenUsed="0"/>
-    <w:lsdException w:name="Colorful Shading Accent 1" w:semiHidden="0" w:uiPriority="71" w:unhideWhenUsed="0"/>
-    <w:lsdException w:name="Colorful List Accent 1" w:semiHidden="0" w:uiPriority="72" w:unhideWhenUsed="0"/>
-    <w:lsdException w:name="Colorful Grid Accent 1" w:semiHidden="0" w:uiPriority="73" w:unhideWhenUsed="0"/>
-    <w:lsdException w:name="Light Shading Accent 2" w:semiHidden="0" w:uiPriority="60" w:unhideWhenUsed="0"/>
-    <w:lsdException w:name="Light List Accent 2" w:semiHidden="0" w:uiPriority="61" w:unhideWhenUsed="0"/>
-    <w:lsdException w:name="Light Grid Accent 2" w:semiHidden="0" w:uiPriority="62" w:unhideWhenUsed="0"/>
-    <w:lsdException w:name="Medium Shading 1 Accent 2" w:semiHidden="0" w:uiPriority="63" w:unhideWhenUsed="0"/>
-    <w:lsdException w:name="Medium Shading 2 Accent 2" w:semiHidden="0" w:uiPriority="64" w:unhideWhenUsed="0"/>
-    <w:lsdException w:name="Medium List 1 Accent 2" w:semiHidden="0" w:uiPriority="65" w:unhideWhenUsed="0"/>
-    <w:lsdException w:name="Medium List 2 Accent 2" w:semiHidden="0" w:uiPriority="66" w:unhideWhenUsed="0"/>
-    <w:lsdException w:name="Medium Grid 1 Accent 2" w:semiHidden="0" w:uiPriority="67" w:unhideWhenUsed="0"/>
-    <w:lsdException w:name="Medium Grid 2 Accent 2" w:semiHidden="0" w:uiPriority="68" w:unhideWhenUsed="0"/>
-    <w:lsdException w:name="Medium Grid 3 Accent 2" w:semiHidden="0" w:uiPriority="69" w:unhideWhenUsed="0"/>
-    <w:lsdException w:name="Dark List Accent 2" w:semiHidden="0" w:uiPriority="70" w:unhideWhenUsed="0"/>
-    <w:lsdException w:name="Colorful Shading Accent 2" w:semiHidden="0" w:uiPriority="71" w:unhideWhenUsed="0"/>
-    <w:lsdException w:name="Colorful List Accent 2" w:semiHidden="0" w:uiPriority="72" w:unhideWhenUsed="0"/>
-    <w:lsdException w:name="Colorful Grid Accent 2" w:semiHidden="0" w:uiPriority="73" w:unhideWhenUsed="0"/>
-    <w:lsdException w:name="Light Shading Accent 3" w:semiHidden="0" w:uiPriority="60" w:unhideWhenUsed="0"/>
-    <w:lsdException w:name="Light List Accent 3" w:semiHidden="0" w:uiPriority="61" w:unhideWhenUsed="0"/>
-    <w:lsdException w:name="Light Grid Accent 3" w:semiHidden="0" w:uiPriority="62" w:unhideWhenUsed="0"/>
-    <w:lsdException w:name="Medium Shading 1 Accent 3" w:semiHidden="0" w:uiPriority="63" w:unhideWhenUsed="0"/>
-    <w:lsdException w:name="Medium Shading 2 Accent 3" w:semiHidden="0" w:uiPriority="64" w:unhideWhenUsed="0"/>
-    <w:lsdException w:name="Medium List 1 Accent 3" w:semiHidden="0" w:uiPriority="65" w:unhideWhenUsed="0"/>
-    <w:lsdException w:name="Medium List 2 Accent 3" w:semiHidden="0" w:uiPriority="66" w:unhideWhenUsed="0"/>
-    <w:lsdException w:name="Medium Grid 1 Accent 3" w:semiHidden="0" w:uiPriority="67" w:unhideWhenUsed="0"/>
-    <w:lsdException w:name="Medium Grid 2 Accent 3" w:semiHidden="0" w:uiPriority="68" w:unhideWhenUsed="0"/>
-    <w:lsdException w:name="Medium Grid 3 Accent 3" w:semiHidden="0" w:uiPriority="69" w:unhideWhenUsed="0"/>
-    <w:lsdException w:name="Dark List Accent 3" w:semiHidden="0" w:uiPriority="70" w:unhideWhenUsed="0"/>
-    <w:lsdException w:name="Colorful Shading Accent 3" w:semiHidden="0" w:uiPriority="71" w:unhideWhenUsed="0"/>
-    <w:lsdException w:name="Colorful List Accent 3" w:semiHidden="0" w:uiPriority="72" w:unhideWhenUsed="0"/>
-    <w:lsdException w:name="Colorful Grid Accent 3" w:semiHidden="0" w:uiPriority="73" w:unhideWhenUsed="0"/>
-    <w:lsdException w:name="Light Shading Accent 4" w:semiHidden="0" w:uiPriority="60" w:unhideWhenUsed="0"/>
-    <w:lsdException w:name="Light List Accent 4" w:semiHidden="0" w:uiPriority="61" w:unhideWhenUsed="0"/>
-    <w:lsdException w:name="Light Grid Accent 4" w:semiHidden="0" w:uiPriority="62" w:unhideWhenUsed="0"/>
-    <w:lsdException w:name="Medium Shading 1 Accent 4" w:semiHidden="0" w:uiPriority="63" w:unhideWhenUsed="0"/>
-    <w:lsdException w:name="Medium Shading 2 Accent 4" w:semiHidden="0" w:uiPriority="64" w:unhideWhenUsed="0"/>
-    <w:lsdException w:name="Medium List 1 Accent 4" w:semiHidden="0" w:uiPriority="65" w:unhideWhenUsed="0"/>
-    <w:lsdException w:name="Medium List 2 Accent 4" w:semiHidden="0" w:uiPriority="66" w:unhideWhenUsed="0"/>
-    <w:lsdException w:name="Medium Grid 1 Accent 4" w:semiHidden="0" w:uiPriority="67" w:unhideWhenUsed="0"/>
-    <w:lsdException w:name="Medium Grid 2 Accent 4" w:semiHidden="0" w:uiPriority="68" w:unhideWhenUsed="0"/>
-    <w:lsdException w:name="Medium Grid 3 Accent 4" w:semiHidden="0" w:uiPriority="69" w:unhideWhenUsed="0"/>
-    <w:lsdException w:name="Dark List Accent 4" w:semiHidden="0" w:uiPriority="70" w:unhideWhenUsed="0"/>
-    <w:lsdException w:name="Colorful Shading Accent 4" w:semiHidden="0" w:uiPriority="71" w:unhideWhenUsed="0"/>
-    <w:lsdException w:name="Colorful List Accent 4" w:semiHidden="0" w:uiPriority="72" w:unhideWhenUsed="0"/>
-    <w:lsdException w:name="Colorful Grid Accent 4" w:semiHidden="0" w:uiPriority="73" w:unhideWhenUsed="0"/>
-    <w:lsdException w:name="Light Shading Accent 5" w:semiHidden="0" w:uiPriority="60" w:unhideWhenUsed="0"/>
-    <w:lsdException w:name="Light List Accent 5" w:semiHidden="0" w:uiPriority="61" w:unhideWhenUsed="0"/>
-    <w:lsdException w:name="Light Grid Accent 5" w:semiHidden="0" w:uiPriority="62" w:unhideWhenUsed="0"/>
-    <w:lsdException w:name="Medium Shading 1 Accent 5" w:semiHidden="0" w:uiPriority="63" w:unhideWhenUsed="0"/>
-    <w:lsdException w:name="Medium Shading 2 Accent 5" w:semiHidden="0" w:uiPriority="64" w:unhideWhenUsed="0"/>
-    <w:lsdException w:name="Medium List 1 Accent 5" w:semiHidden="0" w:uiPriority="65" w:unhideWhenUsed="0"/>
-    <w:lsdException w:name="Medium List 2 Accent 5" w:semiHidden="0" w:uiPriority="66" w:unhideWhenUsed="0"/>
-    <w:lsdException w:name="Medium Grid 1 Accent 5" w:semiHidden="0" w:uiPriority="67" w:unhideWhenUsed="0"/>
-    <w:lsdException w:name="Medium Grid 2 Accent 5" w:semiHidden="0" w:uiPriority="68" w:unhideWhenUsed="0"/>
-    <w:lsdException w:name="Medium Grid 3 Accent 5" w:semiHidden="0" w:uiPriority="69" w:unhideWhenUsed="0"/>
-    <w:lsdException w:name="Dark List Accent 5" w:semiHidden="0" w:uiPriority="70" w:unhideWhenUsed="0"/>
-    <w:lsdException w:name="Colorful Shading Accent 5" w:semiHidden="0" w:uiPriority="71" w:unhideWhenUsed="0"/>
-    <w:lsdException w:name="Colorful List Accent 5" w:semiHidden="0" w:uiPriority="72" w:unhideWhenUsed="0"/>
-    <w:lsdException w:name="Colorful Grid Accent 5" w:semiHidden="0" w:uiPriority="73" w:unhideWhenUsed="0"/>
-    <w:lsdException w:name="Light Shading Accent 6" w:semiHidden="0" w:uiPriority="60" w:unhideWhenUsed="0"/>
-    <w:lsdException w:name="Light List Accent 6" w:semiHidden="0" w:uiPriority="61" w:unhideWhenUsed="0"/>
-    <w:lsdException w:name="Light Grid Accent 6" w:semiHidden="0" w:uiPriority="62" w:unhideWhenUsed="0"/>
-    <w:lsdException w:name="Medium Shading 1 Accent 6" w:semiHidden="0" w:uiPriority="63" w:unhideWhenUsed="0"/>
-    <w:lsdException w:name="Medium Shading 2 Accent 6" w:semiHidden="0" w:uiPriority="64" w:unhideWhenUsed="0"/>
-    <w:lsdException w:name="Medium List 1 Accent 6" w:semiHidden="0" w:uiPriority="65" w:unhideWhenUsed="0"/>
-    <w:lsdException w:name="Medium List 2 Accent 6" w:semiHidden="0" w:uiPriority="66" w:unhideWhenUsed="0"/>
-    <w:lsdException w:name="Medium Grid 1 Accent 6" w:semiHidden="0" w:uiPriority="67" w:unhideWhenUsed="0"/>
-    <w:lsdException w:name="Medium Grid 2 Accent 6" w:semiHidden="0" w:uiPriority="68" w:unhideWhenUsed="0"/>
-    <w:lsdException w:name="Medium Grid 3 Accent 6" w:semiHidden="0" w:uiPriority="69" w:unhideWhenUsed="0"/>
-    <w:lsdException w:name="Dark List Accent 6" w:semiHidden="0" w:uiPriority="70" w:unhideWhenUsed="0"/>
-    <w:lsdException w:name="Colorful Shading Accent 6" w:semiHidden="0" w:uiPriority="71" w:unhideWhenUsed="0"/>
-    <w:lsdException w:name="Colorful List Accent 6" w:semiHidden="0" w:uiPriority="72" w:unhideWhenUsed="0"/>
-    <w:lsdException w:name="Colorful Grid Accent 6" w:semiHidden="0" w:uiPriority="73" w:unhideWhenUsed="0"/>
-    <w:lsdException w:name="Subtle Emphasis" w:semiHidden="0" w:uiPriority="19" w:unhideWhenUsed="0" w:qFormat="1"/>
-    <w:lsdException w:name="Intense Emphasis" w:semiHidden="0" w:uiPriority="21" w:unhideWhenUsed="0" w:qFormat="1"/>
-    <w:lsdException w:name="Subtle Reference" w:semiHidden="0" w:uiPriority="31" w:unhideWhenUsed="0" w:qFormat="1"/>
-    <w:lsdException w:name="Intense Reference" w:semiHidden="0" w:uiPriority="32" w:unhideWhenUsed="0" w:qFormat="1"/>
-    <w:lsdException w:name="Book Title" w:semiHidden="0" w:uiPriority="33" w:unhideWhenUsed="0" w:qFormat="1"/>
-    <w:lsdException w:name="Bibliography" w:uiPriority="37"/>
-    <w:lsdException w:name="TOC Heading" w:uiPriority="39" w:qFormat="1"/>
-  </w:latentStyles>
-  <w:style w:type="paragraph" w:default="1" w:styleId="Normal">
-    <w:name w:val="Normal"/>
-    <w:qFormat/>
-  </w:style>
-  <w:style w:type="character" w:default="1" w:styleId="Fontepargpadro">
-    <w:name w:val="Default Paragraph Font"/>
-    <w:uiPriority w:val="1"/>
-    <w:semiHidden/>
-    <w:unhideWhenUsed/>
-  </w:style>
-  <w:style w:type="table" w:default="1" w:styleId="Tabelanormal">
-    <w:name w:val="Normal Table"/>
-    <w:uiPriority w:val="99"/>
-    <w:semiHidden/>
-    <w:unhideWhenUsed/>
-    <w:tblPr>
-      <w:tblInd w:w="0" w:type="dxa"/>
-      <w:tblCellMar>
-        <w:top w:w="0" w:type="dxa"/>
-        <w:left w:w="108" w:type="dxa"/>
-        <w:bottom w:w="0" w:type="dxa"/>
-        <w:right w:w="108" w:type="dxa"/>
-      </w:tblCellMar>
-    </w:tblPr>
-  </w:style>
-  <w:style w:type="numbering" w:default="1" w:styleId="Semlista">
-    <w:name w:val="No List"/>
-    <w:uiPriority w:val="99"/>
-    <w:semiHidden/>
-    <w:unhideWhenUsed/>
-  </w:style>
-  <w:style w:type="paragraph" w:styleId="Subttulo">
-    <w:name w:val="Subtitle"/>
-    <w:basedOn w:val="Normal"/>
-    <w:link w:val="SubttuloChar"/>
-    <w:uiPriority w:val="2"/>
-    <w:qFormat/>
-    <w:pPr>
-      <w:framePr w:hSpace="180" w:wrap="around" w:vAnchor="text" w:hAnchor="margin" w:y="1167"/>
-      <w:spacing w:after="0" w:line="276" w:lineRule="auto"/>
-    </w:pPr>
-    <w:rPr>
-      <w:caps/>
-      <w:color w:val="1F497D" w:themeColor="text2"/>
-      <w:spacing w:val="20"/>
-      <w:sz w:val="32"/>
-      <w:lang w:val="pt-PT" w:eastAsia="en-US"/>
-    </w:rPr>
-  </w:style>
-  <w:style w:type="character" w:customStyle="1" w:styleId="SubttuloChar">
-    <w:name w:val="Subtítulo Char"/>
-    <w:basedOn w:val="Fontepargpadro"/>
-    <w:link w:val="Subttulo"/>
-    <w:uiPriority w:val="2"/>
-    <w:rPr>
-      <w:caps/>
-      <w:color w:val="1F497D" w:themeColor="text2"/>
+      <w:color w:val="44546A" w:themeColor="text2"/>
       <w:spacing w:val="20"/>
       <w:sz w:val="32"/>
       <w:lang w:val="pt-PT" w:eastAsia="en-US"/>
@@ -9231,7 +9363,7 @@
 </file>
 
 <file path=word/glossary/webSettings.xml><?xml version="1.0" encoding="utf-8"?>
-<w:webSettings xmlns:mc="http://schemas.openxmlformats.org/markup-compatibility/2006" xmlns:r="http://schemas.openxmlformats.org/officeDocument/2006/relationships" xmlns:w="http://schemas.openxmlformats.org/wordprocessingml/2006/main" xmlns:w14="http://schemas.microsoft.com/office/word/2010/wordml" mc:Ignorable="w14">
+<w:webSettings xmlns:mc="http://schemas.openxmlformats.org/markup-compatibility/2006" xmlns:r="http://schemas.openxmlformats.org/officeDocument/2006/relationships" xmlns:w="http://schemas.openxmlformats.org/wordprocessingml/2006/main" xmlns:w14="http://schemas.microsoft.com/office/word/2010/wordml" xmlns:w15="http://schemas.microsoft.com/office/word/2012/wordml" xmlns:w16cex="http://schemas.microsoft.com/office/word/2018/wordml/cex" xmlns:w16cid="http://schemas.microsoft.com/office/word/2016/wordml/cid" xmlns:w16="http://schemas.microsoft.com/office/word/2018/wordml" xmlns:w16sdtdh="http://schemas.microsoft.com/office/word/2020/wordml/sdtdatahash" xmlns:w16se="http://schemas.microsoft.com/office/word/2015/wordml/symex" mc:Ignorable="w14 w15 w16se w16cid w16 w16cex w16sdtdh">
   <w:optimizeForBrowser/>
   <w:allowPNG/>
 </w:webSettings>
@@ -9502,10 +9634,6 @@
 </file>
 
 <file path=customXml/item1.xml><?xml version="1.0" encoding="utf-8"?>
-<b:Sources xmlns:b="http://schemas.openxmlformats.org/officeDocument/2006/bibliography" xmlns="http://schemas.openxmlformats.org/officeDocument/2006/bibliography" SelectedStyle="\APASixthEditionOfficeOnline.xsl" StyleName="APA" Version="6"/>
-</file>
-
-<file path=customXml/item2.xml><?xml version="1.0" encoding="utf-8"?>
 <ct:contentTypeSchema xmlns:ct="http://schemas.microsoft.com/office/2006/metadata/contentType" xmlns:ma="http://schemas.microsoft.com/office/2006/metadata/properties/metaAttributes" ct:_="" ma:_="" ma:contentTypeName="Documento" ma:contentTypeID="0x010100B1F82C1A2A9DBC44B54E2BCA337F1687" ma:contentTypeVersion="4" ma:contentTypeDescription="Crie um novo documento." ma:contentTypeScope="" ma:versionID="13120e4c61133ad3b2483eacd4c37e37">
   <xsd:schema xmlns:xsd="http://www.w3.org/2001/XMLSchema" xmlns:xs="http://www.w3.org/2001/XMLSchema" xmlns:p="http://schemas.microsoft.com/office/2006/metadata/properties" xmlns:ns2="6b78b80f-7f03-4de9-9082-b71dc479ec2d" targetNamespace="http://schemas.microsoft.com/office/2006/metadata/properties" ma:root="true" ma:fieldsID="6d228c975183a5c5de32809bafaa995b" ns2:_="">
     <xsd:import namespace="6b78b80f-7f03-4de9-9082-b71dc479ec2d"/>
@@ -9649,7 +9777,7 @@
 </ct:contentTypeSchema>
 </file>
 
-<file path=customXml/item3.xml><?xml version="1.0" encoding="utf-8"?>
+<file path=customXml/item2.xml><?xml version="1.0" encoding="utf-8"?>
 <?mso-contentType ?>
 <FormTemplates xmlns="http://schemas.microsoft.com/sharepoint/v3/contenttype/forms">
   <Display>DocumentLibraryForm</Display>
@@ -9658,18 +9786,40 @@
 </FormTemplates>
 </file>
 
+<file path=customXml/item3.xml><?xml version="1.0" encoding="utf-8"?>
+<b:Sources xmlns:b="http://schemas.openxmlformats.org/officeDocument/2006/bibliography" xmlns="http://schemas.openxmlformats.org/officeDocument/2006/bibliography" SelectedStyle="\APASixthEditionOfficeOnline.xsl" StyleName="APA" Version="6"/>
+</file>
+
 <file path=customXml/itemProps1.xml><?xml version="1.0" encoding="utf-8"?>
+<ds:datastoreItem xmlns:ds="http://schemas.openxmlformats.org/officeDocument/2006/customXml" ds:itemID="{D965338B-4D95-4865-A030-6C83E5F9185F}">
+  <ds:schemaRefs>
+    <ds:schemaRef ds:uri="http://schemas.microsoft.com/office/2006/metadata/contentType"/>
+    <ds:schemaRef ds:uri="http://schemas.microsoft.com/office/2006/metadata/properties/metaAttributes"/>
+    <ds:schemaRef ds:uri="http://www.w3.org/2001/XMLSchema"/>
+    <ds:schemaRef ds:uri="http://schemas.microsoft.com/office/2006/metadata/properties"/>
+    <ds:schemaRef ds:uri="6b78b80f-7f03-4de9-9082-b71dc479ec2d"/>
+    <ds:schemaRef ds:uri="http://schemas.microsoft.com/office/2006/documentManagement/types"/>
+    <ds:schemaRef ds:uri="http://schemas.microsoft.com/office/infopath/2007/PartnerControls"/>
+    <ds:schemaRef ds:uri="http://schemas.openxmlformats.org/package/2006/metadata/core-properties"/>
+    <ds:schemaRef ds:uri="http://purl.org/dc/elements/1.1/"/>
+    <ds:schemaRef ds:uri="http://purl.org/dc/terms/"/>
+    <ds:schemaRef ds:uri="http://schemas.microsoft.com/internal/obd"/>
+  </ds:schemaRefs>
+</ds:datastoreItem>
+</file>
+
+<file path=customXml/itemProps2.xml><?xml version="1.0" encoding="utf-8"?>
+<ds:datastoreItem xmlns:ds="http://schemas.openxmlformats.org/officeDocument/2006/customXml" ds:itemID="{1AB5749E-A5DD-4F6F-81EA-6082C1C3424A}">
+  <ds:schemaRefs>
+    <ds:schemaRef ds:uri="http://schemas.microsoft.com/sharepoint/v3/contenttype/forms"/>
+  </ds:schemaRefs>
+</ds:datastoreItem>
+</file>
+
+<file path=customXml/itemProps3.xml><?xml version="1.0" encoding="utf-8"?>
 <ds:datastoreItem xmlns:ds="http://schemas.openxmlformats.org/officeDocument/2006/customXml" ds:itemID="{7F4A372C-CD31-4EB3-9E34-DA98E65675FE}">
   <ds:schemaRefs>
     <ds:schemaRef ds:uri="http://schemas.openxmlformats.org/officeDocument/2006/bibliography"/>
   </ds:schemaRefs>
 </ds:datastoreItem>
-</file>
-
-<file path=customXml/itemProps2.xml><?xml version="1.0" encoding="utf-8"?>
-<ds:datastoreItem xmlns:ds="http://schemas.openxmlformats.org/officeDocument/2006/customXml" ds:itemID="{D965338B-4D95-4865-A030-6C83E5F9185F}"/>
-</file>
-
-<file path=customXml/itemProps3.xml><?xml version="1.0" encoding="utf-8"?>
-<ds:datastoreItem xmlns:ds="http://schemas.openxmlformats.org/officeDocument/2006/customXml" ds:itemID="{1AB5749E-A5DD-4F6F-81EA-6082C1C3424A}"/>
 </file>
</xml_diff>